<commit_message>
ethics review and consent form
</commit_message>
<xml_diff>
--- a/material/Consent_Form_LEDERMANN.docx
+++ b/material/Consent_Form_LEDERMANN.docx
@@ -1,6 +1,6 @@
 
 <file path=word/document.xml><?xml version="1.0" encoding="utf-8"?>
-<w:document xmlns:wpc="http://schemas.microsoft.com/office/word/2010/wordprocessingCanvas" xmlns:cx="http://schemas.microsoft.com/office/drawing/2014/chartex" xmlns:cx1="http://schemas.microsoft.com/office/drawing/2015/9/8/chartex" xmlns:cx2="http://schemas.microsoft.com/office/drawing/2015/10/21/chartex" xmlns:cx3="http://schemas.microsoft.com/office/drawing/2016/5/9/chartex" xmlns:cx4="http://schemas.microsoft.com/office/drawing/2016/5/10/chartex" xmlns:cx5="http://schemas.microsoft.com/office/drawing/2016/5/11/chartex" xmlns:cx6="http://schemas.microsoft.com/office/drawing/2016/5/12/chartex" xmlns:cx7="http://schemas.microsoft.com/office/drawing/2016/5/13/chartex" xmlns:cx8="http://schemas.microsoft.com/office/drawing/2016/5/14/chartex" xmlns:mc="http://schemas.openxmlformats.org/markup-compatibility/2006" xmlns:aink="http://schemas.microsoft.com/office/drawing/2016/ink" xmlns:am3d="http://schemas.microsoft.com/office/drawing/2017/model3d" xmlns:o="urn:schemas-microsoft-com:office:office" xmlns:r="http://schemas.openxmlformats.org/officeDocument/2006/relationships" xmlns:m="http://schemas.openxmlformats.org/officeDocument/2006/math" xmlns:v="urn:schemas-microsoft-com:vml" xmlns:wp14="http://schemas.microsoft.com/office/word/2010/wordprocessingDrawing" xmlns:wp="http://schemas.openxmlformats.org/drawingml/2006/wordprocessingDrawing" xmlns:w10="urn:schemas-microsoft-com:office:word" xmlns:w="http://schemas.openxmlformats.org/wordprocessingml/2006/main" xmlns:w14="http://schemas.microsoft.com/office/word/2010/wordml" xmlns:w15="http://schemas.microsoft.com/office/word/2012/wordml" xmlns:w16cex="http://schemas.microsoft.com/office/word/2018/wordml/cex" xmlns:w16cid="http://schemas.microsoft.com/office/word/2016/wordml/cid" xmlns:w16="http://schemas.microsoft.com/office/word/2018/wordml" xmlns:w16se="http://schemas.microsoft.com/office/word/2015/wordml/symex" xmlns:wpg="http://schemas.microsoft.com/office/word/2010/wordprocessingGroup" xmlns:wpi="http://schemas.microsoft.com/office/word/2010/wordprocessingInk" xmlns:wne="http://schemas.microsoft.com/office/word/2006/wordml" xmlns:wps="http://schemas.microsoft.com/office/word/2010/wordprocessingShape" mc:Ignorable="w14 w15 w16se w16cid w16 w16cex wp14">
+<w:document xmlns:wpc="http://schemas.microsoft.com/office/word/2010/wordprocessingCanvas" xmlns:cx="http://schemas.microsoft.com/office/drawing/2014/chartex" xmlns:cx1="http://schemas.microsoft.com/office/drawing/2015/9/8/chartex" xmlns:cx2="http://schemas.microsoft.com/office/drawing/2015/10/21/chartex" xmlns:cx3="http://schemas.microsoft.com/office/drawing/2016/5/9/chartex" xmlns:cx4="http://schemas.microsoft.com/office/drawing/2016/5/10/chartex" xmlns:cx5="http://schemas.microsoft.com/office/drawing/2016/5/11/chartex" xmlns:cx6="http://schemas.microsoft.com/office/drawing/2016/5/12/chartex" xmlns:cx7="http://schemas.microsoft.com/office/drawing/2016/5/13/chartex" xmlns:cx8="http://schemas.microsoft.com/office/drawing/2016/5/14/chartex" xmlns:mc="http://schemas.openxmlformats.org/markup-compatibility/2006" xmlns:aink="http://schemas.microsoft.com/office/drawing/2016/ink" xmlns:am3d="http://schemas.microsoft.com/office/drawing/2017/model3d" xmlns:o="urn:schemas-microsoft-com:office:office" xmlns:r="http://schemas.openxmlformats.org/officeDocument/2006/relationships" xmlns:m="http://schemas.openxmlformats.org/officeDocument/2006/math" xmlns:v="urn:schemas-microsoft-com:vml" xmlns:wp14="http://schemas.microsoft.com/office/word/2010/wordprocessingDrawing" xmlns:wp="http://schemas.openxmlformats.org/drawingml/2006/wordprocessingDrawing" xmlns:w10="urn:schemas-microsoft-com:office:word" xmlns:w="http://schemas.openxmlformats.org/wordprocessingml/2006/main" xmlns:w14="http://schemas.microsoft.com/office/word/2010/wordml" xmlns:w15="http://schemas.microsoft.com/office/word/2012/wordml" xmlns:w16cex="http://schemas.microsoft.com/office/word/2018/wordml/cex" xmlns:w16cid="http://schemas.microsoft.com/office/word/2016/wordml/cid" xmlns:w16="http://schemas.microsoft.com/office/word/2018/wordml" xmlns:w16sdtdh="http://schemas.microsoft.com/office/word/2020/wordml/sdtdatahash" xmlns:w16se="http://schemas.microsoft.com/office/word/2015/wordml/symex" xmlns:wpg="http://schemas.microsoft.com/office/word/2010/wordprocessingGroup" xmlns:wpi="http://schemas.microsoft.com/office/word/2010/wordprocessingInk" xmlns:wne="http://schemas.microsoft.com/office/word/2006/wordml" xmlns:wps="http://schemas.microsoft.com/office/word/2010/wordprocessingShape" mc:Ignorable="w14 w15 w16se w16cid w16 w16cex w16sdtdh wp14">
   <w:body>
     <w:p>
       <w:pPr>
@@ -80,9 +80,7 @@
     <w:p>
       <w:pPr>
         <w:pStyle w:val="Default"/>
-        <w:jc w:val="both"/>
-        <w:rPr>
-          <w:b/>
+        <w:rPr>
           <w:bCs/>
           <w:sz w:val="22"/>
           <w:szCs w:val="22"/>
@@ -117,6 +115,14 @@
       </w:r>
       <w:r>
         <w:rPr>
+          <w:bCs/>
+          <w:sz w:val="22"/>
+          <w:szCs w:val="22"/>
+        </w:rPr>
+        <w:t xml:space="preserve"> E120-6</w:t>
+      </w:r>
+      <w:r>
+        <w:rPr>
           <w:rFonts w:hint="eastAsia"/>
           <w:bCs/>
           <w:sz w:val="22"/>
@@ -130,6 +136,14 @@
           <w:sz w:val="22"/>
           <w:szCs w:val="22"/>
         </w:rPr>
+        <w:br/>
+      </w:r>
+      <w:r>
+        <w:rPr>
+          <w:bCs/>
+          <w:sz w:val="22"/>
+          <w:szCs w:val="22"/>
+        </w:rPr>
         <w:t>Department of Geodesy and Geoinformation</w:t>
       </w:r>
       <w:r>
@@ -141,13 +155,34 @@
         </w:rPr>
         <w:t xml:space="preserve">, </w:t>
       </w:r>
-      <w:r>
-        <w:rPr>
-          <w:bCs/>
-          <w:sz w:val="22"/>
-          <w:szCs w:val="22"/>
-        </w:rPr>
-        <w:t>Vienna University of Technology</w:t>
+    </w:p>
+    <w:p>
+      <w:pPr>
+        <w:pStyle w:val="Default"/>
+        <w:rPr>
+          <w:b/>
+          <w:bCs/>
+          <w:sz w:val="22"/>
+          <w:szCs w:val="22"/>
+        </w:rPr>
+      </w:pPr>
+      <w:proofErr w:type="spellStart"/>
+      <w:r>
+        <w:rPr>
+          <w:bCs/>
+          <w:sz w:val="22"/>
+          <w:szCs w:val="22"/>
+        </w:rPr>
+        <w:t>Technische</w:t>
+      </w:r>
+      <w:proofErr w:type="spellEnd"/>
+      <w:r>
+        <w:rPr>
+          <w:bCs/>
+          <w:sz w:val="22"/>
+          <w:szCs w:val="22"/>
+        </w:rPr>
+        <w:t xml:space="preserve"> Universität Wien</w:t>
       </w:r>
     </w:p>
     <w:p>
@@ -435,6 +470,7 @@
         <w:spacing w:after="120"/>
         <w:jc w:val="both"/>
         <w:rPr>
+          <w:iCs/>
           <w:sz w:val="22"/>
         </w:rPr>
       </w:pPr>
@@ -486,13 +522,61 @@
         <w:rPr>
           <w:sz w:val="22"/>
         </w:rPr>
-        <w:t xml:space="preserve"> You may change your mind later and stop participating even if you agreed earlier.</w:t>
-      </w:r>
-      <w:r>
-        <w:rPr>
-          <w:sz w:val="22"/>
-        </w:rPr>
-        <w:t xml:space="preserve"> The credits for the course are given automatically upon registering for participation, and do not depend on you completing the experiment. </w:t>
+        <w:t xml:space="preserve"> You may change your mind later and stop participating even if you agreed earlier</w:t>
+      </w:r>
+      <w:r>
+        <w:rPr>
+          <w:sz w:val="22"/>
+        </w:rPr>
+        <w:t>, and you may stop and abort the experiment at any time without negative consequences</w:t>
+      </w:r>
+      <w:r>
+        <w:rPr>
+          <w:sz w:val="22"/>
+        </w:rPr>
+        <w:t>.</w:t>
+      </w:r>
+      <w:r>
+        <w:rPr>
+          <w:sz w:val="22"/>
+        </w:rPr>
+        <w:t xml:space="preserve"> The credits for the course </w:t>
+      </w:r>
+      <w:r>
+        <w:rPr>
+          <w:sz w:val="22"/>
+        </w:rPr>
+        <w:t xml:space="preserve">(if applicable) </w:t>
+      </w:r>
+      <w:r>
+        <w:rPr>
+          <w:sz w:val="22"/>
+        </w:rPr>
+        <w:t xml:space="preserve">are given automatically upon registering for participation, and do </w:t>
+      </w:r>
+      <w:r>
+        <w:rPr>
+          <w:sz w:val="22"/>
+        </w:rPr>
+        <w:t xml:space="preserve">not require you to </w:t>
+      </w:r>
+      <w:r>
+        <w:rPr>
+          <w:sz w:val="22"/>
+        </w:rPr>
+        <w:t>complet</w:t>
+      </w:r>
+      <w:r>
+        <w:rPr>
+          <w:sz w:val="22"/>
+        </w:rPr>
+        <w:t>e</w:t>
+      </w:r>
+      <w:r>
+        <w:rPr>
+          <w:sz w:val="22"/>
+        </w:rPr>
+        <w:t xml:space="preserve"> the experiment. </w:t>
       </w:r>
     </w:p>
     <w:p>
@@ -564,8 +648,17 @@
           <w:iCs/>
           <w:sz w:val="22"/>
         </w:rPr>
-        <w:t xml:space="preserve"> to find rooms in TU Wien Campus Karlsplatz</w:t>
-      </w:r>
+        <w:t xml:space="preserve"> to find rooms in TU Wien Campus </w:t>
+      </w:r>
+      <w:proofErr w:type="spellStart"/>
+      <w:r>
+        <w:rPr>
+          <w:iCs/>
+          <w:sz w:val="22"/>
+        </w:rPr>
+        <w:t>Karlsplatz</w:t>
+      </w:r>
+      <w:proofErr w:type="spellEnd"/>
       <w:r>
         <w:rPr>
           <w:rFonts w:hint="eastAsia"/>
@@ -808,7 +901,15 @@
           <w:rFonts w:hint="eastAsia"/>
           <w:sz w:val="22"/>
         </w:rPr>
-        <w:t xml:space="preserve"> minutes for each </w:t>
+        <w:t xml:space="preserve"> minutes </w:t>
+      </w:r>
+      <w:r>
+        <w:rPr>
+          <w:rFonts w:hint="eastAsia"/>
+          <w:sz w:val="22"/>
+        </w:rPr>
+        <w:lastRenderedPageBreak/>
+        <w:t xml:space="preserve">for each </w:t>
       </w:r>
       <w:r>
         <w:rPr>
@@ -924,8 +1025,17 @@
           <w:iCs/>
           <w:sz w:val="22"/>
         </w:rPr>
-        <w:t>Campus Karlsplatz</w:t>
-      </w:r>
+        <w:t xml:space="preserve">Campus </w:t>
+      </w:r>
+      <w:proofErr w:type="spellStart"/>
+      <w:r>
+        <w:rPr>
+          <w:iCs/>
+          <w:sz w:val="22"/>
+        </w:rPr>
+        <w:t>Karlsplatz</w:t>
+      </w:r>
+      <w:proofErr w:type="spellEnd"/>
       <w:r>
         <w:rPr>
           <w:rFonts w:hint="eastAsia"/>
@@ -1108,47 +1218,6 @@
         </w:rPr>
         <w:t xml:space="preserve">. </w:t>
       </w:r>
-      <w:r>
-        <w:rPr>
-          <w:rFonts w:hint="eastAsia"/>
-          <w:sz w:val="22"/>
-        </w:rPr>
-        <w:t xml:space="preserve">You may request the video recorder be paused at any stage during the experiment. </w:t>
-      </w:r>
-    </w:p>
-    <w:p>
-      <w:pPr>
-        <w:spacing w:after="120"/>
-        <w:jc w:val="both"/>
-        <w:rPr>
-          <w:sz w:val="22"/>
-        </w:rPr>
-      </w:pPr>
-      <w:r>
-        <w:rPr>
-          <w:sz w:val="22"/>
-        </w:rPr>
-        <w:t xml:space="preserve"> </w:t>
-      </w:r>
-    </w:p>
-    <w:p>
-      <w:pPr>
-        <w:spacing w:after="120"/>
-        <w:jc w:val="both"/>
-        <w:rPr>
-          <w:b/>
-          <w:bCs/>
-          <w:sz w:val="22"/>
-        </w:rPr>
-      </w:pPr>
-      <w:r>
-        <w:rPr>
-          <w:b/>
-          <w:bCs/>
-          <w:sz w:val="22"/>
-        </w:rPr>
-        <w:t>Who to Contact</w:t>
-      </w:r>
     </w:p>
     <w:p>
       <w:pPr>
@@ -1163,39 +1232,89 @@
         <w:rPr>
           <w:sz w:val="22"/>
         </w:rPr>
+        <w:t xml:space="preserve"> </w:t>
+      </w:r>
+    </w:p>
+    <w:p>
+      <w:pPr>
+        <w:spacing w:after="120"/>
+        <w:jc w:val="both"/>
+        <w:rPr>
+          <w:b/>
+          <w:bCs/>
+          <w:sz w:val="22"/>
+        </w:rPr>
+      </w:pPr>
+      <w:r>
+        <w:rPr>
+          <w:b/>
+          <w:bCs/>
+          <w:sz w:val="22"/>
+        </w:rPr>
+        <w:t xml:space="preserve">Who to </w:t>
+      </w:r>
+      <w:proofErr w:type="gramStart"/>
+      <w:r>
+        <w:rPr>
+          <w:b/>
+          <w:bCs/>
+          <w:sz w:val="22"/>
+        </w:rPr>
+        <w:t>Contact</w:t>
+      </w:r>
+      <w:proofErr w:type="gramEnd"/>
+    </w:p>
+    <w:p>
+      <w:pPr>
+        <w:pStyle w:val="CommentText"/>
+        <w:spacing w:after="120"/>
+        <w:jc w:val="both"/>
+        <w:rPr>
+          <w:sz w:val="22"/>
+        </w:rPr>
+      </w:pPr>
+      <w:r>
+        <w:rPr>
+          <w:sz w:val="22"/>
+        </w:rPr>
         <w:t xml:space="preserve">If you have any questions, please contact </w:t>
       </w:r>
       <w:r>
         <w:rPr>
+          <w:sz w:val="22"/>
+        </w:rPr>
+        <w:t>Florian Ledermann</w:t>
+      </w:r>
+      <w:r>
+        <w:rPr>
+          <w:sz w:val="22"/>
+        </w:rPr>
+        <w:t xml:space="preserve"> (</w:t>
+      </w:r>
+      <w:r>
+        <w:rPr>
+          <w:sz w:val="22"/>
+        </w:rPr>
+        <w:t>florian.ledermann</w:t>
+      </w:r>
+      <w:r>
+        <w:rPr>
           <w:rFonts w:hint="eastAsia"/>
           <w:sz w:val="22"/>
         </w:rPr>
-        <w:t>Wangshu Wang</w:t>
-      </w:r>
-      <w:r>
-        <w:rPr>
-          <w:sz w:val="22"/>
-        </w:rPr>
-        <w:t xml:space="preserve"> (</w:t>
+        <w:t>@tuwien.ac.at</w:t>
+      </w:r>
+      <w:r>
+        <w:rPr>
+          <w:sz w:val="22"/>
+        </w:rPr>
+        <w:t>)</w:t>
       </w:r>
       <w:r>
         <w:rPr>
           <w:rFonts w:hint="eastAsia"/>
           <w:sz w:val="22"/>
         </w:rPr>
-        <w:t>wangshu.wang@tuwien.ac.at</w:t>
-      </w:r>
-      <w:r>
-        <w:rPr>
-          <w:sz w:val="22"/>
-        </w:rPr>
-        <w:t>)</w:t>
-      </w:r>
-      <w:r>
-        <w:rPr>
-          <w:rFonts w:hint="eastAsia"/>
-          <w:sz w:val="22"/>
-        </w:rPr>
         <w:t>.</w:t>
       </w:r>
     </w:p>
@@ -1216,8 +1335,10 @@
     </w:p>
     <w:p>
       <w:pPr>
-        <w:pStyle w:val="Title"/>
-        <w:jc w:val="both"/>
+        <w:widowControl/>
+        <w:autoSpaceDE/>
+        <w:autoSpaceDN/>
+        <w:adjustRightInd/>
         <w:rPr>
           <w:b/>
           <w:bCs/>
@@ -1232,6 +1353,28 @@
           <w:sz w:val="26"/>
           <w:szCs w:val="26"/>
         </w:rPr>
+        <w:br w:type="page"/>
+      </w:r>
+    </w:p>
+    <w:p>
+      <w:pPr>
+        <w:pStyle w:val="Title"/>
+        <w:jc w:val="both"/>
+        <w:rPr>
+          <w:b/>
+          <w:bCs/>
+          <w:sz w:val="26"/>
+          <w:szCs w:val="26"/>
+        </w:rPr>
+      </w:pPr>
+      <w:r>
+        <w:rPr>
+          <w:b/>
+          <w:bCs/>
+          <w:sz w:val="26"/>
+          <w:szCs w:val="26"/>
+        </w:rPr>
+        <w:lastRenderedPageBreak/>
         <w:t xml:space="preserve">Part II: Certificate of Consent </w:t>
       </w:r>
     </w:p>
@@ -1313,13 +1456,7 @@
         <w:rPr>
           <w:sz w:val="22"/>
         </w:rPr>
-        <w:t xml:space="preserve">indoor </w:t>
-      </w:r>
-      <w:r>
-        <w:rPr>
-          <w:sz w:val="22"/>
-        </w:rPr>
-        <w:t>navigation</w:t>
+        <w:t>map symbols on digital displays</w:t>
       </w:r>
       <w:r>
         <w:rPr>
@@ -1337,7 +1474,19 @@
         <w:rPr>
           <w:sz w:val="22"/>
         </w:rPr>
-        <w:t>ing information. I have had the opportunity to ask questions about it and any questions I have been asked have been answered to my satisfaction. I consent voluntarily to</w:t>
+        <w:t>ing information</w:t>
+      </w:r>
+      <w:r>
+        <w:rPr>
+          <w:sz w:val="22"/>
+        </w:rPr>
+        <w:t xml:space="preserve"> (“Part 1: Information Sheet”)</w:t>
+      </w:r>
+      <w:r>
+        <w:rPr>
+          <w:sz w:val="22"/>
+        </w:rPr>
+        <w:t>. I have had the opportunity to ask questions about it and any questions I have been asked have been answered to my satisfaction. I consent voluntarily to</w:t>
       </w:r>
       <w:r>
         <w:rPr>
@@ -1376,6 +1525,21 @@
     </w:p>
     <w:p>
       <w:pPr>
+        <w:pStyle w:val="Default"/>
+      </w:pPr>
+    </w:p>
+    <w:p>
+      <w:pPr>
+        <w:pStyle w:val="Default"/>
+      </w:pPr>
+    </w:p>
+    <w:p>
+      <w:pPr>
+        <w:pStyle w:val="Default"/>
+      </w:pPr>
+    </w:p>
+    <w:p>
+      <w:pPr>
         <w:spacing w:line="480" w:lineRule="auto"/>
         <w:jc w:val="both"/>
         <w:rPr>
@@ -1400,7 +1564,16 @@
           <w:sz w:val="20"/>
           <w:szCs w:val="22"/>
         </w:rPr>
-        <w:t xml:space="preserve">               Date</w:t>
+        <w:t>___________</w:t>
+      </w:r>
+      <w:r>
+        <w:rPr>
+          <w:b/>
+          <w:bCs/>
+          <w:sz w:val="20"/>
+          <w:szCs w:val="22"/>
+        </w:rPr>
+        <w:t xml:space="preserve">              Date</w:t>
       </w:r>
       <w:r>
         <w:rPr>
@@ -1499,15 +1672,123 @@
           <w:sz w:val="20"/>
           <w:szCs w:val="22"/>
         </w:rPr>
+        <w:t xml:space="preserve">             </w:t>
+      </w:r>
+      <w:r>
+        <w:rPr>
+          <w:bCs/>
+          <w:sz w:val="20"/>
+          <w:szCs w:val="22"/>
+        </w:rPr>
+        <w:t>Day/month/year</w:t>
+      </w:r>
+      <w:r>
+        <w:rPr>
+          <w:bCs/>
+          <w:sz w:val="20"/>
+          <w:szCs w:val="22"/>
+        </w:rPr>
         <w:tab/>
       </w:r>
-      <w:r>
-        <w:rPr>
-          <w:bCs/>
-          <w:sz w:val="20"/>
-          <w:szCs w:val="22"/>
-        </w:rPr>
-        <w:t>Day/month/year</w:t>
+    </w:p>
+    <w:p>
+      <w:pPr>
+        <w:jc w:val="both"/>
+        <w:rPr>
+          <w:b/>
+          <w:bCs/>
+          <w:sz w:val="22"/>
+        </w:rPr>
+      </w:pPr>
+    </w:p>
+    <w:p>
+      <w:pPr>
+        <w:pStyle w:val="Default"/>
+      </w:pPr>
+    </w:p>
+    <w:p>
+      <w:pPr>
+        <w:pStyle w:val="Default"/>
+      </w:pPr>
+    </w:p>
+    <w:p>
+      <w:pPr>
+        <w:pStyle w:val="Default"/>
+      </w:pPr>
+    </w:p>
+    <w:p>
+      <w:pPr>
+        <w:pStyle w:val="Default"/>
+      </w:pPr>
+    </w:p>
+    <w:p>
+      <w:pPr>
+        <w:jc w:val="both"/>
+        <w:rPr>
+          <w:b/>
+          <w:bCs/>
+          <w:sz w:val="22"/>
+        </w:rPr>
+      </w:pPr>
+    </w:p>
+    <w:p>
+      <w:pPr>
+        <w:jc w:val="both"/>
+        <w:rPr>
+          <w:bCs/>
+          <w:sz w:val="20"/>
+          <w:szCs w:val="22"/>
+        </w:rPr>
+      </w:pPr>
+      <w:r>
+        <w:rPr>
+          <w:b/>
+          <w:bCs/>
+          <w:sz w:val="22"/>
+        </w:rPr>
+        <w:t>Statement by the researcher</w:t>
+      </w:r>
+    </w:p>
+    <w:p>
+      <w:pPr>
+        <w:pStyle w:val="Default"/>
+        <w:jc w:val="both"/>
+        <w:rPr>
+          <w:b/>
+          <w:bCs/>
+          <w:sz w:val="20"/>
+          <w:szCs w:val="22"/>
+        </w:rPr>
+      </w:pPr>
+    </w:p>
+    <w:p>
+      <w:pPr>
+        <w:pStyle w:val="CommentText"/>
+        <w:jc w:val="both"/>
+        <w:rPr>
+          <w:sz w:val="22"/>
+        </w:rPr>
+      </w:pPr>
+      <w:r>
+        <w:rPr>
+          <w:sz w:val="22"/>
+        </w:rPr>
+        <w:t xml:space="preserve">I confirm that the participant was given an opportunity to ask questions about the study, and all the questions asked by the participant have been answered correctly and to the best of my ability. I confirm that the individual has not been coerced into giving consent, and the consent has been given freely and voluntarily. </w:t>
+      </w:r>
+    </w:p>
+    <w:p>
+      <w:pPr>
+        <w:pStyle w:val="CommentText"/>
+        <w:jc w:val="both"/>
+        <w:rPr>
+          <w:sz w:val="22"/>
+        </w:rPr>
+      </w:pPr>
+      <w:r>
+        <w:rPr>
+          <w:sz w:val="22"/>
+        </w:rPr>
+        <w:t>A copy of this ICF has been provided to the participant.</w:t>
       </w:r>
       <w:r>
         <w:rPr>
@@ -1517,88 +1798,134 @@
         </w:rPr>
         <w:tab/>
       </w:r>
-    </w:p>
-    <w:p>
-      <w:pPr>
-        <w:jc w:val="both"/>
-        <w:rPr>
-          <w:b/>
-          <w:bCs/>
-          <w:sz w:val="22"/>
-        </w:rPr>
-      </w:pPr>
-    </w:p>
-    <w:p>
-      <w:pPr>
-        <w:jc w:val="both"/>
-        <w:rPr>
-          <w:b/>
-          <w:bCs/>
-          <w:sz w:val="22"/>
-        </w:rPr>
-      </w:pPr>
-    </w:p>
-    <w:p>
-      <w:pPr>
-        <w:jc w:val="both"/>
-        <w:rPr>
-          <w:bCs/>
-          <w:sz w:val="20"/>
-          <w:szCs w:val="22"/>
-        </w:rPr>
-      </w:pPr>
-      <w:r>
-        <w:rPr>
-          <w:b/>
-          <w:bCs/>
-          <w:sz w:val="22"/>
-        </w:rPr>
-        <w:t>Statement by the researcher</w:t>
-      </w:r>
+      <w:r>
+        <w:rPr>
+          <w:bCs/>
+          <w:sz w:val="20"/>
+          <w:szCs w:val="22"/>
+        </w:rPr>
+        <w:tab/>
+      </w:r>
+      <w:r>
+        <w:rPr>
+          <w:bCs/>
+          <w:sz w:val="20"/>
+          <w:szCs w:val="22"/>
+        </w:rPr>
+        <w:tab/>
+      </w:r>
+      <w:r>
+        <w:rPr>
+          <w:bCs/>
+          <w:sz w:val="20"/>
+          <w:szCs w:val="22"/>
+        </w:rPr>
+        <w:tab/>
+      </w:r>
+    </w:p>
+    <w:p>
+      <w:pPr>
+        <w:spacing w:line="480" w:lineRule="auto"/>
+        <w:rPr>
+          <w:b/>
+          <w:bCs/>
+          <w:sz w:val="20"/>
+          <w:szCs w:val="22"/>
+        </w:rPr>
+      </w:pPr>
     </w:p>
     <w:p>
       <w:pPr>
         <w:pStyle w:val="Default"/>
-        <w:jc w:val="both"/>
-        <w:rPr>
-          <w:b/>
-          <w:bCs/>
-          <w:sz w:val="20"/>
-          <w:szCs w:val="22"/>
-        </w:rPr>
-      </w:pPr>
-    </w:p>
-    <w:p>
-      <w:pPr>
-        <w:pStyle w:val="CommentText"/>
-        <w:jc w:val="both"/>
-        <w:rPr>
-          <w:sz w:val="22"/>
-        </w:rPr>
-      </w:pPr>
-      <w:r>
-        <w:rPr>
-          <w:sz w:val="22"/>
-        </w:rPr>
-        <w:t xml:space="preserve">I confirm that the participant was given an opportunity to ask questions about the study, and all the questions asked by the participant have been answered correctly and to the best of my ability. I confirm that the individual has not been coerced into giving consent, and the consent has been given freely and voluntarily. </w:t>
-      </w:r>
-    </w:p>
-    <w:p>
-      <w:pPr>
-        <w:pStyle w:val="CommentText"/>
-        <w:jc w:val="both"/>
-        <w:rPr>
-          <w:sz w:val="22"/>
-        </w:rPr>
-      </w:pPr>
-      <w:r>
-        <w:rPr>
-          <w:sz w:val="22"/>
-        </w:rPr>
-        <w:t>A copy of this ICF has been provided to the participant.</w:t>
-      </w:r>
-      <w:r>
-        <w:rPr>
+      </w:pPr>
+    </w:p>
+    <w:p>
+      <w:pPr>
+        <w:pStyle w:val="Default"/>
+      </w:pPr>
+    </w:p>
+    <w:p>
+      <w:pPr>
+        <w:pStyle w:val="Default"/>
+      </w:pPr>
+    </w:p>
+    <w:p>
+      <w:pPr>
+        <w:spacing w:line="480" w:lineRule="auto"/>
+        <w:jc w:val="both"/>
+        <w:rPr>
+          <w:b/>
+          <w:bCs/>
+          <w:sz w:val="20"/>
+          <w:szCs w:val="22"/>
+        </w:rPr>
+      </w:pPr>
+      <w:r>
+        <w:rPr>
+          <w:b/>
+          <w:bCs/>
+          <w:sz w:val="20"/>
+          <w:szCs w:val="22"/>
+        </w:rPr>
+        <w:t xml:space="preserve">Signature </w:t>
+      </w:r>
+      <w:r>
+        <w:rPr>
+          <w:b/>
+          <w:bCs/>
+          <w:sz w:val="20"/>
+          <w:szCs w:val="22"/>
+        </w:rPr>
+        <w:t>of Res</w:t>
+      </w:r>
+      <w:r>
+        <w:rPr>
+          <w:b/>
+          <w:bCs/>
+          <w:sz w:val="20"/>
+          <w:szCs w:val="22"/>
+        </w:rPr>
+        <w:t xml:space="preserve">earcher </w:t>
+      </w:r>
+      <w:r>
+        <w:rPr>
+          <w:b/>
+          <w:bCs/>
+          <w:sz w:val="20"/>
+          <w:szCs w:val="22"/>
+        </w:rPr>
+        <w:t>___________________</w:t>
+      </w:r>
+      <w:r>
+        <w:rPr>
+          <w:b/>
+          <w:bCs/>
+          <w:sz w:val="20"/>
+          <w:szCs w:val="22"/>
+        </w:rPr>
+        <w:t>___________</w:t>
+      </w:r>
+      <w:r>
+        <w:rPr>
+          <w:b/>
+          <w:bCs/>
+          <w:sz w:val="20"/>
+          <w:szCs w:val="22"/>
+        </w:rPr>
+        <w:t xml:space="preserve">              </w:t>
+      </w:r>
+      <w:r>
+        <w:rPr>
+          <w:b/>
+          <w:bCs/>
+          <w:sz w:val="20"/>
+          <w:szCs w:val="22"/>
+        </w:rPr>
+        <w:t xml:space="preserve">Date ________________________ </w:t>
+      </w:r>
+      <w:r>
+        <w:rPr>
+          <w:b/>
           <w:bCs/>
           <w:sz w:val="20"/>
           <w:szCs w:val="22"/>
@@ -1607,104 +1934,11 @@
       </w:r>
       <w:r>
         <w:rPr>
-          <w:bCs/>
-          <w:sz w:val="20"/>
-          <w:szCs w:val="22"/>
-        </w:rPr>
-        <w:tab/>
-      </w:r>
-      <w:r>
-        <w:rPr>
-          <w:bCs/>
-          <w:sz w:val="20"/>
-          <w:szCs w:val="22"/>
-        </w:rPr>
-        <w:tab/>
-      </w:r>
-      <w:r>
-        <w:rPr>
-          <w:bCs/>
-          <w:sz w:val="20"/>
-          <w:szCs w:val="22"/>
-        </w:rPr>
-        <w:tab/>
-      </w:r>
-    </w:p>
-    <w:p>
-      <w:pPr>
-        <w:spacing w:line="480" w:lineRule="auto"/>
-        <w:rPr>
-          <w:b/>
-          <w:bCs/>
-          <w:sz w:val="20"/>
-          <w:szCs w:val="22"/>
-        </w:rPr>
-      </w:pPr>
-    </w:p>
-    <w:p>
-      <w:pPr>
-        <w:spacing w:line="480" w:lineRule="auto"/>
-        <w:jc w:val="both"/>
-        <w:rPr>
-          <w:b/>
-          <w:bCs/>
-          <w:sz w:val="20"/>
-          <w:szCs w:val="22"/>
-        </w:rPr>
-      </w:pPr>
-      <w:r>
-        <w:rPr>
-          <w:b/>
-          <w:bCs/>
-          <w:sz w:val="20"/>
-          <w:szCs w:val="22"/>
-        </w:rPr>
-        <w:t xml:space="preserve">Signature </w:t>
-      </w:r>
-      <w:r>
-        <w:rPr>
-          <w:b/>
-          <w:bCs/>
-          <w:sz w:val="20"/>
-          <w:szCs w:val="22"/>
-        </w:rPr>
-        <w:t>of Res</w:t>
-      </w:r>
-      <w:r>
-        <w:rPr>
-          <w:b/>
-          <w:bCs/>
-          <w:sz w:val="20"/>
-          <w:szCs w:val="22"/>
-        </w:rPr>
-        <w:t xml:space="preserve">earcher _____________________              </w:t>
-      </w:r>
-      <w:r>
-        <w:rPr>
-          <w:b/>
-          <w:bCs/>
-          <w:sz w:val="20"/>
-          <w:szCs w:val="22"/>
-        </w:rPr>
-        <w:t xml:space="preserve">Date ________________________ </w:t>
-      </w:r>
-      <w:r>
-        <w:rPr>
-          <w:b/>
-          <w:bCs/>
-          <w:sz w:val="20"/>
-          <w:szCs w:val="22"/>
-        </w:rPr>
-        <w:tab/>
-      </w:r>
-      <w:r>
-        <w:rPr>
-          <w:b/>
-          <w:bCs/>
-          <w:sz w:val="20"/>
-          <w:szCs w:val="22"/>
-        </w:rPr>
-        <w:lastRenderedPageBreak/>
+          <w:b/>
+          <w:bCs/>
+          <w:sz w:val="20"/>
+          <w:szCs w:val="22"/>
+        </w:rPr>
         <w:tab/>
       </w:r>
       <w:r>
@@ -1778,7 +2012,7 @@
           <w:sz w:val="20"/>
           <w:szCs w:val="22"/>
         </w:rPr>
-        <w:tab/>
+        <w:t xml:space="preserve">    </w:t>
       </w:r>
       <w:r>
         <w:rPr>
@@ -1808,7 +2042,7 @@
 </file>
 
 <file path=word/endnotes.xml><?xml version="1.0" encoding="utf-8"?>
-<w:endnotes xmlns:wpc="http://schemas.microsoft.com/office/word/2010/wordprocessingCanvas" xmlns:cx="http://schemas.microsoft.com/office/drawing/2014/chartex" xmlns:cx1="http://schemas.microsoft.com/office/drawing/2015/9/8/chartex" xmlns:cx2="http://schemas.microsoft.com/office/drawing/2015/10/21/chartex" xmlns:cx3="http://schemas.microsoft.com/office/drawing/2016/5/9/chartex" xmlns:cx4="http://schemas.microsoft.com/office/drawing/2016/5/10/chartex" xmlns:cx5="http://schemas.microsoft.com/office/drawing/2016/5/11/chartex" xmlns:cx6="http://schemas.microsoft.com/office/drawing/2016/5/12/chartex" xmlns:cx7="http://schemas.microsoft.com/office/drawing/2016/5/13/chartex" xmlns:cx8="http://schemas.microsoft.com/office/drawing/2016/5/14/chartex" xmlns:mc="http://schemas.openxmlformats.org/markup-compatibility/2006" xmlns:aink="http://schemas.microsoft.com/office/drawing/2016/ink" xmlns:am3d="http://schemas.microsoft.com/office/drawing/2017/model3d" xmlns:o="urn:schemas-microsoft-com:office:office" xmlns:r="http://schemas.openxmlformats.org/officeDocument/2006/relationships" xmlns:m="http://schemas.openxmlformats.org/officeDocument/2006/math" xmlns:v="urn:schemas-microsoft-com:vml" xmlns:wp14="http://schemas.microsoft.com/office/word/2010/wordprocessingDrawing" xmlns:wp="http://schemas.openxmlformats.org/drawingml/2006/wordprocessingDrawing" xmlns:w10="urn:schemas-microsoft-com:office:word" xmlns:w="http://schemas.openxmlformats.org/wordprocessingml/2006/main" xmlns:w14="http://schemas.microsoft.com/office/word/2010/wordml" xmlns:w15="http://schemas.microsoft.com/office/word/2012/wordml" xmlns:w16cex="http://schemas.microsoft.com/office/word/2018/wordml/cex" xmlns:w16cid="http://schemas.microsoft.com/office/word/2016/wordml/cid" xmlns:w16="http://schemas.microsoft.com/office/word/2018/wordml" xmlns:w16se="http://schemas.microsoft.com/office/word/2015/wordml/symex" xmlns:wpg="http://schemas.microsoft.com/office/word/2010/wordprocessingGroup" xmlns:wpi="http://schemas.microsoft.com/office/word/2010/wordprocessingInk" xmlns:wne="http://schemas.microsoft.com/office/word/2006/wordml" xmlns:wps="http://schemas.microsoft.com/office/word/2010/wordprocessingShape" mc:Ignorable="w14 w15 w16se w16cid w16 w16cex wp14">
+<w:endnotes xmlns:wpc="http://schemas.microsoft.com/office/word/2010/wordprocessingCanvas" xmlns:cx="http://schemas.microsoft.com/office/drawing/2014/chartex" xmlns:cx1="http://schemas.microsoft.com/office/drawing/2015/9/8/chartex" xmlns:cx2="http://schemas.microsoft.com/office/drawing/2015/10/21/chartex" xmlns:cx3="http://schemas.microsoft.com/office/drawing/2016/5/9/chartex" xmlns:cx4="http://schemas.microsoft.com/office/drawing/2016/5/10/chartex" xmlns:cx5="http://schemas.microsoft.com/office/drawing/2016/5/11/chartex" xmlns:cx6="http://schemas.microsoft.com/office/drawing/2016/5/12/chartex" xmlns:cx7="http://schemas.microsoft.com/office/drawing/2016/5/13/chartex" xmlns:cx8="http://schemas.microsoft.com/office/drawing/2016/5/14/chartex" xmlns:mc="http://schemas.openxmlformats.org/markup-compatibility/2006" xmlns:aink="http://schemas.microsoft.com/office/drawing/2016/ink" xmlns:am3d="http://schemas.microsoft.com/office/drawing/2017/model3d" xmlns:o="urn:schemas-microsoft-com:office:office" xmlns:r="http://schemas.openxmlformats.org/officeDocument/2006/relationships" xmlns:m="http://schemas.openxmlformats.org/officeDocument/2006/math" xmlns:v="urn:schemas-microsoft-com:vml" xmlns:wp14="http://schemas.microsoft.com/office/word/2010/wordprocessingDrawing" xmlns:wp="http://schemas.openxmlformats.org/drawingml/2006/wordprocessingDrawing" xmlns:w10="urn:schemas-microsoft-com:office:word" xmlns:w="http://schemas.openxmlformats.org/wordprocessingml/2006/main" xmlns:w14="http://schemas.microsoft.com/office/word/2010/wordml" xmlns:w15="http://schemas.microsoft.com/office/word/2012/wordml" xmlns:w16cex="http://schemas.microsoft.com/office/word/2018/wordml/cex" xmlns:w16cid="http://schemas.microsoft.com/office/word/2016/wordml/cid" xmlns:w16="http://schemas.microsoft.com/office/word/2018/wordml" xmlns:w16sdtdh="http://schemas.microsoft.com/office/word/2020/wordml/sdtdatahash" xmlns:w16se="http://schemas.microsoft.com/office/word/2015/wordml/symex" xmlns:wpg="http://schemas.microsoft.com/office/word/2010/wordprocessingGroup" xmlns:wpi="http://schemas.microsoft.com/office/word/2010/wordprocessingInk" xmlns:wne="http://schemas.microsoft.com/office/word/2006/wordml" xmlns:wps="http://schemas.microsoft.com/office/word/2010/wordprocessingShape" mc:Ignorable="w14 w15 w16se w16cid w16 w16cex w16sdtdh wp14">
   <w:endnote w:type="separator" w:id="-1">
     <w:p>
       <w:r>
@@ -1827,7 +2061,7 @@
 </file>
 
 <file path=word/footer1.xml><?xml version="1.0" encoding="utf-8"?>
-<w:ftr xmlns:wpc="http://schemas.microsoft.com/office/word/2010/wordprocessingCanvas" xmlns:cx="http://schemas.microsoft.com/office/drawing/2014/chartex" xmlns:cx1="http://schemas.microsoft.com/office/drawing/2015/9/8/chartex" xmlns:cx2="http://schemas.microsoft.com/office/drawing/2015/10/21/chartex" xmlns:cx3="http://schemas.microsoft.com/office/drawing/2016/5/9/chartex" xmlns:cx4="http://schemas.microsoft.com/office/drawing/2016/5/10/chartex" xmlns:cx5="http://schemas.microsoft.com/office/drawing/2016/5/11/chartex" xmlns:cx6="http://schemas.microsoft.com/office/drawing/2016/5/12/chartex" xmlns:cx7="http://schemas.microsoft.com/office/drawing/2016/5/13/chartex" xmlns:cx8="http://schemas.microsoft.com/office/drawing/2016/5/14/chartex" xmlns:mc="http://schemas.openxmlformats.org/markup-compatibility/2006" xmlns:aink="http://schemas.microsoft.com/office/drawing/2016/ink" xmlns:am3d="http://schemas.microsoft.com/office/drawing/2017/model3d" xmlns:o="urn:schemas-microsoft-com:office:office" xmlns:r="http://schemas.openxmlformats.org/officeDocument/2006/relationships" xmlns:m="http://schemas.openxmlformats.org/officeDocument/2006/math" xmlns:v="urn:schemas-microsoft-com:vml" xmlns:wp14="http://schemas.microsoft.com/office/word/2010/wordprocessingDrawing" xmlns:wp="http://schemas.openxmlformats.org/drawingml/2006/wordprocessingDrawing" xmlns:w10="urn:schemas-microsoft-com:office:word" xmlns:w="http://schemas.openxmlformats.org/wordprocessingml/2006/main" xmlns:w14="http://schemas.microsoft.com/office/word/2010/wordml" xmlns:w15="http://schemas.microsoft.com/office/word/2012/wordml" xmlns:w16cex="http://schemas.microsoft.com/office/word/2018/wordml/cex" xmlns:w16cid="http://schemas.microsoft.com/office/word/2016/wordml/cid" xmlns:w16="http://schemas.microsoft.com/office/word/2018/wordml" xmlns:w16se="http://schemas.microsoft.com/office/word/2015/wordml/symex" xmlns:wpg="http://schemas.microsoft.com/office/word/2010/wordprocessingGroup" xmlns:wpi="http://schemas.microsoft.com/office/word/2010/wordprocessingInk" xmlns:wne="http://schemas.microsoft.com/office/word/2006/wordml" xmlns:wps="http://schemas.microsoft.com/office/word/2010/wordprocessingShape" mc:Ignorable="w14 w15 w16se w16cid w16 w16cex wp14">
+<w:ftr xmlns:wpc="http://schemas.microsoft.com/office/word/2010/wordprocessingCanvas" xmlns:cx="http://schemas.microsoft.com/office/drawing/2014/chartex" xmlns:cx1="http://schemas.microsoft.com/office/drawing/2015/9/8/chartex" xmlns:cx2="http://schemas.microsoft.com/office/drawing/2015/10/21/chartex" xmlns:cx3="http://schemas.microsoft.com/office/drawing/2016/5/9/chartex" xmlns:cx4="http://schemas.microsoft.com/office/drawing/2016/5/10/chartex" xmlns:cx5="http://schemas.microsoft.com/office/drawing/2016/5/11/chartex" xmlns:cx6="http://schemas.microsoft.com/office/drawing/2016/5/12/chartex" xmlns:cx7="http://schemas.microsoft.com/office/drawing/2016/5/13/chartex" xmlns:cx8="http://schemas.microsoft.com/office/drawing/2016/5/14/chartex" xmlns:mc="http://schemas.openxmlformats.org/markup-compatibility/2006" xmlns:aink="http://schemas.microsoft.com/office/drawing/2016/ink" xmlns:am3d="http://schemas.microsoft.com/office/drawing/2017/model3d" xmlns:o="urn:schemas-microsoft-com:office:office" xmlns:r="http://schemas.openxmlformats.org/officeDocument/2006/relationships" xmlns:m="http://schemas.openxmlformats.org/officeDocument/2006/math" xmlns:v="urn:schemas-microsoft-com:vml" xmlns:wp14="http://schemas.microsoft.com/office/word/2010/wordprocessingDrawing" xmlns:wp="http://schemas.openxmlformats.org/drawingml/2006/wordprocessingDrawing" xmlns:w10="urn:schemas-microsoft-com:office:word" xmlns:w="http://schemas.openxmlformats.org/wordprocessingml/2006/main" xmlns:w14="http://schemas.microsoft.com/office/word/2010/wordml" xmlns:w15="http://schemas.microsoft.com/office/word/2012/wordml" xmlns:w16cex="http://schemas.microsoft.com/office/word/2018/wordml/cex" xmlns:w16cid="http://schemas.microsoft.com/office/word/2016/wordml/cid" xmlns:w16="http://schemas.microsoft.com/office/word/2018/wordml" xmlns:w16sdtdh="http://schemas.microsoft.com/office/word/2020/wordml/sdtdatahash" xmlns:w16se="http://schemas.microsoft.com/office/word/2015/wordml/symex" xmlns:wpg="http://schemas.microsoft.com/office/word/2010/wordprocessingGroup" xmlns:wpi="http://schemas.microsoft.com/office/word/2010/wordprocessingInk" xmlns:wne="http://schemas.microsoft.com/office/word/2006/wordml" xmlns:wps="http://schemas.microsoft.com/office/word/2010/wordprocessingShape" mc:Ignorable="w14 w15 w16se w16cid w16 w16cex w16sdtdh wp14">
   <w:p>
     <w:pPr>
       <w:pStyle w:val="Footer"/>
@@ -1897,33 +2131,34 @@
         <w:rFonts w:ascii="TU Text Light" w:hAnsi="TU Text Light"/>
         <w:sz w:val="14"/>
       </w:rPr>
-      <w:t xml:space="preserve"> of </w:t>
+      <w:t xml:space="preserve"> </w:t>
     </w:r>
+    <w:proofErr w:type="spellStart"/>
     <w:r>
-      <w:fldChar w:fldCharType="begin"/>
+      <w:rPr>
+        <w:rFonts w:ascii="TU Text Light" w:hAnsi="TU Text Light"/>
+        <w:sz w:val="14"/>
+      </w:rPr>
+      <w:t>of</w:t>
     </w:r>
+    <w:proofErr w:type="spellEnd"/>
     <w:r>
-      <w:instrText xml:space="preserve"> NUMPAGES \* MERGEFORMAT </w:instrText>
+      <w:rPr>
+        <w:rFonts w:ascii="TU Text Light" w:hAnsi="TU Text Light"/>
+        <w:sz w:val="14"/>
+      </w:rPr>
+      <w:t xml:space="preserve"> </w:t>
     </w:r>
-    <w:r>
-      <w:fldChar w:fldCharType="separate"/>
-    </w:r>
-    <w:r>
-      <w:rPr>
-        <w:rFonts w:ascii="TU Text Light" w:hAnsi="TU Text Light"/>
-        <w:noProof/>
-        <w:sz w:val="14"/>
-      </w:rPr>
-      <w:t>2</w:t>
-    </w:r>
-    <w:r>
-      <w:rPr>
-        <w:rFonts w:ascii="TU Text Light" w:hAnsi="TU Text Light"/>
-        <w:noProof/>
-        <w:sz w:val="14"/>
-      </w:rPr>
-      <w:fldChar w:fldCharType="end"/>
-    </w:r>
+    <w:fldSimple w:instr=" NUMPAGES \* MERGEFORMAT ">
+      <w:r>
+        <w:rPr>
+          <w:rFonts w:ascii="TU Text Light" w:hAnsi="TU Text Light"/>
+          <w:noProof/>
+          <w:sz w:val="14"/>
+        </w:rPr>
+        <w:t>2</w:t>
+      </w:r>
+    </w:fldSimple>
     <w:r>
       <w:rPr>
         <w:rFonts w:ascii="TU Text Light" w:hAnsi="TU Text Light"/>
@@ -1943,7 +2178,7 @@
 </file>
 
 <file path=word/footer2.xml><?xml version="1.0" encoding="utf-8"?>
-<w:ftr xmlns:wpc="http://schemas.microsoft.com/office/word/2010/wordprocessingCanvas" xmlns:cx="http://schemas.microsoft.com/office/drawing/2014/chartex" xmlns:cx1="http://schemas.microsoft.com/office/drawing/2015/9/8/chartex" xmlns:cx2="http://schemas.microsoft.com/office/drawing/2015/10/21/chartex" xmlns:cx3="http://schemas.microsoft.com/office/drawing/2016/5/9/chartex" xmlns:cx4="http://schemas.microsoft.com/office/drawing/2016/5/10/chartex" xmlns:cx5="http://schemas.microsoft.com/office/drawing/2016/5/11/chartex" xmlns:cx6="http://schemas.microsoft.com/office/drawing/2016/5/12/chartex" xmlns:cx7="http://schemas.microsoft.com/office/drawing/2016/5/13/chartex" xmlns:cx8="http://schemas.microsoft.com/office/drawing/2016/5/14/chartex" xmlns:mc="http://schemas.openxmlformats.org/markup-compatibility/2006" xmlns:aink="http://schemas.microsoft.com/office/drawing/2016/ink" xmlns:am3d="http://schemas.microsoft.com/office/drawing/2017/model3d" xmlns:o="urn:schemas-microsoft-com:office:office" xmlns:r="http://schemas.openxmlformats.org/officeDocument/2006/relationships" xmlns:m="http://schemas.openxmlformats.org/officeDocument/2006/math" xmlns:v="urn:schemas-microsoft-com:vml" xmlns:wp14="http://schemas.microsoft.com/office/word/2010/wordprocessingDrawing" xmlns:wp="http://schemas.openxmlformats.org/drawingml/2006/wordprocessingDrawing" xmlns:w10="urn:schemas-microsoft-com:office:word" xmlns:w="http://schemas.openxmlformats.org/wordprocessingml/2006/main" xmlns:w14="http://schemas.microsoft.com/office/word/2010/wordml" xmlns:w15="http://schemas.microsoft.com/office/word/2012/wordml" xmlns:w16cex="http://schemas.microsoft.com/office/word/2018/wordml/cex" xmlns:w16cid="http://schemas.microsoft.com/office/word/2016/wordml/cid" xmlns:w16="http://schemas.microsoft.com/office/word/2018/wordml" xmlns:w16se="http://schemas.microsoft.com/office/word/2015/wordml/symex" xmlns:wpg="http://schemas.microsoft.com/office/word/2010/wordprocessingGroup" xmlns:wpi="http://schemas.microsoft.com/office/word/2010/wordprocessingInk" xmlns:wne="http://schemas.microsoft.com/office/word/2006/wordml" xmlns:wps="http://schemas.microsoft.com/office/word/2010/wordprocessingShape" mc:Ignorable="w14 w15 w16se w16cid w16 w16cex wp14">
+<w:ftr xmlns:wpc="http://schemas.microsoft.com/office/word/2010/wordprocessingCanvas" xmlns:cx="http://schemas.microsoft.com/office/drawing/2014/chartex" xmlns:cx1="http://schemas.microsoft.com/office/drawing/2015/9/8/chartex" xmlns:cx2="http://schemas.microsoft.com/office/drawing/2015/10/21/chartex" xmlns:cx3="http://schemas.microsoft.com/office/drawing/2016/5/9/chartex" xmlns:cx4="http://schemas.microsoft.com/office/drawing/2016/5/10/chartex" xmlns:cx5="http://schemas.microsoft.com/office/drawing/2016/5/11/chartex" xmlns:cx6="http://schemas.microsoft.com/office/drawing/2016/5/12/chartex" xmlns:cx7="http://schemas.microsoft.com/office/drawing/2016/5/13/chartex" xmlns:cx8="http://schemas.microsoft.com/office/drawing/2016/5/14/chartex" xmlns:mc="http://schemas.openxmlformats.org/markup-compatibility/2006" xmlns:aink="http://schemas.microsoft.com/office/drawing/2016/ink" xmlns:am3d="http://schemas.microsoft.com/office/drawing/2017/model3d" xmlns:o="urn:schemas-microsoft-com:office:office" xmlns:r="http://schemas.openxmlformats.org/officeDocument/2006/relationships" xmlns:m="http://schemas.openxmlformats.org/officeDocument/2006/math" xmlns:v="urn:schemas-microsoft-com:vml" xmlns:wp14="http://schemas.microsoft.com/office/word/2010/wordprocessingDrawing" xmlns:wp="http://schemas.openxmlformats.org/drawingml/2006/wordprocessingDrawing" xmlns:w10="urn:schemas-microsoft-com:office:word" xmlns:w="http://schemas.openxmlformats.org/wordprocessingml/2006/main" xmlns:w14="http://schemas.microsoft.com/office/word/2010/wordml" xmlns:w15="http://schemas.microsoft.com/office/word/2012/wordml" xmlns:w16cex="http://schemas.microsoft.com/office/word/2018/wordml/cex" xmlns:w16cid="http://schemas.microsoft.com/office/word/2016/wordml/cid" xmlns:w16="http://schemas.microsoft.com/office/word/2018/wordml" xmlns:w16sdtdh="http://schemas.microsoft.com/office/word/2020/wordml/sdtdatahash" xmlns:w16se="http://schemas.microsoft.com/office/word/2015/wordml/symex" xmlns:wpg="http://schemas.microsoft.com/office/word/2010/wordprocessingGroup" xmlns:wpi="http://schemas.microsoft.com/office/word/2010/wordprocessingInk" xmlns:wne="http://schemas.microsoft.com/office/word/2006/wordml" xmlns:wps="http://schemas.microsoft.com/office/word/2010/wordprocessingShape" mc:Ignorable="w14 w15 w16se w16cid w16 w16cex w16sdtdh wp14">
   <w:p>
     <w:pPr>
       <w:pStyle w:val="Footer"/>
@@ -2100,7 +2335,7 @@
 </file>
 
 <file path=word/footnotes.xml><?xml version="1.0" encoding="utf-8"?>
-<w:footnotes xmlns:wpc="http://schemas.microsoft.com/office/word/2010/wordprocessingCanvas" xmlns:cx="http://schemas.microsoft.com/office/drawing/2014/chartex" xmlns:cx1="http://schemas.microsoft.com/office/drawing/2015/9/8/chartex" xmlns:cx2="http://schemas.microsoft.com/office/drawing/2015/10/21/chartex" xmlns:cx3="http://schemas.microsoft.com/office/drawing/2016/5/9/chartex" xmlns:cx4="http://schemas.microsoft.com/office/drawing/2016/5/10/chartex" xmlns:cx5="http://schemas.microsoft.com/office/drawing/2016/5/11/chartex" xmlns:cx6="http://schemas.microsoft.com/office/drawing/2016/5/12/chartex" xmlns:cx7="http://schemas.microsoft.com/office/drawing/2016/5/13/chartex" xmlns:cx8="http://schemas.microsoft.com/office/drawing/2016/5/14/chartex" xmlns:mc="http://schemas.openxmlformats.org/markup-compatibility/2006" xmlns:aink="http://schemas.microsoft.com/office/drawing/2016/ink" xmlns:am3d="http://schemas.microsoft.com/office/drawing/2017/model3d" xmlns:o="urn:schemas-microsoft-com:office:office" xmlns:r="http://schemas.openxmlformats.org/officeDocument/2006/relationships" xmlns:m="http://schemas.openxmlformats.org/officeDocument/2006/math" xmlns:v="urn:schemas-microsoft-com:vml" xmlns:wp14="http://schemas.microsoft.com/office/word/2010/wordprocessingDrawing" xmlns:wp="http://schemas.openxmlformats.org/drawingml/2006/wordprocessingDrawing" xmlns:w10="urn:schemas-microsoft-com:office:word" xmlns:w="http://schemas.openxmlformats.org/wordprocessingml/2006/main" xmlns:w14="http://schemas.microsoft.com/office/word/2010/wordml" xmlns:w15="http://schemas.microsoft.com/office/word/2012/wordml" xmlns:w16cex="http://schemas.microsoft.com/office/word/2018/wordml/cex" xmlns:w16cid="http://schemas.microsoft.com/office/word/2016/wordml/cid" xmlns:w16="http://schemas.microsoft.com/office/word/2018/wordml" xmlns:w16se="http://schemas.microsoft.com/office/word/2015/wordml/symex" xmlns:wpg="http://schemas.microsoft.com/office/word/2010/wordprocessingGroup" xmlns:wpi="http://schemas.microsoft.com/office/word/2010/wordprocessingInk" xmlns:wne="http://schemas.microsoft.com/office/word/2006/wordml" xmlns:wps="http://schemas.microsoft.com/office/word/2010/wordprocessingShape" mc:Ignorable="w14 w15 w16se w16cid w16 w16cex wp14">
+<w:footnotes xmlns:wpc="http://schemas.microsoft.com/office/word/2010/wordprocessingCanvas" xmlns:cx="http://schemas.microsoft.com/office/drawing/2014/chartex" xmlns:cx1="http://schemas.microsoft.com/office/drawing/2015/9/8/chartex" xmlns:cx2="http://schemas.microsoft.com/office/drawing/2015/10/21/chartex" xmlns:cx3="http://schemas.microsoft.com/office/drawing/2016/5/9/chartex" xmlns:cx4="http://schemas.microsoft.com/office/drawing/2016/5/10/chartex" xmlns:cx5="http://schemas.microsoft.com/office/drawing/2016/5/11/chartex" xmlns:cx6="http://schemas.microsoft.com/office/drawing/2016/5/12/chartex" xmlns:cx7="http://schemas.microsoft.com/office/drawing/2016/5/13/chartex" xmlns:cx8="http://schemas.microsoft.com/office/drawing/2016/5/14/chartex" xmlns:mc="http://schemas.openxmlformats.org/markup-compatibility/2006" xmlns:aink="http://schemas.microsoft.com/office/drawing/2016/ink" xmlns:am3d="http://schemas.microsoft.com/office/drawing/2017/model3d" xmlns:o="urn:schemas-microsoft-com:office:office" xmlns:r="http://schemas.openxmlformats.org/officeDocument/2006/relationships" xmlns:m="http://schemas.openxmlformats.org/officeDocument/2006/math" xmlns:v="urn:schemas-microsoft-com:vml" xmlns:wp14="http://schemas.microsoft.com/office/word/2010/wordprocessingDrawing" xmlns:wp="http://schemas.openxmlformats.org/drawingml/2006/wordprocessingDrawing" xmlns:w10="urn:schemas-microsoft-com:office:word" xmlns:w="http://schemas.openxmlformats.org/wordprocessingml/2006/main" xmlns:w14="http://schemas.microsoft.com/office/word/2010/wordml" xmlns:w15="http://schemas.microsoft.com/office/word/2012/wordml" xmlns:w16cex="http://schemas.microsoft.com/office/word/2018/wordml/cex" xmlns:w16cid="http://schemas.microsoft.com/office/word/2016/wordml/cid" xmlns:w16="http://schemas.microsoft.com/office/word/2018/wordml" xmlns:w16sdtdh="http://schemas.microsoft.com/office/word/2020/wordml/sdtdatahash" xmlns:w16se="http://schemas.microsoft.com/office/word/2015/wordml/symex" xmlns:wpg="http://schemas.microsoft.com/office/word/2010/wordprocessingGroup" xmlns:wpi="http://schemas.microsoft.com/office/word/2010/wordprocessingInk" xmlns:wne="http://schemas.microsoft.com/office/word/2006/wordml" xmlns:wps="http://schemas.microsoft.com/office/word/2010/wordprocessingShape" mc:Ignorable="w14 w15 w16se w16cid w16 w16cex w16sdtdh wp14">
   <w:footnote w:type="separator" w:id="-1">
     <w:p>
       <w:r>
@@ -2119,7 +2354,7 @@
 </file>
 
 <file path=word/header1.xml><?xml version="1.0" encoding="utf-8"?>
-<w:hdr xmlns:wpc="http://schemas.microsoft.com/office/word/2010/wordprocessingCanvas" xmlns:cx="http://schemas.microsoft.com/office/drawing/2014/chartex" xmlns:cx1="http://schemas.microsoft.com/office/drawing/2015/9/8/chartex" xmlns:cx2="http://schemas.microsoft.com/office/drawing/2015/10/21/chartex" xmlns:cx3="http://schemas.microsoft.com/office/drawing/2016/5/9/chartex" xmlns:cx4="http://schemas.microsoft.com/office/drawing/2016/5/10/chartex" xmlns:cx5="http://schemas.microsoft.com/office/drawing/2016/5/11/chartex" xmlns:cx6="http://schemas.microsoft.com/office/drawing/2016/5/12/chartex" xmlns:cx7="http://schemas.microsoft.com/office/drawing/2016/5/13/chartex" xmlns:cx8="http://schemas.microsoft.com/office/drawing/2016/5/14/chartex" xmlns:mc="http://schemas.openxmlformats.org/markup-compatibility/2006" xmlns:aink="http://schemas.microsoft.com/office/drawing/2016/ink" xmlns:am3d="http://schemas.microsoft.com/office/drawing/2017/model3d" xmlns:o="urn:schemas-microsoft-com:office:office" xmlns:r="http://schemas.openxmlformats.org/officeDocument/2006/relationships" xmlns:m="http://schemas.openxmlformats.org/officeDocument/2006/math" xmlns:v="urn:schemas-microsoft-com:vml" xmlns:wp14="http://schemas.microsoft.com/office/word/2010/wordprocessingDrawing" xmlns:wp="http://schemas.openxmlformats.org/drawingml/2006/wordprocessingDrawing" xmlns:w10="urn:schemas-microsoft-com:office:word" xmlns:w="http://schemas.openxmlformats.org/wordprocessingml/2006/main" xmlns:w14="http://schemas.microsoft.com/office/word/2010/wordml" xmlns:w15="http://schemas.microsoft.com/office/word/2012/wordml" xmlns:w16cex="http://schemas.microsoft.com/office/word/2018/wordml/cex" xmlns:w16cid="http://schemas.microsoft.com/office/word/2016/wordml/cid" xmlns:w16="http://schemas.microsoft.com/office/word/2018/wordml" xmlns:w16se="http://schemas.microsoft.com/office/word/2015/wordml/symex" xmlns:wpg="http://schemas.microsoft.com/office/word/2010/wordprocessingGroup" xmlns:wpi="http://schemas.microsoft.com/office/word/2010/wordprocessingInk" xmlns:wne="http://schemas.microsoft.com/office/word/2006/wordml" xmlns:wps="http://schemas.microsoft.com/office/word/2010/wordprocessingShape" mc:Ignorable="w14 w15 w16se w16cid w16 w16cex wp14">
+<w:hdr xmlns:wpc="http://schemas.microsoft.com/office/word/2010/wordprocessingCanvas" xmlns:cx="http://schemas.microsoft.com/office/drawing/2014/chartex" xmlns:cx1="http://schemas.microsoft.com/office/drawing/2015/9/8/chartex" xmlns:cx2="http://schemas.microsoft.com/office/drawing/2015/10/21/chartex" xmlns:cx3="http://schemas.microsoft.com/office/drawing/2016/5/9/chartex" xmlns:cx4="http://schemas.microsoft.com/office/drawing/2016/5/10/chartex" xmlns:cx5="http://schemas.microsoft.com/office/drawing/2016/5/11/chartex" xmlns:cx6="http://schemas.microsoft.com/office/drawing/2016/5/12/chartex" xmlns:cx7="http://schemas.microsoft.com/office/drawing/2016/5/13/chartex" xmlns:cx8="http://schemas.microsoft.com/office/drawing/2016/5/14/chartex" xmlns:mc="http://schemas.openxmlformats.org/markup-compatibility/2006" xmlns:aink="http://schemas.microsoft.com/office/drawing/2016/ink" xmlns:am3d="http://schemas.microsoft.com/office/drawing/2017/model3d" xmlns:o="urn:schemas-microsoft-com:office:office" xmlns:r="http://schemas.openxmlformats.org/officeDocument/2006/relationships" xmlns:m="http://schemas.openxmlformats.org/officeDocument/2006/math" xmlns:v="urn:schemas-microsoft-com:vml" xmlns:wp14="http://schemas.microsoft.com/office/word/2010/wordprocessingDrawing" xmlns:wp="http://schemas.openxmlformats.org/drawingml/2006/wordprocessingDrawing" xmlns:w10="urn:schemas-microsoft-com:office:word" xmlns:w="http://schemas.openxmlformats.org/wordprocessingml/2006/main" xmlns:w14="http://schemas.microsoft.com/office/word/2010/wordml" xmlns:w15="http://schemas.microsoft.com/office/word/2012/wordml" xmlns:w16cex="http://schemas.microsoft.com/office/word/2018/wordml/cex" xmlns:w16cid="http://schemas.microsoft.com/office/word/2016/wordml/cid" xmlns:w16="http://schemas.microsoft.com/office/word/2018/wordml" xmlns:w16sdtdh="http://schemas.microsoft.com/office/word/2020/wordml/sdtdatahash" xmlns:w16se="http://schemas.microsoft.com/office/word/2015/wordml/symex" xmlns:wpg="http://schemas.microsoft.com/office/word/2010/wordprocessingGroup" xmlns:wpi="http://schemas.microsoft.com/office/word/2010/wordprocessingInk" xmlns:wne="http://schemas.microsoft.com/office/word/2006/wordml" xmlns:wps="http://schemas.microsoft.com/office/word/2010/wordprocessingShape" mc:Ignorable="w14 w15 w16se w16cid w16 w16cex w16sdtdh wp14">
   <w:p>
     <w:pPr>
       <w:pStyle w:val="Header"/>
@@ -2291,7 +2526,7 @@
 </file>
 
 <file path=word/header2.xml><?xml version="1.0" encoding="utf-8"?>
-<w:hdr xmlns:wpc="http://schemas.microsoft.com/office/word/2010/wordprocessingCanvas" xmlns:cx="http://schemas.microsoft.com/office/drawing/2014/chartex" xmlns:cx1="http://schemas.microsoft.com/office/drawing/2015/9/8/chartex" xmlns:cx2="http://schemas.microsoft.com/office/drawing/2015/10/21/chartex" xmlns:cx3="http://schemas.microsoft.com/office/drawing/2016/5/9/chartex" xmlns:cx4="http://schemas.microsoft.com/office/drawing/2016/5/10/chartex" xmlns:cx5="http://schemas.microsoft.com/office/drawing/2016/5/11/chartex" xmlns:cx6="http://schemas.microsoft.com/office/drawing/2016/5/12/chartex" xmlns:cx7="http://schemas.microsoft.com/office/drawing/2016/5/13/chartex" xmlns:cx8="http://schemas.microsoft.com/office/drawing/2016/5/14/chartex" xmlns:mc="http://schemas.openxmlformats.org/markup-compatibility/2006" xmlns:aink="http://schemas.microsoft.com/office/drawing/2016/ink" xmlns:am3d="http://schemas.microsoft.com/office/drawing/2017/model3d" xmlns:o="urn:schemas-microsoft-com:office:office" xmlns:r="http://schemas.openxmlformats.org/officeDocument/2006/relationships" xmlns:m="http://schemas.openxmlformats.org/officeDocument/2006/math" xmlns:v="urn:schemas-microsoft-com:vml" xmlns:wp14="http://schemas.microsoft.com/office/word/2010/wordprocessingDrawing" xmlns:wp="http://schemas.openxmlformats.org/drawingml/2006/wordprocessingDrawing" xmlns:w10="urn:schemas-microsoft-com:office:word" xmlns:w="http://schemas.openxmlformats.org/wordprocessingml/2006/main" xmlns:w14="http://schemas.microsoft.com/office/word/2010/wordml" xmlns:w15="http://schemas.microsoft.com/office/word/2012/wordml" xmlns:w16cex="http://schemas.microsoft.com/office/word/2018/wordml/cex" xmlns:w16cid="http://schemas.microsoft.com/office/word/2016/wordml/cid" xmlns:w16="http://schemas.microsoft.com/office/word/2018/wordml" xmlns:w16se="http://schemas.microsoft.com/office/word/2015/wordml/symex" xmlns:wpg="http://schemas.microsoft.com/office/word/2010/wordprocessingGroup" xmlns:wpi="http://schemas.microsoft.com/office/word/2010/wordprocessingInk" xmlns:wne="http://schemas.microsoft.com/office/word/2006/wordml" xmlns:wps="http://schemas.microsoft.com/office/word/2010/wordprocessingShape" mc:Ignorable="w14 w15 w16se w16cid w16 w16cex wp14">
+<w:hdr xmlns:wpc="http://schemas.microsoft.com/office/word/2010/wordprocessingCanvas" xmlns:cx="http://schemas.microsoft.com/office/drawing/2014/chartex" xmlns:cx1="http://schemas.microsoft.com/office/drawing/2015/9/8/chartex" xmlns:cx2="http://schemas.microsoft.com/office/drawing/2015/10/21/chartex" xmlns:cx3="http://schemas.microsoft.com/office/drawing/2016/5/9/chartex" xmlns:cx4="http://schemas.microsoft.com/office/drawing/2016/5/10/chartex" xmlns:cx5="http://schemas.microsoft.com/office/drawing/2016/5/11/chartex" xmlns:cx6="http://schemas.microsoft.com/office/drawing/2016/5/12/chartex" xmlns:cx7="http://schemas.microsoft.com/office/drawing/2016/5/13/chartex" xmlns:cx8="http://schemas.microsoft.com/office/drawing/2016/5/14/chartex" xmlns:mc="http://schemas.openxmlformats.org/markup-compatibility/2006" xmlns:aink="http://schemas.microsoft.com/office/drawing/2016/ink" xmlns:am3d="http://schemas.microsoft.com/office/drawing/2017/model3d" xmlns:o="urn:schemas-microsoft-com:office:office" xmlns:r="http://schemas.openxmlformats.org/officeDocument/2006/relationships" xmlns:m="http://schemas.openxmlformats.org/officeDocument/2006/math" xmlns:v="urn:schemas-microsoft-com:vml" xmlns:wp14="http://schemas.microsoft.com/office/word/2010/wordprocessingDrawing" xmlns:wp="http://schemas.openxmlformats.org/drawingml/2006/wordprocessingDrawing" xmlns:w10="urn:schemas-microsoft-com:office:word" xmlns:w="http://schemas.openxmlformats.org/wordprocessingml/2006/main" xmlns:w14="http://schemas.microsoft.com/office/word/2010/wordml" xmlns:w15="http://schemas.microsoft.com/office/word/2012/wordml" xmlns:w16cex="http://schemas.microsoft.com/office/word/2018/wordml/cex" xmlns:w16cid="http://schemas.microsoft.com/office/word/2016/wordml/cid" xmlns:w16="http://schemas.microsoft.com/office/word/2018/wordml" xmlns:w16sdtdh="http://schemas.microsoft.com/office/word/2020/wordml/sdtdatahash" xmlns:w16se="http://schemas.microsoft.com/office/word/2015/wordml/symex" xmlns:wpg="http://schemas.microsoft.com/office/word/2010/wordprocessingGroup" xmlns:wpi="http://schemas.microsoft.com/office/word/2010/wordprocessingInk" xmlns:wne="http://schemas.microsoft.com/office/word/2006/wordml" xmlns:wps="http://schemas.microsoft.com/office/word/2010/wordprocessingShape" mc:Ignorable="w14 w15 w16se w16cid w16 w16cex w16sdtdh wp14">
   <w:p>
     <w:pPr>
       <w:pStyle w:val="Header"/>
@@ -3203,7 +3438,7 @@
 </file>
 
 <file path=word/styles.xml><?xml version="1.0" encoding="utf-8"?>
-<w:styles xmlns:mc="http://schemas.openxmlformats.org/markup-compatibility/2006" xmlns:r="http://schemas.openxmlformats.org/officeDocument/2006/relationships" xmlns:w="http://schemas.openxmlformats.org/wordprocessingml/2006/main" xmlns:w14="http://schemas.microsoft.com/office/word/2010/wordml" xmlns:w15="http://schemas.microsoft.com/office/word/2012/wordml" xmlns:w16cex="http://schemas.microsoft.com/office/word/2018/wordml/cex" xmlns:w16cid="http://schemas.microsoft.com/office/word/2016/wordml/cid" xmlns:w16="http://schemas.microsoft.com/office/word/2018/wordml" xmlns:w16se="http://schemas.microsoft.com/office/word/2015/wordml/symex" mc:Ignorable="w14 w15 w16se w16cid w16 w16cex">
+<w:styles xmlns:mc="http://schemas.openxmlformats.org/markup-compatibility/2006" xmlns:r="http://schemas.openxmlformats.org/officeDocument/2006/relationships" xmlns:w="http://schemas.openxmlformats.org/wordprocessingml/2006/main" xmlns:w14="http://schemas.microsoft.com/office/word/2010/wordml" xmlns:w15="http://schemas.microsoft.com/office/word/2012/wordml" xmlns:w16cex="http://schemas.microsoft.com/office/word/2018/wordml/cex" xmlns:w16cid="http://schemas.microsoft.com/office/word/2016/wordml/cid" xmlns:w16="http://schemas.microsoft.com/office/word/2018/wordml" xmlns:w16sdtdh="http://schemas.microsoft.com/office/word/2020/wordml/sdtdatahash" xmlns:w16se="http://schemas.microsoft.com/office/word/2015/wordml/symex" mc:Ignorable="w14 w15 w16se w16cid w16 w16cex w16sdtdh">
   <w:docDefaults>
     <w:rPrDefault>
       <w:rPr>

</xml_diff>

<commit_message>
update ethics proposal and consent form
</commit_message>
<xml_diff>
--- a/material/Consent_Form_LEDERMANN.docx
+++ b/material/Consent_Form_LEDERMANN.docx
@@ -7,12 +7,14 @@
         <w:pStyle w:val="Default"/>
         <w:jc w:val="both"/>
         <w:rPr>
+          <w:rFonts w:asciiTheme="minorHAnsi" w:hAnsiTheme="minorHAnsi" w:cstheme="minorHAnsi"/>
           <w:sz w:val="30"/>
           <w:szCs w:val="30"/>
         </w:rPr>
       </w:pPr>
       <w:r>
         <w:rPr>
+          <w:rFonts w:asciiTheme="minorHAnsi" w:hAnsiTheme="minorHAnsi" w:cstheme="minorHAnsi"/>
           <w:b/>
           <w:bCs/>
           <w:sz w:val="30"/>
@@ -25,13 +27,8 @@
       <w:pPr>
         <w:pStyle w:val="Default"/>
         <w:jc w:val="both"/>
-      </w:pPr>
-    </w:p>
-    <w:p>
-      <w:pPr>
-        <w:pStyle w:val="Default"/>
-        <w:jc w:val="both"/>
-        <w:rPr>
+        <w:rPr>
+          <w:rFonts w:asciiTheme="minorHAnsi" w:hAnsiTheme="minorHAnsi" w:cstheme="minorHAnsi"/>
           <w:i/>
           <w:iCs/>
           <w:color w:val="FF0000"/>
@@ -45,22 +42,35 @@
         <w:pStyle w:val="Default"/>
         <w:jc w:val="both"/>
         <w:rPr>
-          <w:bCs/>
-          <w:sz w:val="22"/>
-          <w:szCs w:val="22"/>
-        </w:rPr>
-      </w:pPr>
-      <w:r>
-        <w:rPr>
-          <w:b/>
-          <w:bCs/>
-          <w:sz w:val="22"/>
-          <w:szCs w:val="22"/>
-        </w:rPr>
-        <w:t>Principle</w:t>
-      </w:r>
-      <w:r>
-        <w:rPr>
+          <w:rFonts w:asciiTheme="minorHAnsi" w:hAnsiTheme="minorHAnsi" w:cstheme="minorHAnsi"/>
+          <w:bCs/>
+          <w:sz w:val="22"/>
+          <w:szCs w:val="22"/>
+        </w:rPr>
+      </w:pPr>
+      <w:r>
+        <w:rPr>
+          <w:rFonts w:asciiTheme="minorHAnsi" w:hAnsiTheme="minorHAnsi" w:cstheme="minorHAnsi"/>
+          <w:b/>
+          <w:bCs/>
+          <w:sz w:val="22"/>
+          <w:szCs w:val="22"/>
+        </w:rPr>
+        <w:t>Princip</w:t>
+      </w:r>
+      <w:r>
+        <w:rPr>
+          <w:rFonts w:asciiTheme="minorHAnsi" w:hAnsiTheme="minorHAnsi" w:cstheme="minorHAnsi"/>
+          <w:b/>
+          <w:bCs/>
+          <w:sz w:val="22"/>
+          <w:szCs w:val="22"/>
+        </w:rPr>
+        <w:t>al</w:t>
+      </w:r>
+      <w:r>
+        <w:rPr>
+          <w:rFonts w:asciiTheme="minorHAnsi" w:hAnsiTheme="minorHAnsi" w:cstheme="minorHAnsi"/>
           <w:b/>
           <w:bCs/>
           <w:sz w:val="22"/>
@@ -70,6 +80,7 @@
       </w:r>
       <w:r>
         <w:rPr>
+          <w:rFonts w:asciiTheme="minorHAnsi" w:hAnsiTheme="minorHAnsi" w:cstheme="minorHAnsi"/>
           <w:bCs/>
           <w:sz w:val="22"/>
           <w:szCs w:val="22"/>
@@ -81,32 +92,25 @@
       <w:pPr>
         <w:pStyle w:val="Default"/>
         <w:rPr>
-          <w:bCs/>
-          <w:sz w:val="22"/>
-          <w:szCs w:val="22"/>
-        </w:rPr>
-      </w:pPr>
-      <w:r>
-        <w:rPr>
-          <w:b/>
-          <w:bCs/>
-          <w:sz w:val="22"/>
-          <w:szCs w:val="22"/>
-        </w:rPr>
-        <w:t>Organization</w:t>
-      </w:r>
-      <w:r>
-        <w:rPr>
-          <w:rFonts w:hint="eastAsia"/>
-          <w:b/>
-          <w:bCs/>
-          <w:sz w:val="22"/>
-          <w:szCs w:val="22"/>
-        </w:rPr>
-        <w:t xml:space="preserve">: </w:t>
-      </w:r>
-      <w:r>
-        <w:rPr>
+          <w:rFonts w:asciiTheme="minorHAnsi" w:hAnsiTheme="minorHAnsi" w:cstheme="minorHAnsi"/>
+          <w:bCs/>
+          <w:sz w:val="22"/>
+          <w:szCs w:val="22"/>
+        </w:rPr>
+      </w:pPr>
+      <w:r>
+        <w:rPr>
+          <w:rFonts w:asciiTheme="minorHAnsi" w:hAnsiTheme="minorHAnsi" w:cstheme="minorHAnsi"/>
+          <w:b/>
+          <w:bCs/>
+          <w:sz w:val="22"/>
+          <w:szCs w:val="22"/>
+        </w:rPr>
+        <w:t xml:space="preserve">Organization: </w:t>
+      </w:r>
+      <w:r>
+        <w:rPr>
+          <w:rFonts w:asciiTheme="minorHAnsi" w:hAnsiTheme="minorHAnsi" w:cstheme="minorHAnsi"/>
           <w:bCs/>
           <w:sz w:val="22"/>
           <w:szCs w:val="22"/>
@@ -115,6 +119,7 @@
       </w:r>
       <w:r>
         <w:rPr>
+          <w:rFonts w:asciiTheme="minorHAnsi" w:hAnsiTheme="minorHAnsi" w:cstheme="minorHAnsi"/>
           <w:bCs/>
           <w:sz w:val="22"/>
           <w:szCs w:val="22"/>
@@ -123,7 +128,7 @@
       </w:r>
       <w:r>
         <w:rPr>
-          <w:rFonts w:hint="eastAsia"/>
+          <w:rFonts w:asciiTheme="minorHAnsi" w:hAnsiTheme="minorHAnsi" w:cstheme="minorHAnsi"/>
           <w:bCs/>
           <w:sz w:val="22"/>
           <w:szCs w:val="22"/>
@@ -132,6 +137,7 @@
       </w:r>
       <w:r>
         <w:rPr>
+          <w:rFonts w:asciiTheme="minorHAnsi" w:hAnsiTheme="minorHAnsi" w:cstheme="minorHAnsi"/>
           <w:bCs/>
           <w:sz w:val="22"/>
           <w:szCs w:val="22"/>
@@ -140,26 +146,19 @@
       </w:r>
       <w:r>
         <w:rPr>
-          <w:bCs/>
-          <w:sz w:val="22"/>
-          <w:szCs w:val="22"/>
-        </w:rPr>
-        <w:t>Department of Geodesy and Geoinformation</w:t>
-      </w:r>
-      <w:r>
-        <w:rPr>
-          <w:rFonts w:hint="eastAsia"/>
-          <w:bCs/>
-          <w:sz w:val="22"/>
-          <w:szCs w:val="22"/>
-        </w:rPr>
-        <w:t xml:space="preserve">, </w:t>
+          <w:rFonts w:asciiTheme="minorHAnsi" w:hAnsiTheme="minorHAnsi" w:cstheme="minorHAnsi"/>
+          <w:bCs/>
+          <w:sz w:val="22"/>
+          <w:szCs w:val="22"/>
+        </w:rPr>
+        <w:t xml:space="preserve">Department of Geodesy and Geoinformation, </w:t>
       </w:r>
     </w:p>
     <w:p>
       <w:pPr>
         <w:pStyle w:val="Default"/>
         <w:rPr>
+          <w:rFonts w:asciiTheme="minorHAnsi" w:hAnsiTheme="minorHAnsi" w:cstheme="minorHAnsi"/>
           <w:b/>
           <w:bCs/>
           <w:sz w:val="22"/>
@@ -169,6 +168,7 @@
       <w:proofErr w:type="spellStart"/>
       <w:r>
         <w:rPr>
+          <w:rFonts w:asciiTheme="minorHAnsi" w:hAnsiTheme="minorHAnsi" w:cstheme="minorHAnsi"/>
           <w:bCs/>
           <w:sz w:val="22"/>
           <w:szCs w:val="22"/>
@@ -178,18 +178,29 @@
       <w:proofErr w:type="spellEnd"/>
       <w:r>
         <w:rPr>
+          <w:rFonts w:asciiTheme="minorHAnsi" w:hAnsiTheme="minorHAnsi" w:cstheme="minorHAnsi"/>
           <w:bCs/>
           <w:sz w:val="22"/>
           <w:szCs w:val="22"/>
         </w:rPr>
         <w:t xml:space="preserve"> Universität Wien</w:t>
       </w:r>
+      <w:r>
+        <w:rPr>
+          <w:rFonts w:asciiTheme="minorHAnsi" w:hAnsiTheme="minorHAnsi" w:cstheme="minorHAnsi"/>
+          <w:bCs/>
+          <w:sz w:val="22"/>
+          <w:szCs w:val="22"/>
+        </w:rPr>
+        <w:t>, Vienna, Austria</w:t>
+      </w:r>
     </w:p>
     <w:p>
       <w:pPr>
         <w:pStyle w:val="Default"/>
         <w:jc w:val="both"/>
         <w:rPr>
+          <w:rFonts w:asciiTheme="minorHAnsi" w:hAnsiTheme="minorHAnsi" w:cstheme="minorHAnsi"/>
           <w:sz w:val="22"/>
           <w:szCs w:val="22"/>
         </w:rPr>
@@ -200,14 +211,29 @@
         <w:pStyle w:val="Default"/>
         <w:jc w:val="both"/>
         <w:rPr>
-          <w:b/>
-          <w:bCs/>
-          <w:sz w:val="22"/>
-          <w:szCs w:val="22"/>
-        </w:rPr>
-      </w:pPr>
-      <w:r>
-        <w:rPr>
+          <w:rFonts w:asciiTheme="minorHAnsi" w:hAnsiTheme="minorHAnsi" w:cstheme="minorHAnsi"/>
+          <w:b/>
+          <w:bCs/>
+          <w:sz w:val="22"/>
+          <w:szCs w:val="22"/>
+        </w:rPr>
+      </w:pPr>
+    </w:p>
+    <w:p>
+      <w:pPr>
+        <w:pStyle w:val="Default"/>
+        <w:jc w:val="both"/>
+        <w:rPr>
+          <w:rFonts w:asciiTheme="minorHAnsi" w:hAnsiTheme="minorHAnsi" w:cstheme="minorHAnsi"/>
+          <w:b/>
+          <w:bCs/>
+          <w:sz w:val="22"/>
+          <w:szCs w:val="22"/>
+        </w:rPr>
+      </w:pPr>
+      <w:r>
+        <w:rPr>
+          <w:rFonts w:asciiTheme="minorHAnsi" w:hAnsiTheme="minorHAnsi" w:cstheme="minorHAnsi"/>
           <w:b/>
           <w:bCs/>
           <w:sz w:val="22"/>
@@ -222,14 +248,16 @@
         <w:ind w:firstLine="720"/>
         <w:jc w:val="both"/>
         <w:rPr>
-          <w:b/>
-          <w:bCs/>
-          <w:sz w:val="22"/>
-          <w:szCs w:val="22"/>
-        </w:rPr>
-      </w:pPr>
-      <w:r>
-        <w:rPr>
+          <w:rFonts w:asciiTheme="minorHAnsi" w:hAnsiTheme="minorHAnsi" w:cstheme="minorHAnsi"/>
+          <w:b/>
+          <w:bCs/>
+          <w:sz w:val="22"/>
+          <w:szCs w:val="22"/>
+        </w:rPr>
+      </w:pPr>
+      <w:r>
+        <w:rPr>
+          <w:rFonts w:asciiTheme="minorHAnsi" w:hAnsiTheme="minorHAnsi" w:cstheme="minorHAnsi"/>
           <w:sz w:val="22"/>
           <w:szCs w:val="22"/>
         </w:rPr>
@@ -237,6 +265,7 @@
       </w:r>
       <w:r>
         <w:rPr>
+          <w:rFonts w:asciiTheme="minorHAnsi" w:hAnsiTheme="minorHAnsi" w:cstheme="minorHAnsi"/>
           <w:b/>
           <w:bCs/>
           <w:sz w:val="22"/>
@@ -251,14 +280,16 @@
         <w:ind w:firstLine="720"/>
         <w:jc w:val="both"/>
         <w:rPr>
-          <w:b/>
-          <w:bCs/>
-          <w:sz w:val="22"/>
-          <w:szCs w:val="22"/>
-        </w:rPr>
-      </w:pPr>
-      <w:r>
-        <w:rPr>
+          <w:rFonts w:asciiTheme="minorHAnsi" w:hAnsiTheme="minorHAnsi" w:cstheme="minorHAnsi"/>
+          <w:b/>
+          <w:bCs/>
+          <w:sz w:val="22"/>
+          <w:szCs w:val="22"/>
+        </w:rPr>
+      </w:pPr>
+      <w:r>
+        <w:rPr>
+          <w:rFonts w:asciiTheme="minorHAnsi" w:hAnsiTheme="minorHAnsi" w:cstheme="minorHAnsi"/>
           <w:sz w:val="22"/>
           <w:szCs w:val="22"/>
         </w:rPr>
@@ -266,6 +297,7 @@
       </w:r>
       <w:r>
         <w:rPr>
+          <w:rFonts w:asciiTheme="minorHAnsi" w:hAnsiTheme="minorHAnsi" w:cstheme="minorHAnsi"/>
           <w:b/>
           <w:bCs/>
           <w:sz w:val="22"/>
@@ -280,6 +312,7 @@
         <w:ind w:firstLine="720"/>
         <w:jc w:val="both"/>
         <w:rPr>
+          <w:rFonts w:asciiTheme="minorHAnsi" w:hAnsiTheme="minorHAnsi" w:cstheme="minorHAnsi"/>
           <w:b/>
           <w:bCs/>
           <w:sz w:val="22"/>
@@ -292,14 +325,16 @@
         <w:pStyle w:val="Default"/>
         <w:jc w:val="both"/>
         <w:rPr>
-          <w:b/>
-          <w:bCs/>
-          <w:sz w:val="22"/>
-          <w:szCs w:val="22"/>
-        </w:rPr>
-      </w:pPr>
-      <w:r>
-        <w:rPr>
+          <w:rFonts w:asciiTheme="minorHAnsi" w:hAnsiTheme="minorHAnsi" w:cstheme="minorHAnsi"/>
+          <w:b/>
+          <w:bCs/>
+          <w:sz w:val="22"/>
+          <w:szCs w:val="22"/>
+        </w:rPr>
+      </w:pPr>
+      <w:r>
+        <w:rPr>
+          <w:rFonts w:asciiTheme="minorHAnsi" w:hAnsiTheme="minorHAnsi" w:cstheme="minorHAnsi"/>
           <w:b/>
           <w:bCs/>
           <w:sz w:val="22"/>
@@ -313,6 +348,7 @@
         <w:pStyle w:val="Default"/>
         <w:jc w:val="both"/>
         <w:rPr>
+          <w:rFonts w:asciiTheme="minorHAnsi" w:hAnsiTheme="minorHAnsi" w:cstheme="minorHAnsi"/>
           <w:b/>
           <w:bCs/>
           <w:sz w:val="26"/>
@@ -325,6 +361,7 @@
         <w:pStyle w:val="Default"/>
         <w:jc w:val="both"/>
         <w:rPr>
+          <w:rFonts w:asciiTheme="minorHAnsi" w:hAnsiTheme="minorHAnsi" w:cstheme="minorHAnsi"/>
           <w:b/>
           <w:bCs/>
           <w:sz w:val="26"/>
@@ -337,6 +374,7 @@
         <w:pStyle w:val="Default"/>
         <w:jc w:val="both"/>
         <w:rPr>
+          <w:rFonts w:asciiTheme="minorHAnsi" w:hAnsiTheme="minorHAnsi" w:cstheme="minorHAnsi"/>
           <w:b/>
           <w:bCs/>
           <w:sz w:val="26"/>
@@ -345,6 +383,7 @@
       </w:pPr>
       <w:r>
         <w:rPr>
+          <w:rFonts w:asciiTheme="minorHAnsi" w:hAnsiTheme="minorHAnsi" w:cstheme="minorHAnsi"/>
           <w:b/>
           <w:bCs/>
           <w:sz w:val="26"/>
@@ -357,6 +396,7 @@
       <w:pPr>
         <w:jc w:val="both"/>
         <w:rPr>
+          <w:rFonts w:asciiTheme="minorHAnsi" w:hAnsiTheme="minorHAnsi" w:cstheme="minorHAnsi"/>
           <w:b/>
           <w:bCs/>
           <w:color w:val="000000"/>
@@ -369,6 +409,7 @@
       <w:pPr>
         <w:jc w:val="both"/>
         <w:rPr>
+          <w:rFonts w:asciiTheme="minorHAnsi" w:hAnsiTheme="minorHAnsi" w:cstheme="minorHAnsi"/>
           <w:b/>
           <w:bCs/>
           <w:color w:val="000000"/>
@@ -382,6 +423,7 @@
         <w:spacing w:after="120"/>
         <w:jc w:val="both"/>
         <w:rPr>
+          <w:rFonts w:asciiTheme="minorHAnsi" w:hAnsiTheme="minorHAnsi" w:cstheme="minorHAnsi"/>
           <w:b/>
           <w:bCs/>
           <w:color w:val="000000"/>
@@ -390,6 +432,7 @@
       </w:pPr>
       <w:r>
         <w:rPr>
+          <w:rFonts w:asciiTheme="minorHAnsi" w:hAnsiTheme="minorHAnsi" w:cstheme="minorHAnsi"/>
           <w:b/>
           <w:bCs/>
           <w:color w:val="000000"/>
@@ -404,64 +447,101 @@
         <w:spacing w:after="120"/>
         <w:jc w:val="both"/>
         <w:rPr>
-          <w:iCs/>
-          <w:sz w:val="22"/>
-        </w:rPr>
-      </w:pPr>
-      <w:r>
-        <w:rPr>
-          <w:sz w:val="22"/>
-        </w:rPr>
-        <w:t xml:space="preserve">People spend most of the time indoors. However, due to the complexity of indoor environment, people get lost easily. </w:t>
-      </w:r>
-      <w:r>
-        <w:rPr>
-          <w:sz w:val="22"/>
-        </w:rPr>
-        <w:t xml:space="preserve">This research aims </w:t>
-      </w:r>
-      <w:r>
-        <w:rPr>
-          <w:iCs/>
-          <w:sz w:val="22"/>
-        </w:rPr>
-        <w:t xml:space="preserve">to </w:t>
-      </w:r>
-      <w:r>
-        <w:rPr>
-          <w:iCs/>
-          <w:sz w:val="22"/>
-        </w:rPr>
-        <w:t xml:space="preserve">compare </w:t>
-      </w:r>
-      <w:r>
-        <w:rPr>
-          <w:iCs/>
-          <w:sz w:val="22"/>
-        </w:rPr>
-        <w:t>different indoor navigation guidance</w:t>
-      </w:r>
-      <w:r>
-        <w:rPr>
-          <w:iCs/>
-          <w:sz w:val="22"/>
-        </w:rPr>
-        <w:t xml:space="preserve">, in order </w:t>
-      </w:r>
-      <w:r>
-        <w:rPr>
-          <w:rFonts w:hint="eastAsia"/>
-          <w:iCs/>
-          <w:sz w:val="22"/>
-        </w:rPr>
-        <w:t>to</w:t>
-      </w:r>
-      <w:r>
-        <w:rPr>
-          <w:iCs/>
-          <w:sz w:val="22"/>
-        </w:rPr>
-        <w:t> provide better indoor navigation services.</w:t>
+          <w:rFonts w:asciiTheme="minorHAnsi" w:hAnsiTheme="minorHAnsi" w:cstheme="minorHAnsi"/>
+          <w:sz w:val="22"/>
+        </w:rPr>
+      </w:pPr>
+      <w:r>
+        <w:rPr>
+          <w:rFonts w:asciiTheme="minorHAnsi" w:hAnsiTheme="minorHAnsi" w:cstheme="minorHAnsi"/>
+          <w:sz w:val="22"/>
+        </w:rPr>
+        <w:t xml:space="preserve">This study aims to gather information about the legibility of maps on different devices. As a participant, you will be asked to look at various </w:t>
+      </w:r>
+      <w:r>
+        <w:rPr>
+          <w:rFonts w:asciiTheme="minorHAnsi" w:hAnsiTheme="minorHAnsi" w:cstheme="minorHAnsi"/>
+          <w:sz w:val="22"/>
+        </w:rPr>
+        <w:t>map-related graphics</w:t>
+      </w:r>
+      <w:r>
+        <w:rPr>
+          <w:rFonts w:asciiTheme="minorHAnsi" w:hAnsiTheme="minorHAnsi" w:cstheme="minorHAnsi"/>
+          <w:sz w:val="22"/>
+        </w:rPr>
+        <w:t xml:space="preserve"> on a range of </w:t>
+      </w:r>
+      <w:r>
+        <w:rPr>
+          <w:rFonts w:asciiTheme="minorHAnsi" w:hAnsiTheme="minorHAnsi" w:cstheme="minorHAnsi"/>
+          <w:sz w:val="22"/>
+        </w:rPr>
+        <w:t xml:space="preserve">different </w:t>
+      </w:r>
+      <w:r>
+        <w:rPr>
+          <w:rFonts w:asciiTheme="minorHAnsi" w:hAnsiTheme="minorHAnsi" w:cstheme="minorHAnsi"/>
+          <w:sz w:val="22"/>
+        </w:rPr>
+        <w:t xml:space="preserve">display devices, and </w:t>
+      </w:r>
+      <w:r>
+        <w:rPr>
+          <w:rFonts w:asciiTheme="minorHAnsi" w:hAnsiTheme="minorHAnsi" w:cstheme="minorHAnsi"/>
+          <w:sz w:val="22"/>
+        </w:rPr>
+        <w:t>give feedback about the legibility of the presented graphics</w:t>
+      </w:r>
+      <w:r>
+        <w:rPr>
+          <w:rFonts w:asciiTheme="minorHAnsi" w:hAnsiTheme="minorHAnsi" w:cstheme="minorHAnsi"/>
+          <w:sz w:val="22"/>
+        </w:rPr>
+        <w:t xml:space="preserve">. The results of this experiment will hopefully </w:t>
+      </w:r>
+      <w:r>
+        <w:rPr>
+          <w:rFonts w:asciiTheme="minorHAnsi" w:hAnsiTheme="minorHAnsi" w:cstheme="minorHAnsi"/>
+          <w:sz w:val="22"/>
+        </w:rPr>
+        <w:t>help us to create better maps in the future.</w:t>
+      </w:r>
+    </w:p>
+    <w:p>
+      <w:pPr>
+        <w:spacing w:after="120"/>
+        <w:jc w:val="both"/>
+        <w:rPr>
+          <w:rFonts w:asciiTheme="minorHAnsi" w:hAnsiTheme="minorHAnsi" w:cstheme="minorHAnsi"/>
+          <w:b/>
+          <w:bCs/>
+          <w:color w:val="000000"/>
+          <w:sz w:val="22"/>
+        </w:rPr>
+      </w:pPr>
+    </w:p>
+    <w:p>
+      <w:pPr>
+        <w:spacing w:after="120"/>
+        <w:jc w:val="both"/>
+        <w:rPr>
+          <w:rFonts w:asciiTheme="minorHAnsi" w:hAnsiTheme="minorHAnsi" w:cstheme="minorHAnsi"/>
+          <w:b/>
+          <w:bCs/>
+          <w:color w:val="000000"/>
+          <w:sz w:val="22"/>
+        </w:rPr>
+      </w:pPr>
+      <w:r>
+        <w:rPr>
+          <w:rFonts w:asciiTheme="minorHAnsi" w:hAnsiTheme="minorHAnsi" w:cstheme="minorHAnsi"/>
+          <w:b/>
+          <w:bCs/>
+          <w:color w:val="000000"/>
+          <w:sz w:val="22"/>
+        </w:rPr>
+        <w:t xml:space="preserve">Voluntary Participation </w:t>
       </w:r>
     </w:p>
     <w:p>
@@ -470,30 +550,79 @@
         <w:spacing w:after="120"/>
         <w:jc w:val="both"/>
         <w:rPr>
-          <w:iCs/>
-          <w:sz w:val="22"/>
-        </w:rPr>
-      </w:pPr>
-    </w:p>
-    <w:p>
-      <w:pPr>
-        <w:spacing w:after="120"/>
-        <w:jc w:val="both"/>
-        <w:rPr>
-          <w:b/>
-          <w:bCs/>
-          <w:color w:val="000000"/>
-          <w:sz w:val="22"/>
-        </w:rPr>
-      </w:pPr>
-      <w:r>
-        <w:rPr>
-          <w:b/>
-          <w:bCs/>
-          <w:color w:val="000000"/>
-          <w:sz w:val="22"/>
-        </w:rPr>
-        <w:t xml:space="preserve">Voluntary Participation </w:t>
+          <w:rFonts w:asciiTheme="minorHAnsi" w:hAnsiTheme="minorHAnsi" w:cstheme="minorHAnsi"/>
+          <w:sz w:val="22"/>
+        </w:rPr>
+      </w:pPr>
+      <w:r>
+        <w:rPr>
+          <w:rFonts w:asciiTheme="minorHAnsi" w:hAnsiTheme="minorHAnsi" w:cstheme="minorHAnsi"/>
+          <w:sz w:val="22"/>
+        </w:rPr>
+        <w:t>Your participation in this research is entirely voluntary. It is your choice whether to participate or not. You may change your mind later and stop participating even if you agreed earlier</w:t>
+      </w:r>
+      <w:r>
+        <w:rPr>
+          <w:rFonts w:asciiTheme="minorHAnsi" w:hAnsiTheme="minorHAnsi" w:cstheme="minorHAnsi"/>
+          <w:sz w:val="22"/>
+        </w:rPr>
+        <w:t>, and you may stop and abort the experiment at any time without negative consequences</w:t>
+      </w:r>
+      <w:r>
+        <w:rPr>
+          <w:rFonts w:asciiTheme="minorHAnsi" w:hAnsiTheme="minorHAnsi" w:cstheme="minorHAnsi"/>
+          <w:sz w:val="22"/>
+        </w:rPr>
+        <w:t>.</w:t>
+      </w:r>
+      <w:r>
+        <w:rPr>
+          <w:rFonts w:asciiTheme="minorHAnsi" w:hAnsiTheme="minorHAnsi" w:cstheme="minorHAnsi"/>
+          <w:sz w:val="22"/>
+        </w:rPr>
+        <w:t xml:space="preserve"> The credits for the course </w:t>
+      </w:r>
+      <w:r>
+        <w:rPr>
+          <w:rFonts w:asciiTheme="minorHAnsi" w:hAnsiTheme="minorHAnsi" w:cstheme="minorHAnsi"/>
+          <w:sz w:val="22"/>
+        </w:rPr>
+        <w:t xml:space="preserve">(if applicable) </w:t>
+      </w:r>
+      <w:r>
+        <w:rPr>
+          <w:rFonts w:asciiTheme="minorHAnsi" w:hAnsiTheme="minorHAnsi" w:cstheme="minorHAnsi"/>
+          <w:sz w:val="22"/>
+        </w:rPr>
+        <w:t xml:space="preserve">are given automatically upon registering for participation, and do </w:t>
+      </w:r>
+      <w:r>
+        <w:rPr>
+          <w:rFonts w:asciiTheme="minorHAnsi" w:hAnsiTheme="minorHAnsi" w:cstheme="minorHAnsi"/>
+          <w:sz w:val="22"/>
+        </w:rPr>
+        <w:t xml:space="preserve">not require you to </w:t>
+      </w:r>
+      <w:r>
+        <w:rPr>
+          <w:rFonts w:asciiTheme="minorHAnsi" w:hAnsiTheme="minorHAnsi" w:cstheme="minorHAnsi"/>
+          <w:sz w:val="22"/>
+        </w:rPr>
+        <w:t>complet</w:t>
+      </w:r>
+      <w:r>
+        <w:rPr>
+          <w:rFonts w:asciiTheme="minorHAnsi" w:hAnsiTheme="minorHAnsi" w:cstheme="minorHAnsi"/>
+          <w:sz w:val="22"/>
+        </w:rPr>
+        <w:t>e</w:t>
+      </w:r>
+      <w:r>
+        <w:rPr>
+          <w:rFonts w:asciiTheme="minorHAnsi" w:hAnsiTheme="minorHAnsi" w:cstheme="minorHAnsi"/>
+          <w:sz w:val="22"/>
+        </w:rPr>
+        <w:t xml:space="preserve"> the experiment. </w:t>
       </w:r>
     </w:p>
     <w:p>
@@ -502,81 +631,30 @@
         <w:spacing w:after="120"/>
         <w:jc w:val="both"/>
         <w:rPr>
-          <w:sz w:val="22"/>
-        </w:rPr>
-      </w:pPr>
-      <w:r>
-        <w:rPr>
-          <w:sz w:val="22"/>
-        </w:rPr>
-        <w:t>Your participation in this research is entirely voluntary. It is your choice whether to participate or not</w:t>
-      </w:r>
-      <w:r>
-        <w:rPr>
-          <w:rFonts w:hint="eastAsia"/>
-          <w:sz w:val="22"/>
-        </w:rPr>
-        <w:t>.</w:t>
-      </w:r>
-      <w:r>
-        <w:rPr>
-          <w:sz w:val="22"/>
-        </w:rPr>
-        <w:t xml:space="preserve"> You may change your mind later and stop participating even if you agreed earlier</w:t>
-      </w:r>
-      <w:r>
-        <w:rPr>
-          <w:sz w:val="22"/>
-        </w:rPr>
-        <w:t>, and you may stop and abort the experiment at any time without negative consequences</w:t>
-      </w:r>
-      <w:r>
-        <w:rPr>
-          <w:sz w:val="22"/>
-        </w:rPr>
-        <w:t>.</w:t>
-      </w:r>
-      <w:r>
-        <w:rPr>
-          <w:sz w:val="22"/>
-        </w:rPr>
-        <w:t xml:space="preserve"> The credits for the course </w:t>
-      </w:r>
-      <w:r>
-        <w:rPr>
-          <w:sz w:val="22"/>
-        </w:rPr>
-        <w:t xml:space="preserve">(if applicable) </w:t>
-      </w:r>
-      <w:r>
-        <w:rPr>
-          <w:sz w:val="22"/>
-        </w:rPr>
-        <w:t xml:space="preserve">are given automatically upon registering for participation, and do </w:t>
-      </w:r>
-      <w:r>
-        <w:rPr>
-          <w:sz w:val="22"/>
-        </w:rPr>
-        <w:t xml:space="preserve">not require you to </w:t>
-      </w:r>
-      <w:r>
-        <w:rPr>
-          <w:sz w:val="22"/>
-        </w:rPr>
-        <w:t>complet</w:t>
-      </w:r>
-      <w:r>
-        <w:rPr>
-          <w:sz w:val="22"/>
-        </w:rPr>
-        <w:t>e</w:t>
-      </w:r>
-      <w:r>
-        <w:rPr>
-          <w:sz w:val="22"/>
-        </w:rPr>
-        <w:t xml:space="preserve"> the experiment. </w:t>
+          <w:rFonts w:asciiTheme="minorHAnsi" w:hAnsiTheme="minorHAnsi" w:cstheme="minorHAnsi"/>
+          <w:sz w:val="22"/>
+        </w:rPr>
+      </w:pPr>
+    </w:p>
+    <w:p>
+      <w:pPr>
+        <w:spacing w:after="120"/>
+        <w:jc w:val="both"/>
+        <w:rPr>
+          <w:rFonts w:asciiTheme="minorHAnsi" w:hAnsiTheme="minorHAnsi" w:cstheme="minorHAnsi"/>
+          <w:b/>
+          <w:bCs/>
+          <w:sz w:val="22"/>
+        </w:rPr>
+      </w:pPr>
+      <w:r>
+        <w:rPr>
+          <w:rFonts w:asciiTheme="minorHAnsi" w:hAnsiTheme="minorHAnsi" w:cstheme="minorHAnsi"/>
+          <w:b/>
+          <w:bCs/>
+          <w:sz w:val="22"/>
+        </w:rPr>
+        <w:t xml:space="preserve">Procedures </w:t>
       </w:r>
     </w:p>
     <w:p>
@@ -585,27 +663,37 @@
         <w:spacing w:after="120"/>
         <w:jc w:val="both"/>
         <w:rPr>
-          <w:sz w:val="22"/>
-        </w:rPr>
-      </w:pPr>
-    </w:p>
-    <w:p>
-      <w:pPr>
-        <w:spacing w:after="120"/>
-        <w:jc w:val="both"/>
-        <w:rPr>
-          <w:b/>
-          <w:bCs/>
-          <w:sz w:val="22"/>
-        </w:rPr>
-      </w:pPr>
-      <w:r>
-        <w:rPr>
-          <w:b/>
-          <w:bCs/>
-          <w:sz w:val="22"/>
-        </w:rPr>
-        <w:t xml:space="preserve">Procedures </w:t>
+          <w:rFonts w:asciiTheme="minorHAnsi" w:hAnsiTheme="minorHAnsi" w:cstheme="minorHAnsi"/>
+          <w:sz w:val="22"/>
+        </w:rPr>
+      </w:pPr>
+      <w:r>
+        <w:rPr>
+          <w:rFonts w:asciiTheme="minorHAnsi" w:hAnsiTheme="minorHAnsi" w:cstheme="minorHAnsi"/>
+          <w:sz w:val="22"/>
+        </w:rPr>
+        <w:t xml:space="preserve">In the experiment, you will be asked to </w:t>
+      </w:r>
+      <w:r>
+        <w:rPr>
+          <w:rFonts w:asciiTheme="minorHAnsi" w:hAnsiTheme="minorHAnsi" w:cstheme="minorHAnsi"/>
+          <w:sz w:val="22"/>
+        </w:rPr>
+        <w:t>look at map-related graphical depictions on different display devices</w:t>
+      </w:r>
+      <w:r>
+        <w:rPr>
+          <w:rFonts w:asciiTheme="minorHAnsi" w:hAnsiTheme="minorHAnsi" w:cstheme="minorHAnsi"/>
+          <w:sz w:val="22"/>
+        </w:rPr>
+        <w:t xml:space="preserve">. </w:t>
+      </w:r>
+      <w:r>
+        <w:rPr>
+          <w:rFonts w:asciiTheme="minorHAnsi" w:hAnsiTheme="minorHAnsi" w:cstheme="minorHAnsi"/>
+          <w:sz w:val="22"/>
+        </w:rPr>
+        <w:t>For each graphics, you will be presented with a range of options, of which you should select the one option which is best resembling the shown graphics.</w:t>
       </w:r>
     </w:p>
     <w:p>
@@ -614,95 +702,16 @@
         <w:spacing w:after="120"/>
         <w:jc w:val="both"/>
         <w:rPr>
-          <w:sz w:val="22"/>
-        </w:rPr>
-      </w:pPr>
-      <w:r>
-        <w:rPr>
-          <w:sz w:val="22"/>
-        </w:rPr>
-        <w:t xml:space="preserve">In the experiment, you will be asked to </w:t>
-      </w:r>
-      <w:r>
-        <w:rPr>
-          <w:sz w:val="22"/>
-        </w:rPr>
-        <w:t xml:space="preserve">use two different </w:t>
-      </w:r>
-      <w:r>
-        <w:rPr>
-          <w:iCs/>
-          <w:sz w:val="22"/>
-        </w:rPr>
-        <w:t xml:space="preserve">indoor navigation </w:t>
-      </w:r>
-      <w:r>
-        <w:rPr>
-          <w:iCs/>
-          <w:sz w:val="22"/>
-        </w:rPr>
-        <w:t>instructions</w:t>
-      </w:r>
-      <w:r>
-        <w:rPr>
-          <w:iCs/>
-          <w:sz w:val="22"/>
-        </w:rPr>
-        <w:t xml:space="preserve"> to find rooms in TU Wien Campus </w:t>
-      </w:r>
-      <w:proofErr w:type="spellStart"/>
-      <w:r>
-        <w:rPr>
-          <w:iCs/>
-          <w:sz w:val="22"/>
-        </w:rPr>
-        <w:t>Karlsplatz</w:t>
-      </w:r>
-      <w:proofErr w:type="spellEnd"/>
-      <w:r>
-        <w:rPr>
-          <w:rFonts w:hint="eastAsia"/>
-          <w:sz w:val="22"/>
-        </w:rPr>
-        <w:t xml:space="preserve">. </w:t>
-      </w:r>
-      <w:r>
-        <w:rPr>
-          <w:sz w:val="22"/>
-        </w:rPr>
-        <w:t xml:space="preserve">One instructor will be with you </w:t>
-      </w:r>
-      <w:r>
-        <w:rPr>
-          <w:sz w:val="22"/>
-        </w:rPr>
-        <w:t xml:space="preserve">for supporting and leading the experiment. A second researcher </w:t>
-      </w:r>
-      <w:r>
-        <w:rPr>
-          <w:sz w:val="22"/>
-        </w:rPr>
-        <w:t xml:space="preserve">will follow and record the whole process with a </w:t>
-      </w:r>
-      <w:r>
-        <w:rPr>
-          <w:rFonts w:hint="eastAsia"/>
-          <w:sz w:val="22"/>
-        </w:rPr>
-        <w:t xml:space="preserve">video </w:t>
-      </w:r>
-      <w:r>
-        <w:rPr>
-          <w:rFonts w:hint="eastAsia"/>
-          <w:sz w:val="22"/>
-        </w:rPr>
-        <w:t>recorder</w:t>
-      </w:r>
-      <w:r>
-        <w:rPr>
-          <w:sz w:val="22"/>
-        </w:rPr>
-        <w:t xml:space="preserve">. </w:t>
+          <w:rFonts w:asciiTheme="minorHAnsi" w:hAnsiTheme="minorHAnsi" w:cstheme="minorHAnsi"/>
+          <w:sz w:val="22"/>
+        </w:rPr>
+      </w:pPr>
+      <w:r>
+        <w:rPr>
+          <w:rFonts w:asciiTheme="minorHAnsi" w:hAnsiTheme="minorHAnsi" w:cstheme="minorHAnsi"/>
+          <w:sz w:val="22"/>
+        </w:rPr>
+        <w:t>The graphics will get increasingly smaller or harder to read in each step. Even if you cannot clearly distinguish the presented graphics, we ask you to make your best guess on which of the options the graphics may represent. If you cannot recognize anything, you can simply choose one of the options randomly.</w:t>
       </w:r>
     </w:p>
     <w:p>
@@ -711,95 +720,113 @@
         <w:spacing w:after="120"/>
         <w:jc w:val="both"/>
         <w:rPr>
-          <w:sz w:val="22"/>
-        </w:rPr>
-      </w:pPr>
-      <w:r>
-        <w:rPr>
-          <w:rFonts w:hint="eastAsia"/>
-          <w:sz w:val="22"/>
-        </w:rPr>
-        <w:t xml:space="preserve">We will </w:t>
-      </w:r>
-      <w:r>
-        <w:rPr>
-          <w:sz w:val="22"/>
-        </w:rPr>
-        <w:t>begin</w:t>
-      </w:r>
-      <w:r>
-        <w:rPr>
-          <w:rFonts w:hint="eastAsia"/>
+          <w:rFonts w:asciiTheme="minorHAnsi" w:hAnsiTheme="minorHAnsi" w:cstheme="minorHAnsi"/>
+          <w:sz w:val="22"/>
+        </w:rPr>
+      </w:pPr>
+    </w:p>
+    <w:p>
+      <w:pPr>
+        <w:pStyle w:val="CommentText"/>
+        <w:spacing w:after="120"/>
+        <w:jc w:val="both"/>
+        <w:rPr>
+          <w:rFonts w:asciiTheme="minorHAnsi" w:hAnsiTheme="minorHAnsi" w:cstheme="minorHAnsi"/>
+          <w:sz w:val="22"/>
+        </w:rPr>
+      </w:pPr>
+      <w:r>
+        <w:rPr>
+          <w:rFonts w:asciiTheme="minorHAnsi" w:hAnsiTheme="minorHAnsi" w:cstheme="minorHAnsi"/>
+          <w:sz w:val="22"/>
+        </w:rPr>
+        <w:lastRenderedPageBreak/>
+        <w:t>We will record data on the presented graphics and your choices electronically. This data will not be connected to any information identifying you</w:t>
+      </w:r>
+      <w:r>
+        <w:rPr>
+          <w:rFonts w:asciiTheme="minorHAnsi" w:hAnsiTheme="minorHAnsi" w:cstheme="minorHAnsi"/>
+          <w:sz w:val="22"/>
+        </w:rPr>
+        <w:t>. The data will be anonymous already when collected.</w:t>
+      </w:r>
+    </w:p>
+    <w:p>
+      <w:pPr>
+        <w:pStyle w:val="CommentText"/>
+        <w:spacing w:after="120"/>
+        <w:jc w:val="both"/>
+        <w:rPr>
+          <w:rFonts w:asciiTheme="minorHAnsi" w:hAnsiTheme="minorHAnsi" w:cstheme="minorHAnsi"/>
+          <w:sz w:val="22"/>
+        </w:rPr>
+      </w:pPr>
+      <w:r>
+        <w:rPr>
+          <w:rFonts w:asciiTheme="minorHAnsi" w:hAnsiTheme="minorHAnsi" w:cstheme="minorHAnsi"/>
+          <w:sz w:val="22"/>
+        </w:rPr>
+        <w:t>This experiment is not a test of your capabilities! There is no right or wrong way to do the experiment, we just ask you to respond as good as you can. Eventually, the graphics will be too difficult to recognize for any person, so not being able to recognize a presented graphics is not a failure, but a normal part of the experiment. Simply choose one of the options at random if you cannot recognize the graphics.</w:t>
+      </w:r>
+    </w:p>
+    <w:p>
+      <w:pPr>
+        <w:pStyle w:val="CommentText"/>
+        <w:spacing w:after="120"/>
+        <w:jc w:val="both"/>
+        <w:rPr>
+          <w:rFonts w:asciiTheme="minorHAnsi" w:hAnsiTheme="minorHAnsi" w:cstheme="minorHAnsi"/>
+          <w:sz w:val="22"/>
+        </w:rPr>
+      </w:pPr>
+      <w:r>
+        <w:rPr>
+          <w:rFonts w:asciiTheme="minorHAnsi" w:hAnsiTheme="minorHAnsi" w:cstheme="minorHAnsi"/>
+          <w:sz w:val="22"/>
+        </w:rPr>
+        <w:t>Before and after the experiment</w:t>
+      </w:r>
+      <w:r>
+        <w:rPr>
+          <w:rFonts w:asciiTheme="minorHAnsi" w:hAnsiTheme="minorHAnsi" w:cstheme="minorHAnsi"/>
+          <w:sz w:val="22"/>
+        </w:rPr>
+        <w:t xml:space="preserve">, </w:t>
+      </w:r>
+      <w:r>
+        <w:rPr>
+          <w:rFonts w:asciiTheme="minorHAnsi" w:hAnsiTheme="minorHAnsi" w:cstheme="minorHAnsi"/>
+          <w:sz w:val="22"/>
+        </w:rPr>
+        <w:t xml:space="preserve">we will ask you to fill out a </w:t>
+      </w:r>
+      <w:r>
+        <w:rPr>
+          <w:rFonts w:asciiTheme="minorHAnsi" w:hAnsiTheme="minorHAnsi" w:cstheme="minorHAnsi"/>
+          <w:sz w:val="22"/>
+        </w:rPr>
+        <w:t xml:space="preserve">brief </w:t>
+      </w:r>
+      <w:r>
+        <w:rPr>
+          <w:rFonts w:asciiTheme="minorHAnsi" w:hAnsiTheme="minorHAnsi" w:cstheme="minorHAnsi"/>
+          <w:sz w:val="22"/>
+        </w:rPr>
+        <w:t xml:space="preserve">questionnaire. </w:t>
+      </w:r>
+      <w:r>
+        <w:rPr>
+          <w:rFonts w:asciiTheme="minorHAnsi" w:hAnsiTheme="minorHAnsi" w:cstheme="minorHAnsi"/>
+          <w:sz w:val="22"/>
+        </w:rPr>
+        <w:t>Your answers on this questionnaire will also be anonymous, and never connected to any information that may identify you.</w:t>
+      </w:r>
+      <w:r>
+        <w:rPr>
+          <w:rFonts w:asciiTheme="minorHAnsi" w:hAnsiTheme="minorHAnsi" w:cstheme="minorHAnsi"/>
           <w:sz w:val="22"/>
         </w:rPr>
         <w:t xml:space="preserve"> </w:t>
-      </w:r>
-      <w:r>
-        <w:rPr>
-          <w:sz w:val="22"/>
-        </w:rPr>
-        <w:t>with a short introduction</w:t>
-      </w:r>
-      <w:r>
-        <w:rPr>
-          <w:rFonts w:hint="eastAsia"/>
-          <w:sz w:val="22"/>
-        </w:rPr>
-        <w:t xml:space="preserve">. </w:t>
-      </w:r>
-      <w:r>
-        <w:rPr>
-          <w:sz w:val="22"/>
-        </w:rPr>
-        <w:t xml:space="preserve">You </w:t>
-      </w:r>
-      <w:r>
-        <w:rPr>
-          <w:sz w:val="22"/>
-        </w:rPr>
-        <w:t xml:space="preserve">will </w:t>
-      </w:r>
-      <w:r>
-        <w:rPr>
-          <w:sz w:val="22"/>
-        </w:rPr>
-        <w:t xml:space="preserve">then </w:t>
-      </w:r>
-      <w:r>
-        <w:rPr>
-          <w:sz w:val="22"/>
-        </w:rPr>
-        <w:t>receive a smart phone</w:t>
-      </w:r>
-      <w:r>
-        <w:rPr>
-          <w:sz w:val="22"/>
-        </w:rPr>
-        <w:t>, which will guide you to two destinations.</w:t>
-      </w:r>
-      <w:r>
-        <w:rPr>
-          <w:sz w:val="22"/>
-        </w:rPr>
-        <w:t xml:space="preserve"> Please follow the </w:t>
-      </w:r>
-      <w:r>
-        <w:rPr>
-          <w:sz w:val="22"/>
-        </w:rPr>
-        <w:t>instruction</w:t>
-      </w:r>
-      <w:r>
-        <w:rPr>
-          <w:sz w:val="22"/>
-        </w:rPr>
-        <w:t xml:space="preserve"> on the phone. After each route, you will be asked to perform several tasks. When both routes are completed, </w:t>
-      </w:r>
-      <w:r>
-        <w:rPr>
-          <w:sz w:val="22"/>
-        </w:rPr>
-        <w:t xml:space="preserve">we will ask you to fill out a questionnaire. After a short interview on your experience, the experiment concludes with a debrief. </w:t>
       </w:r>
     </w:p>
     <w:p>
@@ -808,6 +835,7 @@
         <w:spacing w:after="120"/>
         <w:jc w:val="both"/>
         <w:rPr>
+          <w:rFonts w:asciiTheme="minorHAnsi" w:hAnsiTheme="minorHAnsi" w:cstheme="minorHAnsi"/>
           <w:sz w:val="22"/>
         </w:rPr>
       </w:pPr>
@@ -817,6 +845,7 @@
         <w:spacing w:after="120"/>
         <w:jc w:val="both"/>
         <w:rPr>
+          <w:rFonts w:asciiTheme="minorHAnsi" w:hAnsiTheme="minorHAnsi" w:cstheme="minorHAnsi"/>
           <w:i/>
           <w:iCs/>
           <w:color w:val="FF0000"/>
@@ -825,6 +854,7 @@
       </w:pPr>
       <w:r>
         <w:rPr>
+          <w:rFonts w:asciiTheme="minorHAnsi" w:hAnsiTheme="minorHAnsi" w:cstheme="minorHAnsi"/>
           <w:b/>
           <w:sz w:val="22"/>
         </w:rPr>
@@ -837,142 +867,86 @@
         <w:spacing w:after="120"/>
         <w:jc w:val="both"/>
         <w:rPr>
-          <w:sz w:val="22"/>
-        </w:rPr>
-      </w:pPr>
-      <w:r>
-        <w:rPr>
-          <w:sz w:val="22"/>
-        </w:rPr>
-        <w:t xml:space="preserve">Before the experiment, we will have a </w:t>
-      </w:r>
-      <w:r>
-        <w:rPr>
-          <w:sz w:val="22"/>
-        </w:rPr>
-        <w:t>5-</w:t>
-      </w:r>
-      <w:r>
-        <w:rPr>
-          <w:sz w:val="22"/>
-        </w:rPr>
-        <w:t xml:space="preserve">minute introduction. The </w:t>
-      </w:r>
-      <w:r>
-        <w:rPr>
-          <w:rFonts w:hint="eastAsia"/>
+          <w:rFonts w:asciiTheme="minorHAnsi" w:hAnsiTheme="minorHAnsi" w:cstheme="minorHAnsi"/>
+          <w:sz w:val="22"/>
+        </w:rPr>
+      </w:pPr>
+      <w:r>
+        <w:rPr>
+          <w:rFonts w:asciiTheme="minorHAnsi" w:hAnsiTheme="minorHAnsi" w:cstheme="minorHAnsi"/>
+          <w:sz w:val="22"/>
+        </w:rPr>
+        <w:t>The introduction, including reading and signing this form will take about 5 minutes</w:t>
+      </w:r>
+      <w:r>
+        <w:rPr>
+          <w:rFonts w:asciiTheme="minorHAnsi" w:hAnsiTheme="minorHAnsi" w:cstheme="minorHAnsi"/>
+          <w:sz w:val="22"/>
+        </w:rPr>
+        <w:t xml:space="preserve">. The </w:t>
+      </w:r>
+      <w:r>
+        <w:rPr>
+          <w:rFonts w:asciiTheme="minorHAnsi" w:hAnsiTheme="minorHAnsi" w:cstheme="minorHAnsi"/>
+          <w:sz w:val="22"/>
+        </w:rPr>
+        <w:t xml:space="preserve">main </w:t>
+      </w:r>
+      <w:r>
+        <w:rPr>
+          <w:rFonts w:asciiTheme="minorHAnsi" w:hAnsiTheme="minorHAnsi" w:cstheme="minorHAnsi"/>
           <w:sz w:val="22"/>
         </w:rPr>
         <w:t xml:space="preserve">experiment </w:t>
       </w:r>
       <w:r>
         <w:rPr>
-          <w:sz w:val="22"/>
-        </w:rPr>
-        <w:t>takes</w:t>
-      </w:r>
-      <w:r>
-        <w:rPr>
-          <w:rFonts w:hint="eastAsia"/>
-          <w:sz w:val="22"/>
-        </w:rPr>
-        <w:t xml:space="preserve"> about</w:t>
-      </w:r>
-      <w:r>
-        <w:rPr>
-          <w:sz w:val="22"/>
-        </w:rPr>
-        <w:t xml:space="preserve"> </w:t>
-      </w:r>
-      <w:r>
-        <w:rPr>
-          <w:sz w:val="22"/>
-        </w:rPr>
-        <w:t>1</w:t>
-      </w:r>
-      <w:r>
-        <w:rPr>
-          <w:sz w:val="22"/>
-        </w:rPr>
-        <w:t>5</w:t>
-      </w:r>
-      <w:r>
-        <w:rPr>
-          <w:rFonts w:hint="eastAsia"/>
-          <w:sz w:val="22"/>
-        </w:rPr>
-        <w:t xml:space="preserve"> minutes </w:t>
-      </w:r>
-      <w:r>
-        <w:rPr>
-          <w:rFonts w:hint="eastAsia"/>
-          <w:sz w:val="22"/>
-        </w:rPr>
-        <w:lastRenderedPageBreak/>
-        <w:t xml:space="preserve">for each </w:t>
-      </w:r>
-      <w:r>
-        <w:rPr>
-          <w:sz w:val="22"/>
-        </w:rPr>
-        <w:t>route</w:t>
-      </w:r>
-      <w:r>
-        <w:rPr>
-          <w:rFonts w:hint="eastAsia"/>
-          <w:sz w:val="22"/>
-        </w:rPr>
-        <w:t>. After the experiment, we will have 1</w:t>
-      </w:r>
-      <w:r>
-        <w:rPr>
-          <w:sz w:val="22"/>
-        </w:rPr>
-        <w:t>5</w:t>
-      </w:r>
-      <w:r>
-        <w:rPr>
-          <w:rFonts w:hint="eastAsia"/>
-          <w:sz w:val="22"/>
-        </w:rPr>
-        <w:t xml:space="preserve"> minutes </w:t>
-      </w:r>
-      <w:r>
-        <w:rPr>
-          <w:sz w:val="22"/>
-        </w:rPr>
-        <w:t xml:space="preserve">for a questionnaire and an </w:t>
-      </w:r>
-      <w:r>
-        <w:rPr>
-          <w:rFonts w:hint="eastAsia"/>
-          <w:sz w:val="22"/>
-        </w:rPr>
-        <w:t>interview.</w:t>
-      </w:r>
-      <w:r>
-        <w:rPr>
-          <w:sz w:val="22"/>
-        </w:rPr>
-        <w:t xml:space="preserve"> </w:t>
-      </w:r>
-      <w:r>
-        <w:rPr>
-          <w:sz w:val="22"/>
-        </w:rPr>
-        <w:t xml:space="preserve">In total, the experiment takes </w:t>
-      </w:r>
-      <w:r>
-        <w:rPr>
-          <w:sz w:val="22"/>
-        </w:rPr>
-        <w:t>around 50</w:t>
-      </w:r>
-      <w:r>
-        <w:rPr>
-          <w:sz w:val="22"/>
-        </w:rPr>
-        <w:t xml:space="preserve"> minutes.</w:t>
+          <w:rFonts w:asciiTheme="minorHAnsi" w:hAnsiTheme="minorHAnsi" w:cstheme="minorHAnsi"/>
+          <w:sz w:val="22"/>
+        </w:rPr>
+        <w:t>is expected to take about 30 minutes</w:t>
+      </w:r>
+      <w:r>
+        <w:rPr>
+          <w:rFonts w:asciiTheme="minorHAnsi" w:hAnsiTheme="minorHAnsi" w:cstheme="minorHAnsi"/>
+          <w:sz w:val="22"/>
+        </w:rPr>
+        <w:t xml:space="preserve">. </w:t>
+      </w:r>
+      <w:r>
+        <w:rPr>
+          <w:rFonts w:asciiTheme="minorHAnsi" w:hAnsiTheme="minorHAnsi" w:cstheme="minorHAnsi"/>
+          <w:sz w:val="22"/>
+        </w:rPr>
+        <w:t>Filling out the questionnaire after the experiment will take less than 5 minutes</w:t>
+      </w:r>
+      <w:r>
+        <w:rPr>
+          <w:rFonts w:asciiTheme="minorHAnsi" w:hAnsiTheme="minorHAnsi" w:cstheme="minorHAnsi"/>
+          <w:sz w:val="22"/>
+        </w:rPr>
+        <w:t xml:space="preserve">. </w:t>
+      </w:r>
+      <w:r>
+        <w:rPr>
+          <w:rFonts w:asciiTheme="minorHAnsi" w:hAnsiTheme="minorHAnsi" w:cstheme="minorHAnsi"/>
+          <w:sz w:val="22"/>
+        </w:rPr>
+        <w:t xml:space="preserve">In total, the experiment </w:t>
+      </w:r>
+      <w:r>
+        <w:rPr>
+          <w:rFonts w:asciiTheme="minorHAnsi" w:hAnsiTheme="minorHAnsi" w:cstheme="minorHAnsi"/>
+          <w:sz w:val="22"/>
+        </w:rPr>
+        <w:t>should not take longer than 45 minutes</w:t>
+      </w:r>
+      <w:r>
+        <w:rPr>
+          <w:rFonts w:asciiTheme="minorHAnsi" w:hAnsiTheme="minorHAnsi" w:cstheme="minorHAnsi"/>
+          <w:sz w:val="22"/>
+        </w:rPr>
+        <w:t>.</w:t>
       </w:r>
     </w:p>
     <w:p>
@@ -981,6 +955,7 @@
         <w:spacing w:after="120"/>
         <w:jc w:val="both"/>
         <w:rPr>
+          <w:rFonts w:asciiTheme="minorHAnsi" w:hAnsiTheme="minorHAnsi" w:cstheme="minorHAnsi"/>
           <w:sz w:val="22"/>
         </w:rPr>
       </w:pPr>
@@ -990,13 +965,15 @@
         <w:spacing w:after="120"/>
         <w:jc w:val="both"/>
         <w:rPr>
-          <w:b/>
-          <w:bCs/>
-          <w:sz w:val="22"/>
-        </w:rPr>
-      </w:pPr>
-      <w:r>
-        <w:rPr>
+          <w:rFonts w:asciiTheme="minorHAnsi" w:hAnsiTheme="minorHAnsi" w:cstheme="minorHAnsi"/>
+          <w:b/>
+          <w:bCs/>
+          <w:sz w:val="22"/>
+        </w:rPr>
+      </w:pPr>
+      <w:r>
+        <w:rPr>
+          <w:rFonts w:asciiTheme="minorHAnsi" w:hAnsiTheme="minorHAnsi" w:cstheme="minorHAnsi"/>
           <w:b/>
           <w:bCs/>
           <w:sz w:val="22"/>
@@ -1010,35 +987,27 @@
         <w:spacing w:after="120"/>
         <w:jc w:val="both"/>
         <w:rPr>
-          <w:sz w:val="22"/>
-        </w:rPr>
-      </w:pPr>
-      <w:r>
-        <w:rPr>
-          <w:rFonts w:hint="eastAsia"/>
-          <w:sz w:val="22"/>
-        </w:rPr>
-        <w:t xml:space="preserve">You will have no more than the normal risks of walking in TU Wien </w:t>
-      </w:r>
-      <w:r>
-        <w:rPr>
-          <w:iCs/>
-          <w:sz w:val="22"/>
-        </w:rPr>
-        <w:t xml:space="preserve">Campus </w:t>
-      </w:r>
-      <w:proofErr w:type="spellStart"/>
-      <w:r>
-        <w:rPr>
-          <w:iCs/>
-          <w:sz w:val="22"/>
-        </w:rPr>
-        <w:t>Karlsplatz</w:t>
-      </w:r>
-      <w:proofErr w:type="spellEnd"/>
-      <w:r>
-        <w:rPr>
-          <w:rFonts w:hint="eastAsia"/>
+          <w:rFonts w:asciiTheme="minorHAnsi" w:hAnsiTheme="minorHAnsi" w:cstheme="minorHAnsi"/>
+          <w:sz w:val="22"/>
+        </w:rPr>
+      </w:pPr>
+      <w:r>
+        <w:rPr>
+          <w:rFonts w:asciiTheme="minorHAnsi" w:hAnsiTheme="minorHAnsi" w:cstheme="minorHAnsi"/>
+          <w:sz w:val="22"/>
+        </w:rPr>
+        <w:t xml:space="preserve">You will have no more than the normal risks of </w:t>
+      </w:r>
+      <w:r>
+        <w:rPr>
+          <w:rFonts w:asciiTheme="minorHAnsi" w:hAnsiTheme="minorHAnsi" w:cstheme="minorHAnsi"/>
+          <w:sz w:val="22"/>
+        </w:rPr>
+        <w:t>looking at your mobile phone in a concentrated manner for 45 minutes</w:t>
+      </w:r>
+      <w:r>
+        <w:rPr>
+          <w:rFonts w:asciiTheme="minorHAnsi" w:hAnsiTheme="minorHAnsi" w:cstheme="minorHAnsi"/>
           <w:sz w:val="22"/>
         </w:rPr>
         <w:t>.</w:t>
@@ -1046,9 +1015,28 @@
     </w:p>
     <w:p>
       <w:pPr>
+        <w:pStyle w:val="Default"/>
         <w:spacing w:after="120"/>
         <w:jc w:val="both"/>
         <w:rPr>
+          <w:rFonts w:asciiTheme="minorHAnsi" w:hAnsiTheme="minorHAnsi" w:cstheme="minorHAnsi"/>
+          <w:sz w:val="22"/>
+        </w:rPr>
+      </w:pPr>
+      <w:r>
+        <w:rPr>
+          <w:rFonts w:asciiTheme="minorHAnsi" w:hAnsiTheme="minorHAnsi" w:cstheme="minorHAnsi"/>
+          <w:sz w:val="22"/>
+        </w:rPr>
+        <w:t>If you notice eye strain or severe fatigue during the experiment, please let us know and abort the experiment.</w:t>
+      </w:r>
+    </w:p>
+    <w:p>
+      <w:pPr>
+        <w:spacing w:after="120"/>
+        <w:jc w:val="both"/>
+        <w:rPr>
+          <w:rFonts w:asciiTheme="minorHAnsi" w:hAnsiTheme="minorHAnsi" w:cstheme="minorHAnsi"/>
           <w:b/>
           <w:bCs/>
           <w:i/>
@@ -1062,13 +1050,15 @@
         <w:spacing w:after="120"/>
         <w:jc w:val="both"/>
         <w:rPr>
-          <w:b/>
-          <w:bCs/>
-          <w:sz w:val="22"/>
-        </w:rPr>
-      </w:pPr>
-      <w:r>
-        <w:rPr>
+          <w:rFonts w:asciiTheme="minorHAnsi" w:hAnsiTheme="minorHAnsi" w:cstheme="minorHAnsi"/>
+          <w:b/>
+          <w:bCs/>
+          <w:sz w:val="22"/>
+        </w:rPr>
+      </w:pPr>
+      <w:r>
+        <w:rPr>
+          <w:rFonts w:asciiTheme="minorHAnsi" w:hAnsiTheme="minorHAnsi" w:cstheme="minorHAnsi"/>
           <w:b/>
           <w:bCs/>
           <w:sz w:val="22"/>
@@ -1082,68 +1072,65 @@
         <w:spacing w:after="120"/>
         <w:jc w:val="both"/>
         <w:rPr>
-          <w:sz w:val="22"/>
-        </w:rPr>
-      </w:pPr>
-      <w:r>
-        <w:rPr>
-          <w:sz w:val="22"/>
-        </w:rPr>
-        <w:t>All the information you provide will be strictly confidential</w:t>
-      </w:r>
-      <w:r>
-        <w:rPr>
-          <w:rFonts w:hint="eastAsia"/>
-          <w:sz w:val="22"/>
-        </w:rPr>
-        <w:t>. We will rec</w:t>
-      </w:r>
-      <w:r>
-        <w:rPr>
-          <w:rFonts w:hint="eastAsia"/>
-          <w:sz w:val="22"/>
-        </w:rPr>
-        <w:t xml:space="preserve">ord the experiment with a video </w:t>
-      </w:r>
-      <w:r>
-        <w:rPr>
-          <w:rFonts w:hint="eastAsia"/>
-          <w:sz w:val="22"/>
-        </w:rPr>
-        <w:t xml:space="preserve">recorder. All data will be anonymous. </w:t>
-      </w:r>
-      <w:r>
-        <w:rPr>
-          <w:sz w:val="22"/>
-        </w:rPr>
-        <w:t>Any information about you will have a number on it instead of you</w:t>
-      </w:r>
-      <w:r>
-        <w:rPr>
-          <w:rFonts w:hint="eastAsia"/>
-          <w:sz w:val="22"/>
-        </w:rPr>
-        <w:t>r</w:t>
-      </w:r>
-      <w:r>
-        <w:rPr>
-          <w:sz w:val="22"/>
-        </w:rPr>
-        <w:t xml:space="preserve"> name. We will not be sharing information about you to anyone outside of the research team.</w:t>
-      </w:r>
-      <w:r>
-        <w:rPr>
-          <w:rFonts w:hint="eastAsia"/>
-          <w:sz w:val="22"/>
-        </w:rPr>
-        <w:t xml:space="preserve"> Video and questionnaire </w:t>
-      </w:r>
-      <w:r>
-        <w:rPr>
-          <w:rFonts w:hint="eastAsia"/>
-          <w:sz w:val="22"/>
-        </w:rPr>
-        <w:t xml:space="preserve">will be available if you request them. You may contact us at any time in the future to alter or delete any statements made. </w:t>
+          <w:rFonts w:asciiTheme="minorHAnsi" w:hAnsiTheme="minorHAnsi" w:cstheme="minorHAnsi"/>
+          <w:sz w:val="22"/>
+        </w:rPr>
+      </w:pPr>
+      <w:r>
+        <w:rPr>
+          <w:rFonts w:asciiTheme="minorHAnsi" w:hAnsiTheme="minorHAnsi" w:cstheme="minorHAnsi"/>
+          <w:sz w:val="22"/>
+        </w:rPr>
+        <w:t>All the information you provide will be strictly confidential. All data will be anonymous. Any information about you will have a number on it instead of your name</w:t>
+      </w:r>
+      <w:r>
+        <w:rPr>
+          <w:rFonts w:asciiTheme="minorHAnsi" w:hAnsiTheme="minorHAnsi" w:cstheme="minorHAnsi"/>
+          <w:sz w:val="22"/>
+        </w:rPr>
+        <w:t>, without any data that could be used to reveal your identity</w:t>
+      </w:r>
+      <w:r>
+        <w:rPr>
+          <w:rFonts w:asciiTheme="minorHAnsi" w:hAnsiTheme="minorHAnsi" w:cstheme="minorHAnsi"/>
+          <w:sz w:val="22"/>
+        </w:rPr>
+        <w:t xml:space="preserve">. </w:t>
+      </w:r>
+      <w:r>
+        <w:rPr>
+          <w:rFonts w:asciiTheme="minorHAnsi" w:hAnsiTheme="minorHAnsi" w:cstheme="minorHAnsi"/>
+          <w:sz w:val="22"/>
+        </w:rPr>
+        <w:t>Your data</w:t>
+      </w:r>
+      <w:r>
+        <w:rPr>
+          <w:rFonts w:asciiTheme="minorHAnsi" w:hAnsiTheme="minorHAnsi" w:cstheme="minorHAnsi"/>
+          <w:sz w:val="22"/>
+        </w:rPr>
+        <w:t xml:space="preserve"> and questionnaire </w:t>
+      </w:r>
+      <w:r>
+        <w:rPr>
+          <w:rFonts w:asciiTheme="minorHAnsi" w:hAnsiTheme="minorHAnsi" w:cstheme="minorHAnsi"/>
+          <w:sz w:val="22"/>
+        </w:rPr>
+        <w:t>will be available</w:t>
+      </w:r>
+      <w:r>
+        <w:rPr>
+          <w:rFonts w:asciiTheme="minorHAnsi" w:hAnsiTheme="minorHAnsi" w:cstheme="minorHAnsi"/>
+          <w:sz w:val="22"/>
+        </w:rPr>
+        <w:t xml:space="preserve"> to you</w:t>
+      </w:r>
+      <w:r>
+        <w:rPr>
+          <w:rFonts w:asciiTheme="minorHAnsi" w:hAnsiTheme="minorHAnsi" w:cstheme="minorHAnsi"/>
+          <w:sz w:val="22"/>
+        </w:rPr>
+        <w:t xml:space="preserve"> if you request them. </w:t>
       </w:r>
     </w:p>
     <w:p>
@@ -1151,6 +1138,7 @@
         <w:spacing w:after="120"/>
         <w:jc w:val="both"/>
         <w:rPr>
+          <w:rFonts w:asciiTheme="minorHAnsi" w:hAnsiTheme="minorHAnsi" w:cstheme="minorHAnsi"/>
           <w:i/>
           <w:iCs/>
           <w:color w:val="FF0000"/>
@@ -1163,13 +1151,15 @@
         <w:spacing w:after="120"/>
         <w:jc w:val="both"/>
         <w:rPr>
-          <w:b/>
-          <w:bCs/>
-          <w:sz w:val="22"/>
-        </w:rPr>
-      </w:pPr>
-      <w:r>
-        <w:rPr>
+          <w:rFonts w:asciiTheme="minorHAnsi" w:hAnsiTheme="minorHAnsi" w:cstheme="minorHAnsi"/>
+          <w:b/>
+          <w:bCs/>
+          <w:sz w:val="22"/>
+        </w:rPr>
+      </w:pPr>
+      <w:r>
+        <w:rPr>
+          <w:rFonts w:asciiTheme="minorHAnsi" w:hAnsiTheme="minorHAnsi" w:cstheme="minorHAnsi"/>
           <w:b/>
           <w:bCs/>
           <w:sz w:val="22"/>
@@ -1183,40 +1173,23 @@
         <w:spacing w:after="120"/>
         <w:jc w:val="both"/>
         <w:rPr>
-          <w:sz w:val="22"/>
-        </w:rPr>
-      </w:pPr>
-      <w:r>
-        <w:rPr>
-          <w:sz w:val="22"/>
-        </w:rPr>
-        <w:t xml:space="preserve">You do not have to take part in this research if you do not wish to do so. You may stop participating in the </w:t>
-      </w:r>
-      <w:r>
-        <w:rPr>
-          <w:rFonts w:hint="eastAsia"/>
-          <w:sz w:val="22"/>
-        </w:rPr>
-        <w:t>experiment</w:t>
-      </w:r>
-      <w:r>
-        <w:rPr>
-          <w:sz w:val="22"/>
-        </w:rPr>
-        <w:t xml:space="preserve"> at any time that you wish without </w:t>
-      </w:r>
-      <w:r>
-        <w:rPr>
-          <w:rFonts w:hint="eastAsia"/>
-          <w:sz w:val="22"/>
-        </w:rPr>
-        <w:t>further questioning</w:t>
-      </w:r>
-      <w:r>
-        <w:rPr>
-          <w:sz w:val="22"/>
-        </w:rPr>
-        <w:t xml:space="preserve">. </w:t>
+          <w:rFonts w:asciiTheme="minorHAnsi" w:hAnsiTheme="minorHAnsi" w:cstheme="minorHAnsi"/>
+          <w:sz w:val="22"/>
+        </w:rPr>
+      </w:pPr>
+      <w:r>
+        <w:rPr>
+          <w:rFonts w:asciiTheme="minorHAnsi" w:hAnsiTheme="minorHAnsi" w:cstheme="minorHAnsi"/>
+          <w:sz w:val="22"/>
+        </w:rPr>
+        <w:t xml:space="preserve">You do not have to take part in this research if you do not wish to do so. You may stop participating in the experiment at any time that you wish without further questioning. </w:t>
+      </w:r>
+      <w:r>
+        <w:rPr>
+          <w:rFonts w:asciiTheme="minorHAnsi" w:hAnsiTheme="minorHAnsi" w:cstheme="minorHAnsi"/>
+          <w:sz w:val="22"/>
+        </w:rPr>
+        <w:t>In that case, none of the data gathered during the experiment will be stored.</w:t>
       </w:r>
     </w:p>
     <w:p>
@@ -1225,11 +1198,13 @@
         <w:spacing w:after="120"/>
         <w:jc w:val="both"/>
         <w:rPr>
-          <w:sz w:val="22"/>
-        </w:rPr>
-      </w:pPr>
-      <w:r>
-        <w:rPr>
+          <w:rFonts w:asciiTheme="minorHAnsi" w:hAnsiTheme="minorHAnsi" w:cstheme="minorHAnsi"/>
+          <w:sz w:val="22"/>
+        </w:rPr>
+      </w:pPr>
+      <w:r>
+        <w:rPr>
+          <w:rFonts w:asciiTheme="minorHAnsi" w:hAnsiTheme="minorHAnsi" w:cstheme="minorHAnsi"/>
           <w:sz w:val="22"/>
         </w:rPr>
         <w:t xml:space="preserve"> </w:t>
@@ -1240,13 +1215,15 @@
         <w:spacing w:after="120"/>
         <w:jc w:val="both"/>
         <w:rPr>
-          <w:b/>
-          <w:bCs/>
-          <w:sz w:val="22"/>
-        </w:rPr>
-      </w:pPr>
-      <w:r>
-        <w:rPr>
+          <w:rFonts w:asciiTheme="minorHAnsi" w:hAnsiTheme="minorHAnsi" w:cstheme="minorHAnsi"/>
+          <w:b/>
+          <w:bCs/>
+          <w:sz w:val="22"/>
+        </w:rPr>
+      </w:pPr>
+      <w:r>
+        <w:rPr>
+          <w:rFonts w:asciiTheme="minorHAnsi" w:hAnsiTheme="minorHAnsi" w:cstheme="minorHAnsi"/>
           <w:b/>
           <w:bCs/>
           <w:sz w:val="22"/>
@@ -1256,6 +1233,7 @@
       <w:proofErr w:type="gramStart"/>
       <w:r>
         <w:rPr>
+          <w:rFonts w:asciiTheme="minorHAnsi" w:hAnsiTheme="minorHAnsi" w:cstheme="minorHAnsi"/>
           <w:b/>
           <w:bCs/>
           <w:sz w:val="22"/>
@@ -1270,68 +1248,102 @@
         <w:spacing w:after="120"/>
         <w:jc w:val="both"/>
         <w:rPr>
-          <w:sz w:val="22"/>
-        </w:rPr>
-      </w:pPr>
-      <w:r>
-        <w:rPr>
-          <w:sz w:val="22"/>
-        </w:rPr>
-        <w:t xml:space="preserve">If you have any questions, please contact </w:t>
-      </w:r>
-      <w:r>
-        <w:rPr>
+          <w:rFonts w:asciiTheme="minorHAnsi" w:hAnsiTheme="minorHAnsi" w:cstheme="minorHAnsi"/>
+          <w:sz w:val="22"/>
+        </w:rPr>
+      </w:pPr>
+      <w:r>
+        <w:rPr>
+          <w:rFonts w:asciiTheme="minorHAnsi" w:hAnsiTheme="minorHAnsi" w:cstheme="minorHAnsi"/>
+          <w:sz w:val="22"/>
+        </w:rPr>
+        <w:t>If you have any questions about the experiment now, please ask the person attending the experiment.</w:t>
+      </w:r>
+    </w:p>
+    <w:p>
+      <w:pPr>
+        <w:pStyle w:val="CommentText"/>
+        <w:spacing w:after="120"/>
+        <w:jc w:val="both"/>
+        <w:rPr>
+          <w:rFonts w:asciiTheme="minorHAnsi" w:hAnsiTheme="minorHAnsi" w:cstheme="minorHAnsi"/>
+          <w:sz w:val="22"/>
+        </w:rPr>
+      </w:pPr>
+      <w:r>
+        <w:rPr>
+          <w:rFonts w:asciiTheme="minorHAnsi" w:hAnsiTheme="minorHAnsi" w:cstheme="minorHAnsi"/>
+          <w:sz w:val="22"/>
+        </w:rPr>
+        <w:t>If you have questions during the experiment, please use the provided phone to call the person attending the experiment.</w:t>
+      </w:r>
+    </w:p>
+    <w:p>
+      <w:pPr>
+        <w:pStyle w:val="CommentText"/>
+        <w:spacing w:after="120"/>
+        <w:jc w:val="both"/>
+        <w:rPr>
+          <w:rFonts w:asciiTheme="minorHAnsi" w:hAnsiTheme="minorHAnsi" w:cstheme="minorHAnsi"/>
+          <w:sz w:val="22"/>
+        </w:rPr>
+      </w:pPr>
+      <w:r>
+        <w:rPr>
+          <w:rFonts w:asciiTheme="minorHAnsi" w:hAnsiTheme="minorHAnsi" w:cstheme="minorHAnsi"/>
+          <w:sz w:val="22"/>
+        </w:rPr>
+        <w:t>If you have any questions</w:t>
+      </w:r>
+      <w:r>
+        <w:rPr>
+          <w:rFonts w:asciiTheme="minorHAnsi" w:hAnsiTheme="minorHAnsi" w:cstheme="minorHAnsi"/>
+          <w:sz w:val="22"/>
+        </w:rPr>
+        <w:t xml:space="preserve"> after completing the experiment</w:t>
+      </w:r>
+      <w:r>
+        <w:rPr>
+          <w:rFonts w:asciiTheme="minorHAnsi" w:hAnsiTheme="minorHAnsi" w:cstheme="minorHAnsi"/>
+          <w:sz w:val="22"/>
+        </w:rPr>
+        <w:t xml:space="preserve">, please contact </w:t>
+      </w:r>
+      <w:r>
+        <w:rPr>
+          <w:rFonts w:asciiTheme="minorHAnsi" w:hAnsiTheme="minorHAnsi" w:cstheme="minorHAnsi"/>
+          <w:sz w:val="22"/>
+        </w:rPr>
+        <w:t xml:space="preserve">the principal investigator </w:t>
+      </w:r>
+      <w:r>
+        <w:rPr>
+          <w:rFonts w:asciiTheme="minorHAnsi" w:hAnsiTheme="minorHAnsi" w:cstheme="minorHAnsi"/>
           <w:sz w:val="22"/>
         </w:rPr>
         <w:t>Florian Ledermann</w:t>
       </w:r>
       <w:r>
         <w:rPr>
+          <w:rFonts w:asciiTheme="minorHAnsi" w:hAnsiTheme="minorHAnsi" w:cstheme="minorHAnsi"/>
           <w:sz w:val="22"/>
         </w:rPr>
         <w:t xml:space="preserve"> (</w:t>
       </w:r>
       <w:r>
         <w:rPr>
+          <w:rFonts w:asciiTheme="minorHAnsi" w:hAnsiTheme="minorHAnsi" w:cstheme="minorHAnsi"/>
           <w:sz w:val="22"/>
         </w:rPr>
         <w:t>florian.ledermann</w:t>
       </w:r>
       <w:r>
         <w:rPr>
-          <w:rFonts w:hint="eastAsia"/>
-          <w:sz w:val="22"/>
-        </w:rPr>
-        <w:t>@tuwien.ac.at</w:t>
-      </w:r>
-      <w:r>
-        <w:rPr>
-          <w:sz w:val="22"/>
-        </w:rPr>
-        <w:t>)</w:t>
-      </w:r>
-      <w:r>
-        <w:rPr>
-          <w:rFonts w:hint="eastAsia"/>
-          <w:sz w:val="22"/>
-        </w:rPr>
-        <w:t>.</w:t>
-      </w:r>
-    </w:p>
-    <w:p>
-      <w:pPr>
-        <w:pStyle w:val="Default"/>
-      </w:pPr>
-    </w:p>
-    <w:p>
-      <w:pPr>
-        <w:pStyle w:val="Default"/>
-      </w:pPr>
-    </w:p>
-    <w:p>
-      <w:pPr>
-        <w:pStyle w:val="Default"/>
-      </w:pPr>
+          <w:rFonts w:asciiTheme="minorHAnsi" w:hAnsiTheme="minorHAnsi" w:cstheme="minorHAnsi"/>
+          <w:sz w:val="22"/>
+        </w:rPr>
+        <w:t>@tuwien.ac.at).</w:t>
+      </w:r>
     </w:p>
     <w:p>
       <w:pPr>
@@ -1340,40 +1352,59 @@
         <w:autoSpaceDN/>
         <w:adjustRightInd/>
         <w:rPr>
+          <w:rFonts w:asciiTheme="minorHAnsi" w:hAnsiTheme="minorHAnsi" w:cstheme="minorHAnsi"/>
           <w:b/>
           <w:bCs/>
           <w:sz w:val="26"/>
           <w:szCs w:val="26"/>
         </w:rPr>
       </w:pPr>
-      <w:r>
-        <w:rPr>
+    </w:p>
+    <w:p>
+      <w:pPr>
+        <w:widowControl/>
+        <w:autoSpaceDE/>
+        <w:autoSpaceDN/>
+        <w:adjustRightInd/>
+        <w:rPr>
+          <w:rFonts w:asciiTheme="minorHAnsi" w:hAnsiTheme="minorHAnsi" w:cstheme="minorHAnsi"/>
           <w:b/>
           <w:bCs/>
           <w:sz w:val="26"/>
           <w:szCs w:val="26"/>
         </w:rPr>
-        <w:br w:type="page"/>
-      </w:r>
-    </w:p>
-    <w:p>
-      <w:pPr>
-        <w:pStyle w:val="Title"/>
-        <w:jc w:val="both"/>
-        <w:rPr>
+      </w:pPr>
+      <w:r>
+        <w:rPr>
+          <w:rFonts w:asciiTheme="minorHAnsi" w:hAnsiTheme="minorHAnsi" w:cstheme="minorHAnsi"/>
           <w:b/>
           <w:bCs/>
           <w:sz w:val="26"/>
           <w:szCs w:val="26"/>
         </w:rPr>
-      </w:pPr>
-      <w:r>
-        <w:rPr>
+        <w:br w:type="page"/>
+      </w:r>
+    </w:p>
+    <w:p>
+      <w:pPr>
+        <w:pStyle w:val="Title"/>
+        <w:jc w:val="both"/>
+        <w:rPr>
+          <w:rFonts w:asciiTheme="minorHAnsi" w:hAnsiTheme="minorHAnsi" w:cstheme="minorHAnsi"/>
           <w:b/>
           <w:bCs/>
           <w:sz w:val="26"/>
           <w:szCs w:val="26"/>
         </w:rPr>
+      </w:pPr>
+      <w:r>
+        <w:rPr>
+          <w:rFonts w:asciiTheme="minorHAnsi" w:hAnsiTheme="minorHAnsi" w:cstheme="minorHAnsi"/>
+          <w:b/>
+          <w:bCs/>
+          <w:sz w:val="26"/>
+          <w:szCs w:val="26"/>
+        </w:rPr>
         <w:lastRenderedPageBreak/>
         <w:t xml:space="preserve">Part II: Certificate of Consent </w:t>
       </w:r>
@@ -1381,6 +1412,9 @@
     <w:p>
       <w:pPr>
         <w:pStyle w:val="Default"/>
+        <w:rPr>
+          <w:rFonts w:asciiTheme="minorHAnsi" w:hAnsiTheme="minorHAnsi" w:cstheme="minorHAnsi"/>
+        </w:rPr>
       </w:pPr>
     </w:p>
     <w:p>
@@ -1388,6 +1422,7 @@
         <w:pStyle w:val="Title"/>
         <w:jc w:val="both"/>
         <w:rPr>
+          <w:rFonts w:asciiTheme="minorHAnsi" w:hAnsiTheme="minorHAnsi" w:cstheme="minorHAnsi"/>
           <w:b/>
           <w:bCs/>
           <w:sz w:val="22"/>
@@ -1400,13 +1435,15 @@
         <w:pStyle w:val="Default"/>
         <w:jc w:val="both"/>
         <w:rPr>
-          <w:b/>
-          <w:bCs/>
-          <w:sz w:val="22"/>
-        </w:rPr>
-      </w:pPr>
-      <w:r>
-        <w:rPr>
+          <w:rFonts w:asciiTheme="minorHAnsi" w:hAnsiTheme="minorHAnsi" w:cstheme="minorHAnsi"/>
+          <w:b/>
+          <w:bCs/>
+          <w:sz w:val="22"/>
+        </w:rPr>
+      </w:pPr>
+      <w:r>
+        <w:rPr>
+          <w:rFonts w:asciiTheme="minorHAnsi" w:hAnsiTheme="minorHAnsi" w:cstheme="minorHAnsi"/>
           <w:b/>
           <w:bCs/>
           <w:sz w:val="22"/>
@@ -1419,6 +1456,7 @@
         <w:pStyle w:val="Default"/>
         <w:jc w:val="both"/>
         <w:rPr>
+          <w:rFonts w:asciiTheme="minorHAnsi" w:hAnsiTheme="minorHAnsi" w:cstheme="minorHAnsi"/>
           <w:b/>
           <w:bCs/>
           <w:sz w:val="20"/>
@@ -1431,71 +1469,83 @@
         <w:pStyle w:val="CommentText"/>
         <w:jc w:val="both"/>
         <w:rPr>
-          <w:sz w:val="22"/>
-        </w:rPr>
-      </w:pPr>
-      <w:r>
-        <w:rPr>
+          <w:rFonts w:asciiTheme="minorHAnsi" w:hAnsiTheme="minorHAnsi" w:cstheme="minorHAnsi"/>
+          <w:sz w:val="22"/>
+        </w:rPr>
+      </w:pPr>
+      <w:r>
+        <w:rPr>
+          <w:rFonts w:asciiTheme="minorHAnsi" w:hAnsiTheme="minorHAnsi" w:cstheme="minorHAnsi"/>
           <w:sz w:val="22"/>
         </w:rPr>
         <w:t xml:space="preserve">I have been invited to participate in </w:t>
       </w:r>
       <w:r>
         <w:rPr>
+          <w:rFonts w:asciiTheme="minorHAnsi" w:hAnsiTheme="minorHAnsi" w:cstheme="minorHAnsi"/>
           <w:sz w:val="22"/>
         </w:rPr>
         <w:t>this study</w:t>
       </w:r>
       <w:r>
         <w:rPr>
+          <w:rFonts w:asciiTheme="minorHAnsi" w:hAnsiTheme="minorHAnsi" w:cstheme="minorHAnsi"/>
           <w:sz w:val="22"/>
         </w:rPr>
         <w:t xml:space="preserve"> about </w:t>
       </w:r>
       <w:r>
         <w:rPr>
+          <w:rFonts w:asciiTheme="minorHAnsi" w:hAnsiTheme="minorHAnsi" w:cstheme="minorHAnsi"/>
           <w:sz w:val="22"/>
         </w:rPr>
         <w:t>map symbols on digital displays</w:t>
       </w:r>
       <w:r>
         <w:rPr>
+          <w:rFonts w:asciiTheme="minorHAnsi" w:hAnsiTheme="minorHAnsi" w:cstheme="minorHAnsi"/>
           <w:sz w:val="22"/>
         </w:rPr>
         <w:t xml:space="preserve">. </w:t>
       </w:r>
       <w:r>
         <w:rPr>
+          <w:rFonts w:asciiTheme="minorHAnsi" w:hAnsiTheme="minorHAnsi" w:cstheme="minorHAnsi"/>
           <w:sz w:val="22"/>
         </w:rPr>
         <w:t>I have read the forego</w:t>
       </w:r>
       <w:r>
         <w:rPr>
+          <w:rFonts w:asciiTheme="minorHAnsi" w:hAnsiTheme="minorHAnsi" w:cstheme="minorHAnsi"/>
           <w:sz w:val="22"/>
         </w:rPr>
         <w:t>ing information</w:t>
       </w:r>
       <w:r>
         <w:rPr>
+          <w:rFonts w:asciiTheme="minorHAnsi" w:hAnsiTheme="minorHAnsi" w:cstheme="minorHAnsi"/>
           <w:sz w:val="22"/>
         </w:rPr>
         <w:t xml:space="preserve"> (“Part 1: Information Sheet”)</w:t>
       </w:r>
       <w:r>
         <w:rPr>
+          <w:rFonts w:asciiTheme="minorHAnsi" w:hAnsiTheme="minorHAnsi" w:cstheme="minorHAnsi"/>
           <w:sz w:val="22"/>
         </w:rPr>
         <w:t>. I have had the opportunity to ask questions about it and any questions I have been asked have been answered to my satisfaction. I consent voluntarily to</w:t>
       </w:r>
       <w:r>
         <w:rPr>
+          <w:rFonts w:asciiTheme="minorHAnsi" w:hAnsiTheme="minorHAnsi" w:cstheme="minorHAnsi"/>
           <w:sz w:val="22"/>
         </w:rPr>
         <w:t xml:space="preserve"> be a participant in this study.</w:t>
       </w:r>
       <w:r>
         <w:rPr>
+          <w:rFonts w:asciiTheme="minorHAnsi" w:hAnsiTheme="minorHAnsi" w:cstheme="minorHAnsi"/>
           <w:bCs/>
           <w:sz w:val="20"/>
           <w:szCs w:val="22"/>
@@ -1504,6 +1554,7 @@
       </w:r>
       <w:r>
         <w:rPr>
+          <w:rFonts w:asciiTheme="minorHAnsi" w:hAnsiTheme="minorHAnsi" w:cstheme="minorHAnsi"/>
           <w:bCs/>
           <w:sz w:val="20"/>
           <w:szCs w:val="22"/>
@@ -1516,6 +1567,7 @@
         <w:spacing w:line="480" w:lineRule="auto"/>
         <w:jc w:val="both"/>
         <w:rPr>
+          <w:rFonts w:asciiTheme="minorHAnsi" w:hAnsiTheme="minorHAnsi" w:cstheme="minorHAnsi"/>
           <w:b/>
           <w:bCs/>
           <w:sz w:val="20"/>
@@ -1526,16 +1578,25 @@
     <w:p>
       <w:pPr>
         <w:pStyle w:val="Default"/>
+        <w:rPr>
+          <w:rFonts w:asciiTheme="minorHAnsi" w:hAnsiTheme="minorHAnsi" w:cstheme="minorHAnsi"/>
+        </w:rPr>
       </w:pPr>
     </w:p>
     <w:p>
       <w:pPr>
         <w:pStyle w:val="Default"/>
+        <w:rPr>
+          <w:rFonts w:asciiTheme="minorHAnsi" w:hAnsiTheme="minorHAnsi" w:cstheme="minorHAnsi"/>
+        </w:rPr>
       </w:pPr>
     </w:p>
     <w:p>
       <w:pPr>
         <w:pStyle w:val="Default"/>
+        <w:rPr>
+          <w:rFonts w:asciiTheme="minorHAnsi" w:hAnsiTheme="minorHAnsi" w:cstheme="minorHAnsi"/>
+        </w:rPr>
       </w:pPr>
     </w:p>
     <w:p>
@@ -1543,6 +1604,7 @@
         <w:spacing w:line="480" w:lineRule="auto"/>
         <w:jc w:val="both"/>
         <w:rPr>
+          <w:rFonts w:asciiTheme="minorHAnsi" w:hAnsiTheme="minorHAnsi" w:cstheme="minorHAnsi"/>
           <w:bCs/>
           <w:sz w:val="20"/>
           <w:szCs w:val="22"/>
@@ -1550,6 +1612,7 @@
       </w:pPr>
       <w:r>
         <w:rPr>
+          <w:rFonts w:asciiTheme="minorHAnsi" w:hAnsiTheme="minorHAnsi" w:cstheme="minorHAnsi"/>
           <w:b/>
           <w:bCs/>
           <w:sz w:val="20"/>
@@ -1559,6 +1622,7 @@
       </w:r>
       <w:r>
         <w:rPr>
+          <w:rFonts w:asciiTheme="minorHAnsi" w:hAnsiTheme="minorHAnsi" w:cstheme="minorHAnsi"/>
           <w:b/>
           <w:bCs/>
           <w:sz w:val="20"/>
@@ -1568,6 +1632,7 @@
       </w:r>
       <w:r>
         <w:rPr>
+          <w:rFonts w:asciiTheme="minorHAnsi" w:hAnsiTheme="minorHAnsi" w:cstheme="minorHAnsi"/>
           <w:b/>
           <w:bCs/>
           <w:sz w:val="20"/>
@@ -1577,6 +1642,7 @@
       </w:r>
       <w:r>
         <w:rPr>
+          <w:rFonts w:asciiTheme="minorHAnsi" w:hAnsiTheme="minorHAnsi" w:cstheme="minorHAnsi"/>
           <w:bCs/>
           <w:sz w:val="20"/>
           <w:szCs w:val="22"/>
@@ -1588,13 +1654,25 @@
       <w:pPr>
         <w:jc w:val="both"/>
         <w:rPr>
+          <w:rFonts w:asciiTheme="minorHAnsi" w:hAnsiTheme="minorHAnsi" w:cstheme="minorHAnsi"/>
+          <w:b/>
+          <w:bCs/>
+          <w:sz w:val="22"/>
+        </w:rPr>
+      </w:pPr>
+      <w:r>
+        <w:rPr>
+          <w:rFonts w:asciiTheme="minorHAnsi" w:hAnsiTheme="minorHAnsi" w:cstheme="minorHAnsi"/>
+          <w:b/>
           <w:bCs/>
           <w:sz w:val="20"/>
           <w:szCs w:val="22"/>
         </w:rPr>
-      </w:pPr>
-      <w:r>
-        <w:rPr>
+        <w:tab/>
+      </w:r>
+      <w:r>
+        <w:rPr>
+          <w:rFonts w:asciiTheme="minorHAnsi" w:hAnsiTheme="minorHAnsi" w:cstheme="minorHAnsi"/>
           <w:b/>
           <w:bCs/>
           <w:sz w:val="20"/>
@@ -1604,6 +1682,7 @@
       </w:r>
       <w:r>
         <w:rPr>
+          <w:rFonts w:asciiTheme="minorHAnsi" w:hAnsiTheme="minorHAnsi" w:cstheme="minorHAnsi"/>
           <w:b/>
           <w:bCs/>
           <w:sz w:val="20"/>
@@ -1613,6 +1692,7 @@
       </w:r>
       <w:r>
         <w:rPr>
+          <w:rFonts w:asciiTheme="minorHAnsi" w:hAnsiTheme="minorHAnsi" w:cstheme="minorHAnsi"/>
           <w:b/>
           <w:bCs/>
           <w:sz w:val="20"/>
@@ -1622,6 +1702,7 @@
       </w:r>
       <w:r>
         <w:rPr>
+          <w:rFonts w:asciiTheme="minorHAnsi" w:hAnsiTheme="minorHAnsi" w:cstheme="minorHAnsi"/>
           <w:b/>
           <w:bCs/>
           <w:sz w:val="20"/>
@@ -1631,6 +1712,7 @@
       </w:r>
       <w:r>
         <w:rPr>
+          <w:rFonts w:asciiTheme="minorHAnsi" w:hAnsiTheme="minorHAnsi" w:cstheme="minorHAnsi"/>
           <w:b/>
           <w:bCs/>
           <w:sz w:val="20"/>
@@ -1640,6 +1722,7 @@
       </w:r>
       <w:r>
         <w:rPr>
+          <w:rFonts w:asciiTheme="minorHAnsi" w:hAnsiTheme="minorHAnsi" w:cstheme="minorHAnsi"/>
           <w:b/>
           <w:bCs/>
           <w:sz w:val="20"/>
@@ -1649,6 +1732,7 @@
       </w:r>
       <w:r>
         <w:rPr>
+          <w:rFonts w:asciiTheme="minorHAnsi" w:hAnsiTheme="minorHAnsi" w:cstheme="minorHAnsi"/>
           <w:b/>
           <w:bCs/>
           <w:sz w:val="20"/>
@@ -1658,32 +1742,154 @@
       </w:r>
       <w:r>
         <w:rPr>
+          <w:rFonts w:asciiTheme="minorHAnsi" w:hAnsiTheme="minorHAnsi" w:cstheme="minorHAnsi"/>
           <w:b/>
           <w:bCs/>
           <w:sz w:val="20"/>
           <w:szCs w:val="22"/>
         </w:rPr>
+        <w:t xml:space="preserve">             </w:t>
+      </w:r>
+    </w:p>
+    <w:p>
+      <w:pPr>
+        <w:pStyle w:val="Default"/>
+        <w:rPr>
+          <w:rFonts w:asciiTheme="minorHAnsi" w:hAnsiTheme="minorHAnsi" w:cstheme="minorHAnsi"/>
+        </w:rPr>
+      </w:pPr>
+    </w:p>
+    <w:p>
+      <w:pPr>
+        <w:pStyle w:val="Default"/>
+        <w:rPr>
+          <w:rFonts w:asciiTheme="minorHAnsi" w:hAnsiTheme="minorHAnsi" w:cstheme="minorHAnsi"/>
+        </w:rPr>
+      </w:pPr>
+    </w:p>
+    <w:p>
+      <w:pPr>
+        <w:pStyle w:val="Default"/>
+        <w:rPr>
+          <w:rFonts w:asciiTheme="minorHAnsi" w:hAnsiTheme="minorHAnsi" w:cstheme="minorHAnsi"/>
+        </w:rPr>
+      </w:pPr>
+    </w:p>
+    <w:p>
+      <w:pPr>
+        <w:pStyle w:val="Default"/>
+        <w:rPr>
+          <w:rFonts w:asciiTheme="minorHAnsi" w:hAnsiTheme="minorHAnsi" w:cstheme="minorHAnsi"/>
+        </w:rPr>
+      </w:pPr>
+    </w:p>
+    <w:p>
+      <w:pPr>
+        <w:jc w:val="both"/>
+        <w:rPr>
+          <w:rFonts w:asciiTheme="minorHAnsi" w:hAnsiTheme="minorHAnsi" w:cstheme="minorHAnsi"/>
+          <w:b/>
+          <w:bCs/>
+          <w:sz w:val="22"/>
+        </w:rPr>
+      </w:pPr>
+    </w:p>
+    <w:p>
+      <w:pPr>
+        <w:jc w:val="both"/>
+        <w:rPr>
+          <w:rFonts w:asciiTheme="minorHAnsi" w:hAnsiTheme="minorHAnsi" w:cstheme="minorHAnsi"/>
+          <w:bCs/>
+          <w:sz w:val="20"/>
+          <w:szCs w:val="22"/>
+        </w:rPr>
+      </w:pPr>
+      <w:r>
+        <w:rPr>
+          <w:rFonts w:asciiTheme="minorHAnsi" w:hAnsiTheme="minorHAnsi" w:cstheme="minorHAnsi"/>
+          <w:b/>
+          <w:bCs/>
+          <w:sz w:val="22"/>
+        </w:rPr>
+        <w:t>Statement by the researcher</w:t>
+      </w:r>
+    </w:p>
+    <w:p>
+      <w:pPr>
+        <w:pStyle w:val="Default"/>
+        <w:jc w:val="both"/>
+        <w:rPr>
+          <w:rFonts w:asciiTheme="minorHAnsi" w:hAnsiTheme="minorHAnsi" w:cstheme="minorHAnsi"/>
+          <w:b/>
+          <w:bCs/>
+          <w:sz w:val="20"/>
+          <w:szCs w:val="22"/>
+        </w:rPr>
+      </w:pPr>
+    </w:p>
+    <w:p>
+      <w:pPr>
+        <w:pStyle w:val="CommentText"/>
+        <w:jc w:val="both"/>
+        <w:rPr>
+          <w:rFonts w:asciiTheme="minorHAnsi" w:hAnsiTheme="minorHAnsi" w:cstheme="minorHAnsi"/>
+          <w:sz w:val="22"/>
+        </w:rPr>
+      </w:pPr>
+      <w:r>
+        <w:rPr>
+          <w:rFonts w:asciiTheme="minorHAnsi" w:hAnsiTheme="minorHAnsi" w:cstheme="minorHAnsi"/>
+          <w:sz w:val="22"/>
+        </w:rPr>
+        <w:t xml:space="preserve">I confirm that the participant was given an opportunity to ask questions about the study, and all the questions asked by the participant have been answered correctly and to the best of my ability. I confirm that the individual has not been coerced into giving consent, and the consent has been given freely and voluntarily. </w:t>
+      </w:r>
+    </w:p>
+    <w:p>
+      <w:pPr>
+        <w:pStyle w:val="CommentText"/>
+        <w:jc w:val="both"/>
+        <w:rPr>
+          <w:rFonts w:asciiTheme="minorHAnsi" w:hAnsiTheme="minorHAnsi" w:cstheme="minorHAnsi"/>
+          <w:sz w:val="22"/>
+        </w:rPr>
+      </w:pPr>
+      <w:r>
+        <w:rPr>
+          <w:rFonts w:asciiTheme="minorHAnsi" w:hAnsiTheme="minorHAnsi" w:cstheme="minorHAnsi"/>
+          <w:sz w:val="22"/>
+        </w:rPr>
+        <w:t>A copy of this ICF has been provided to the participant.</w:t>
+      </w:r>
+      <w:r>
+        <w:rPr>
+          <w:rFonts w:asciiTheme="minorHAnsi" w:hAnsiTheme="minorHAnsi" w:cstheme="minorHAnsi"/>
+          <w:bCs/>
+          <w:sz w:val="20"/>
+          <w:szCs w:val="22"/>
+        </w:rPr>
         <w:tab/>
       </w:r>
       <w:r>
         <w:rPr>
-          <w:b/>
+          <w:rFonts w:asciiTheme="minorHAnsi" w:hAnsiTheme="minorHAnsi" w:cstheme="minorHAnsi"/>
           <w:bCs/>
           <w:sz w:val="20"/>
           <w:szCs w:val="22"/>
         </w:rPr>
-        <w:t xml:space="preserve">             </w:t>
-      </w:r>
-      <w:r>
-        <w:rPr>
+        <w:tab/>
+      </w:r>
+      <w:r>
+        <w:rPr>
+          <w:rFonts w:asciiTheme="minorHAnsi" w:hAnsiTheme="minorHAnsi" w:cstheme="minorHAnsi"/>
           <w:bCs/>
           <w:sz w:val="20"/>
           <w:szCs w:val="22"/>
         </w:rPr>
-        <w:t>Day/month/year</w:t>
-      </w:r>
-      <w:r>
-        <w:rPr>
+        <w:tab/>
+      </w:r>
+      <w:r>
+        <w:rPr>
+          <w:rFonts w:asciiTheme="minorHAnsi" w:hAnsiTheme="minorHAnsi" w:cstheme="minorHAnsi"/>
           <w:bCs/>
           <w:sz w:val="20"/>
           <w:szCs w:val="22"/>
@@ -1693,48 +1899,47 @@
     </w:p>
     <w:p>
       <w:pPr>
-        <w:jc w:val="both"/>
-        <w:rPr>
-          <w:b/>
-          <w:bCs/>
-          <w:sz w:val="22"/>
+        <w:spacing w:line="480" w:lineRule="auto"/>
+        <w:rPr>
+          <w:rFonts w:asciiTheme="minorHAnsi" w:hAnsiTheme="minorHAnsi" w:cstheme="minorHAnsi"/>
+          <w:b/>
+          <w:bCs/>
+          <w:sz w:val="20"/>
+          <w:szCs w:val="22"/>
         </w:rPr>
       </w:pPr>
     </w:p>
     <w:p>
       <w:pPr>
         <w:pStyle w:val="Default"/>
+        <w:rPr>
+          <w:rFonts w:asciiTheme="minorHAnsi" w:hAnsiTheme="minorHAnsi" w:cstheme="minorHAnsi"/>
+        </w:rPr>
       </w:pPr>
     </w:p>
     <w:p>
       <w:pPr>
         <w:pStyle w:val="Default"/>
+        <w:rPr>
+          <w:rFonts w:asciiTheme="minorHAnsi" w:hAnsiTheme="minorHAnsi" w:cstheme="minorHAnsi"/>
+        </w:rPr>
       </w:pPr>
     </w:p>
     <w:p>
       <w:pPr>
         <w:pStyle w:val="Default"/>
-      </w:pPr>
-    </w:p>
-    <w:p>
-      <w:pPr>
-        <w:pStyle w:val="Default"/>
-      </w:pPr>
-    </w:p>
-    <w:p>
-      <w:pPr>
-        <w:jc w:val="both"/>
-        <w:rPr>
-          <w:b/>
-          <w:bCs/>
-          <w:sz w:val="22"/>
-        </w:rPr>
-      </w:pPr>
-    </w:p>
-    <w:p>
-      <w:pPr>
-        <w:jc w:val="both"/>
-        <w:rPr>
+        <w:rPr>
+          <w:rFonts w:asciiTheme="minorHAnsi" w:hAnsiTheme="minorHAnsi" w:cstheme="minorHAnsi"/>
+        </w:rPr>
+      </w:pPr>
+    </w:p>
+    <w:p>
+      <w:pPr>
+        <w:spacing w:line="480" w:lineRule="auto"/>
+        <w:jc w:val="both"/>
+        <w:rPr>
+          <w:rFonts w:asciiTheme="minorHAnsi" w:hAnsiTheme="minorHAnsi" w:cstheme="minorHAnsi"/>
+          <w:b/>
           <w:bCs/>
           <w:sz w:val="20"/>
           <w:szCs w:val="22"/>
@@ -1742,64 +1947,68 @@
       </w:pPr>
       <w:r>
         <w:rPr>
-          <w:b/>
-          <w:bCs/>
-          <w:sz w:val="22"/>
-        </w:rPr>
-        <w:t>Statement by the researcher</w:t>
-      </w:r>
-    </w:p>
-    <w:p>
-      <w:pPr>
-        <w:pStyle w:val="Default"/>
-        <w:jc w:val="both"/>
-        <w:rPr>
+          <w:rFonts w:asciiTheme="minorHAnsi" w:hAnsiTheme="minorHAnsi" w:cstheme="minorHAnsi"/>
           <w:b/>
           <w:bCs/>
           <w:sz w:val="20"/>
           <w:szCs w:val="22"/>
         </w:rPr>
-      </w:pPr>
-    </w:p>
-    <w:p>
-      <w:pPr>
-        <w:pStyle w:val="CommentText"/>
-        <w:jc w:val="both"/>
-        <w:rPr>
-          <w:sz w:val="22"/>
-        </w:rPr>
-      </w:pPr>
-      <w:r>
-        <w:rPr>
-          <w:sz w:val="22"/>
-        </w:rPr>
-        <w:t xml:space="preserve">I confirm that the participant was given an opportunity to ask questions about the study, and all the questions asked by the participant have been answered correctly and to the best of my ability. I confirm that the individual has not been coerced into giving consent, and the consent has been given freely and voluntarily. </w:t>
-      </w:r>
-    </w:p>
-    <w:p>
-      <w:pPr>
-        <w:pStyle w:val="CommentText"/>
-        <w:jc w:val="both"/>
-        <w:rPr>
-          <w:sz w:val="22"/>
-        </w:rPr>
-      </w:pPr>
-      <w:r>
-        <w:rPr>
-          <w:sz w:val="22"/>
-        </w:rPr>
-        <w:t>A copy of this ICF has been provided to the participant.</w:t>
-      </w:r>
-      <w:r>
-        <w:rPr>
+        <w:t xml:space="preserve">Signature </w:t>
+      </w:r>
+      <w:r>
+        <w:rPr>
+          <w:rFonts w:asciiTheme="minorHAnsi" w:hAnsiTheme="minorHAnsi" w:cstheme="minorHAnsi"/>
+          <w:b/>
           <w:bCs/>
           <w:sz w:val="20"/>
           <w:szCs w:val="22"/>
         </w:rPr>
+        <w:t>of Res</w:t>
+      </w:r>
+      <w:r>
+        <w:rPr>
+          <w:rFonts w:asciiTheme="minorHAnsi" w:hAnsiTheme="minorHAnsi" w:cstheme="minorHAnsi"/>
+          <w:b/>
+          <w:bCs/>
+          <w:sz w:val="20"/>
+          <w:szCs w:val="22"/>
+        </w:rPr>
+        <w:t xml:space="preserve">earcher </w:t>
+      </w:r>
+      <w:r>
+        <w:rPr>
+          <w:rFonts w:asciiTheme="minorHAnsi" w:hAnsiTheme="minorHAnsi" w:cstheme="minorHAnsi"/>
+          <w:b/>
+          <w:bCs/>
+          <w:sz w:val="20"/>
+          <w:szCs w:val="22"/>
+        </w:rPr>
+        <w:t xml:space="preserve">______________________________              </w:t>
+      </w:r>
+      <w:r>
+        <w:rPr>
+          <w:rFonts w:asciiTheme="minorHAnsi" w:hAnsiTheme="minorHAnsi" w:cstheme="minorHAnsi"/>
+          <w:b/>
+          <w:bCs/>
+          <w:sz w:val="20"/>
+          <w:szCs w:val="22"/>
+        </w:rPr>
+        <w:t xml:space="preserve">Date ________________________ </w:t>
+      </w:r>
+      <w:r>
+        <w:rPr>
+          <w:rFonts w:asciiTheme="minorHAnsi" w:hAnsiTheme="minorHAnsi" w:cstheme="minorHAnsi"/>
+          <w:b/>
+          <w:bCs/>
+          <w:sz w:val="20"/>
+          <w:szCs w:val="22"/>
+        </w:rPr>
         <w:tab/>
       </w:r>
       <w:r>
         <w:rPr>
+          <w:rFonts w:asciiTheme="minorHAnsi" w:hAnsiTheme="minorHAnsi" w:cstheme="minorHAnsi"/>
+          <w:b/>
           <w:bCs/>
           <w:sz w:val="20"/>
           <w:szCs w:val="22"/>
@@ -1808,6 +2017,8 @@
       </w:r>
       <w:r>
         <w:rPr>
+          <w:rFonts w:asciiTheme="minorHAnsi" w:hAnsiTheme="minorHAnsi" w:cstheme="minorHAnsi"/>
+          <w:b/>
           <w:bCs/>
           <w:sz w:val="20"/>
           <w:szCs w:val="22"/>
@@ -1816,187 +2027,57 @@
       </w:r>
       <w:r>
         <w:rPr>
+          <w:rFonts w:asciiTheme="minorHAnsi" w:hAnsiTheme="minorHAnsi" w:cstheme="minorHAnsi"/>
+          <w:b/>
           <w:bCs/>
           <w:sz w:val="20"/>
           <w:szCs w:val="22"/>
         </w:rPr>
         <w:tab/>
       </w:r>
-    </w:p>
-    <w:p>
-      <w:pPr>
-        <w:spacing w:line="480" w:lineRule="auto"/>
-        <w:rPr>
+      <w:r>
+        <w:rPr>
+          <w:rFonts w:asciiTheme="minorHAnsi" w:hAnsiTheme="minorHAnsi" w:cstheme="minorHAnsi"/>
           <w:b/>
           <w:bCs/>
           <w:sz w:val="20"/>
           <w:szCs w:val="22"/>
         </w:rPr>
-      </w:pPr>
-    </w:p>
-    <w:p>
-      <w:pPr>
-        <w:pStyle w:val="Default"/>
-      </w:pPr>
-    </w:p>
-    <w:p>
-      <w:pPr>
-        <w:pStyle w:val="Default"/>
-      </w:pPr>
-    </w:p>
-    <w:p>
-      <w:pPr>
-        <w:pStyle w:val="Default"/>
-      </w:pPr>
-    </w:p>
-    <w:p>
-      <w:pPr>
-        <w:spacing w:line="480" w:lineRule="auto"/>
-        <w:jc w:val="both"/>
-        <w:rPr>
+        <w:tab/>
+      </w:r>
+      <w:r>
+        <w:rPr>
+          <w:rFonts w:asciiTheme="minorHAnsi" w:hAnsiTheme="minorHAnsi" w:cstheme="minorHAnsi"/>
           <w:b/>
           <w:bCs/>
           <w:sz w:val="20"/>
           <w:szCs w:val="22"/>
         </w:rPr>
-      </w:pPr>
-      <w:r>
-        <w:rPr>
+        <w:tab/>
+      </w:r>
+      <w:r>
+        <w:rPr>
+          <w:rFonts w:asciiTheme="minorHAnsi" w:hAnsiTheme="minorHAnsi" w:cstheme="minorHAnsi"/>
           <w:b/>
           <w:bCs/>
           <w:sz w:val="20"/>
           <w:szCs w:val="22"/>
         </w:rPr>
-        <w:t xml:space="preserve">Signature </w:t>
-      </w:r>
-      <w:r>
-        <w:rPr>
+        <w:tab/>
+      </w:r>
+      <w:r>
+        <w:rPr>
+          <w:rFonts w:asciiTheme="minorHAnsi" w:hAnsiTheme="minorHAnsi" w:cstheme="minorHAnsi"/>
           <w:b/>
           <w:bCs/>
           <w:sz w:val="20"/>
           <w:szCs w:val="22"/>
         </w:rPr>
-        <w:t>of Res</w:t>
-      </w:r>
-      <w:r>
-        <w:rPr>
-          <w:b/>
-          <w:bCs/>
-          <w:sz w:val="20"/>
-          <w:szCs w:val="22"/>
-        </w:rPr>
-        <w:t xml:space="preserve">earcher </w:t>
-      </w:r>
-      <w:r>
-        <w:rPr>
-          <w:b/>
-          <w:bCs/>
-          <w:sz w:val="20"/>
-          <w:szCs w:val="22"/>
-        </w:rPr>
-        <w:t>___________________</w:t>
-      </w:r>
-      <w:r>
-        <w:rPr>
-          <w:b/>
-          <w:bCs/>
-          <w:sz w:val="20"/>
-          <w:szCs w:val="22"/>
-        </w:rPr>
-        <w:t>___________</w:t>
-      </w:r>
-      <w:r>
-        <w:rPr>
-          <w:b/>
-          <w:bCs/>
-          <w:sz w:val="20"/>
-          <w:szCs w:val="22"/>
-        </w:rPr>
-        <w:t xml:space="preserve">              </w:t>
-      </w:r>
-      <w:r>
-        <w:rPr>
-          <w:b/>
-          <w:bCs/>
-          <w:sz w:val="20"/>
-          <w:szCs w:val="22"/>
-        </w:rPr>
-        <w:t xml:space="preserve">Date ________________________ </w:t>
-      </w:r>
-      <w:r>
-        <w:rPr>
-          <w:b/>
-          <w:bCs/>
-          <w:sz w:val="20"/>
-          <w:szCs w:val="22"/>
-        </w:rPr>
         <w:tab/>
       </w:r>
       <w:r>
         <w:rPr>
-          <w:b/>
-          <w:bCs/>
-          <w:sz w:val="20"/>
-          <w:szCs w:val="22"/>
-        </w:rPr>
-        <w:tab/>
-      </w:r>
-      <w:r>
-        <w:rPr>
-          <w:b/>
-          <w:bCs/>
-          <w:sz w:val="20"/>
-          <w:szCs w:val="22"/>
-        </w:rPr>
-        <w:tab/>
-      </w:r>
-      <w:r>
-        <w:rPr>
-          <w:b/>
-          <w:bCs/>
-          <w:sz w:val="20"/>
-          <w:szCs w:val="22"/>
-        </w:rPr>
-        <w:tab/>
-      </w:r>
-      <w:r>
-        <w:rPr>
-          <w:b/>
-          <w:bCs/>
-          <w:sz w:val="20"/>
-          <w:szCs w:val="22"/>
-        </w:rPr>
-        <w:tab/>
-      </w:r>
-      <w:r>
-        <w:rPr>
-          <w:b/>
-          <w:bCs/>
-          <w:sz w:val="20"/>
-          <w:szCs w:val="22"/>
-        </w:rPr>
-        <w:tab/>
-      </w:r>
-      <w:r>
-        <w:rPr>
-          <w:b/>
-          <w:bCs/>
-          <w:sz w:val="20"/>
-          <w:szCs w:val="22"/>
-        </w:rPr>
-        <w:tab/>
-      </w:r>
-      <w:r>
-        <w:rPr>
-          <w:b/>
-          <w:bCs/>
-          <w:sz w:val="20"/>
-          <w:szCs w:val="22"/>
-        </w:rPr>
-        <w:tab/>
-      </w:r>
-      <w:r>
-        <w:rPr>
+          <w:rFonts w:asciiTheme="minorHAnsi" w:hAnsiTheme="minorHAnsi" w:cstheme="minorHAnsi"/>
           <w:b/>
           <w:bCs/>
           <w:sz w:val="20"/>
@@ -2007,20 +2088,13 @@
       </w:r>
       <w:r>
         <w:rPr>
+          <w:rFonts w:asciiTheme="minorHAnsi" w:hAnsiTheme="minorHAnsi" w:cstheme="minorHAnsi"/>
           <w:b/>
           <w:bCs/>
           <w:sz w:val="20"/>
           <w:szCs w:val="22"/>
         </w:rPr>
         <w:t xml:space="preserve">    </w:t>
-      </w:r>
-      <w:r>
-        <w:rPr>
-          <w:bCs/>
-          <w:sz w:val="20"/>
-          <w:szCs w:val="22"/>
-        </w:rPr>
-        <w:t>Day/month/year</w:t>
       </w:r>
       <w:bookmarkStart w:id="0" w:name="Referenzzeile"/>
       <w:bookmarkEnd w:id="0"/>
@@ -2149,16 +2223,31 @@
       </w:rPr>
       <w:t xml:space="preserve"> </w:t>
     </w:r>
-    <w:fldSimple w:instr=" NUMPAGES \* MERGEFORMAT ">
-      <w:r>
-        <w:rPr>
-          <w:rFonts w:ascii="TU Text Light" w:hAnsi="TU Text Light"/>
-          <w:noProof/>
-          <w:sz w:val="14"/>
-        </w:rPr>
-        <w:t>2</w:t>
-      </w:r>
-    </w:fldSimple>
+    <w:r>
+      <w:fldChar w:fldCharType="begin"/>
+    </w:r>
+    <w:r>
+      <w:instrText xml:space="preserve"> NUMPAGES \* MERGEFORMAT </w:instrText>
+    </w:r>
+    <w:r>
+      <w:fldChar w:fldCharType="separate"/>
+    </w:r>
+    <w:r>
+      <w:rPr>
+        <w:rFonts w:ascii="TU Text Light" w:hAnsi="TU Text Light"/>
+        <w:noProof/>
+        <w:sz w:val="14"/>
+      </w:rPr>
+      <w:t>2</w:t>
+    </w:r>
+    <w:r>
+      <w:rPr>
+        <w:rFonts w:ascii="TU Text Light" w:hAnsi="TU Text Light"/>
+        <w:noProof/>
+        <w:sz w:val="14"/>
+      </w:rPr>
+      <w:fldChar w:fldCharType="end"/>
+    </w:r>
     <w:r>
       <w:rPr>
         <w:rFonts w:ascii="TU Text Light" w:hAnsi="TU Text Light"/>

</xml_diff>

<commit_message>
update consent from after comments from ethics review
</commit_message>
<xml_diff>
--- a/material/Consent_Form_LEDERMANN.docx
+++ b/material/Consent_Form_LEDERMANN.docx
@@ -1,1551 +1,667 @@
 
 <file path=word/document.xml><?xml version="1.0" encoding="utf-8"?>
-<w:document xmlns:wpc="http://schemas.microsoft.com/office/word/2010/wordprocessingCanvas" xmlns:cx="http://schemas.microsoft.com/office/drawing/2014/chartex" xmlns:cx1="http://schemas.microsoft.com/office/drawing/2015/9/8/chartex" xmlns:cx2="http://schemas.microsoft.com/office/drawing/2015/10/21/chartex" xmlns:cx3="http://schemas.microsoft.com/office/drawing/2016/5/9/chartex" xmlns:cx4="http://schemas.microsoft.com/office/drawing/2016/5/10/chartex" xmlns:cx5="http://schemas.microsoft.com/office/drawing/2016/5/11/chartex" xmlns:cx6="http://schemas.microsoft.com/office/drawing/2016/5/12/chartex" xmlns:cx7="http://schemas.microsoft.com/office/drawing/2016/5/13/chartex" xmlns:cx8="http://schemas.microsoft.com/office/drawing/2016/5/14/chartex" xmlns:mc="http://schemas.openxmlformats.org/markup-compatibility/2006" xmlns:aink="http://schemas.microsoft.com/office/drawing/2016/ink" xmlns:am3d="http://schemas.microsoft.com/office/drawing/2017/model3d" xmlns:o="urn:schemas-microsoft-com:office:office" xmlns:r="http://schemas.openxmlformats.org/officeDocument/2006/relationships" xmlns:m="http://schemas.openxmlformats.org/officeDocument/2006/math" xmlns:v="urn:schemas-microsoft-com:vml" xmlns:wp14="http://schemas.microsoft.com/office/word/2010/wordprocessingDrawing" xmlns:wp="http://schemas.openxmlformats.org/drawingml/2006/wordprocessingDrawing" xmlns:w10="urn:schemas-microsoft-com:office:word" xmlns:w="http://schemas.openxmlformats.org/wordprocessingml/2006/main" xmlns:w14="http://schemas.microsoft.com/office/word/2010/wordml" xmlns:w15="http://schemas.microsoft.com/office/word/2012/wordml" xmlns:w16cex="http://schemas.microsoft.com/office/word/2018/wordml/cex" xmlns:w16cid="http://schemas.microsoft.com/office/word/2016/wordml/cid" xmlns:w16="http://schemas.microsoft.com/office/word/2018/wordml" xmlns:w16sdtdh="http://schemas.microsoft.com/office/word/2020/wordml/sdtdatahash" xmlns:w16se="http://schemas.microsoft.com/office/word/2015/wordml/symex" xmlns:wpg="http://schemas.microsoft.com/office/word/2010/wordprocessingGroup" xmlns:wpi="http://schemas.microsoft.com/office/word/2010/wordprocessingInk" xmlns:wne="http://schemas.microsoft.com/office/word/2006/wordml" xmlns:wps="http://schemas.microsoft.com/office/word/2010/wordprocessingShape" mc:Ignorable="w14 w15 w16se w16cid w16 w16cex w16sdtdh wp14">
+<w:document xmlns:wpc="http://schemas.microsoft.com/office/word/2010/wordprocessingCanvas" xmlns:cx="http://schemas.microsoft.com/office/drawing/2014/chartex" xmlns:cx1="http://schemas.microsoft.com/office/drawing/2015/9/8/chartex" xmlns:mc="http://schemas.openxmlformats.org/markup-compatibility/2006" xmlns:o="urn:schemas-microsoft-com:office:office" xmlns:r="http://schemas.openxmlformats.org/officeDocument/2006/relationships" xmlns:m="http://schemas.openxmlformats.org/officeDocument/2006/math" xmlns:v="urn:schemas-microsoft-com:vml" xmlns:wp14="http://schemas.microsoft.com/office/word/2010/wordprocessingDrawing" xmlns:wp="http://schemas.openxmlformats.org/drawingml/2006/wordprocessingDrawing" xmlns:w10="urn:schemas-microsoft-com:office:word" xmlns:w="http://schemas.openxmlformats.org/wordprocessingml/2006/main" xmlns:w14="http://schemas.microsoft.com/office/word/2010/wordml" xmlns:w15="http://schemas.microsoft.com/office/word/2012/wordml" xmlns:w16se="http://schemas.microsoft.com/office/word/2015/wordml/symex" xmlns:wpg="http://schemas.microsoft.com/office/word/2010/wordprocessingGroup" xmlns:wpi="http://schemas.microsoft.com/office/word/2010/wordprocessingInk" xmlns:wne="http://schemas.microsoft.com/office/word/2006/wordml" xmlns:wps="http://schemas.microsoft.com/office/word/2010/wordprocessingShape" mc:Ignorable="w14 w15 w16se wp14">
   <w:body>
     <w:p>
       <w:pPr>
-        <w:pStyle w:val="Default"/>
-        <w:jc w:val="both"/>
+        <w:pStyle w:val="Heading1"/>
         <w:rPr>
-          <w:rFonts w:asciiTheme="minorHAnsi" w:hAnsiTheme="minorHAnsi" w:cstheme="minorHAnsi"/>
-          <w:sz w:val="30"/>
-          <w:szCs w:val="30"/>
+          <w:sz w:val="28"/>
+          <w:u w:val="single"/>
         </w:rPr>
       </w:pPr>
       <w:r>
         <w:rPr>
-          <w:rFonts w:asciiTheme="minorHAnsi" w:hAnsiTheme="minorHAnsi" w:cstheme="minorHAnsi"/>
-          <w:b/>
-          <w:bCs/>
-          <w:sz w:val="30"/>
-          <w:szCs w:val="30"/>
+          <w:sz w:val="28"/>
+          <w:u w:val="single"/>
         </w:rPr>
         <w:t xml:space="preserve">Informed Consent Form </w:t>
       </w:r>
     </w:p>
     <w:p>
       <w:pPr>
-        <w:pStyle w:val="Default"/>
-        <w:jc w:val="both"/>
+        <w:pStyle w:val="BodyText"/>
+      </w:pPr>
+    </w:p>
+    <w:p>
+      <w:pPr>
+        <w:pStyle w:val="BodyText"/>
+      </w:pPr>
+      <w:r>
         <w:rPr>
-          <w:rFonts w:asciiTheme="minorHAnsi" w:hAnsiTheme="minorHAnsi" w:cstheme="minorHAnsi"/>
-          <w:i/>
-          <w:iCs/>
-          <w:color w:val="FF0000"/>
-          <w:sz w:val="22"/>
-          <w:szCs w:val="22"/>
-        </w:rPr>
-      </w:pPr>
-    </w:p>
-    <w:p>
-      <w:pPr>
-        <w:pStyle w:val="Default"/>
-        <w:jc w:val="both"/>
-        <w:rPr>
-          <w:rFonts w:asciiTheme="minorHAnsi" w:hAnsiTheme="minorHAnsi" w:cstheme="minorHAnsi"/>
-          <w:bCs/>
-          <w:sz w:val="22"/>
-          <w:szCs w:val="22"/>
-        </w:rPr>
-      </w:pPr>
-      <w:r>
-        <w:rPr>
-          <w:rFonts w:asciiTheme="minorHAnsi" w:hAnsiTheme="minorHAnsi" w:cstheme="minorHAnsi"/>
           <w:b/>
-          <w:bCs/>
-          <w:sz w:val="22"/>
-          <w:szCs w:val="22"/>
         </w:rPr>
         <w:t>Princip</w:t>
       </w:r>
       <w:r>
         <w:rPr>
-          <w:rFonts w:asciiTheme="minorHAnsi" w:hAnsiTheme="minorHAnsi" w:cstheme="minorHAnsi"/>
           <w:b/>
-          <w:bCs/>
-          <w:sz w:val="22"/>
-          <w:szCs w:val="22"/>
         </w:rPr>
         <w:t>al</w:t>
       </w:r>
       <w:r>
         <w:rPr>
-          <w:rFonts w:asciiTheme="minorHAnsi" w:hAnsiTheme="minorHAnsi" w:cstheme="minorHAnsi"/>
           <w:b/>
-          <w:bCs/>
-          <w:sz w:val="22"/>
-          <w:szCs w:val="22"/>
         </w:rPr>
-        <w:t xml:space="preserve"> Investigator: </w:t>
-      </w:r>
+        <w:t xml:space="preserve"> Investigator:</w:t>
+      </w:r>
+      <w:r>
+        <w:t xml:space="preserve"> </w:t>
+      </w:r>
+      <w:r>
+        <w:t>Florian Ledermann</w:t>
+      </w:r>
+    </w:p>
+    <w:p>
+      <w:pPr>
+        <w:pStyle w:val="BodyText"/>
+        <w:jc w:val="left"/>
+      </w:pPr>
       <w:r>
         <w:rPr>
-          <w:rFonts w:asciiTheme="minorHAnsi" w:hAnsiTheme="minorHAnsi" w:cstheme="minorHAnsi"/>
-          <w:bCs/>
-          <w:sz w:val="22"/>
-          <w:szCs w:val="22"/>
+          <w:b/>
         </w:rPr>
-        <w:t>Florian Ledermann</w:t>
-      </w:r>
-    </w:p>
-    <w:p>
-      <w:pPr>
-        <w:pStyle w:val="Default"/>
+        <w:t>Organization:</w:t>
+      </w:r>
+      <w:r>
+        <w:t xml:space="preserve"> Research Group Cartography</w:t>
+      </w:r>
+      <w:r>
+        <w:t xml:space="preserve"> E120-6</w:t>
+      </w:r>
+      <w:r>
+        <w:t xml:space="preserve">, </w:t>
+      </w:r>
+      <w:r>
+        <w:br/>
+      </w:r>
+      <w:r>
+        <w:t xml:space="preserve">Department of Geodesy and Geoinformation, </w:t>
+      </w:r>
+      <w:r>
+        <w:br/>
+      </w:r>
+      <w:r>
+        <w:t>Technische Universität Wien</w:t>
+      </w:r>
+      <w:r>
+        <w:t>, Vienna, Austria</w:t>
+      </w:r>
+    </w:p>
+    <w:p>
+      <w:pPr>
+        <w:pStyle w:val="BodyText"/>
+      </w:pPr>
+    </w:p>
+    <w:p>
+      <w:pPr>
+        <w:pStyle w:val="BodyText"/>
+        <w:spacing w:after="0"/>
         <w:rPr>
-          <w:rFonts w:asciiTheme="minorHAnsi" w:hAnsiTheme="minorHAnsi" w:cstheme="minorHAnsi"/>
-          <w:bCs/>
-          <w:sz w:val="22"/>
-          <w:szCs w:val="22"/>
+          <w:b/>
         </w:rPr>
       </w:pPr>
       <w:r>
         <w:rPr>
-          <w:rFonts w:asciiTheme="minorHAnsi" w:hAnsiTheme="minorHAnsi" w:cstheme="minorHAnsi"/>
           <w:b/>
-          <w:bCs/>
-          <w:sz w:val="22"/>
-          <w:szCs w:val="22"/>
-        </w:rPr>
-        <w:t xml:space="preserve">Organization: </w:t>
-      </w:r>
-      <w:r>
-        <w:rPr>
-          <w:rFonts w:asciiTheme="minorHAnsi" w:hAnsiTheme="minorHAnsi" w:cstheme="minorHAnsi"/>
-          <w:bCs/>
-          <w:sz w:val="22"/>
-          <w:szCs w:val="22"/>
-        </w:rPr>
-        <w:t>Research Group Cartography</w:t>
-      </w:r>
-      <w:r>
-        <w:rPr>
-          <w:rFonts w:asciiTheme="minorHAnsi" w:hAnsiTheme="minorHAnsi" w:cstheme="minorHAnsi"/>
-          <w:bCs/>
-          <w:sz w:val="22"/>
-          <w:szCs w:val="22"/>
-        </w:rPr>
-        <w:t xml:space="preserve"> E120-6</w:t>
-      </w:r>
-      <w:r>
-        <w:rPr>
-          <w:rFonts w:asciiTheme="minorHAnsi" w:hAnsiTheme="minorHAnsi" w:cstheme="minorHAnsi"/>
-          <w:bCs/>
-          <w:sz w:val="22"/>
-          <w:szCs w:val="22"/>
-        </w:rPr>
-        <w:t xml:space="preserve">, </w:t>
-      </w:r>
-      <w:r>
-        <w:rPr>
-          <w:rFonts w:asciiTheme="minorHAnsi" w:hAnsiTheme="minorHAnsi" w:cstheme="minorHAnsi"/>
-          <w:bCs/>
-          <w:sz w:val="22"/>
-          <w:szCs w:val="22"/>
-        </w:rPr>
-        <w:br/>
-      </w:r>
-      <w:r>
-        <w:rPr>
-          <w:rFonts w:asciiTheme="minorHAnsi" w:hAnsiTheme="minorHAnsi" w:cstheme="minorHAnsi"/>
-          <w:bCs/>
-          <w:sz w:val="22"/>
-          <w:szCs w:val="22"/>
-        </w:rPr>
-        <w:t xml:space="preserve">Department of Geodesy and Geoinformation, </w:t>
-      </w:r>
-    </w:p>
-    <w:p>
-      <w:pPr>
-        <w:pStyle w:val="Default"/>
-        <w:rPr>
-          <w:rFonts w:asciiTheme="minorHAnsi" w:hAnsiTheme="minorHAnsi" w:cstheme="minorHAnsi"/>
-          <w:b/>
-          <w:bCs/>
-          <w:sz w:val="22"/>
-          <w:szCs w:val="22"/>
-        </w:rPr>
-      </w:pPr>
-      <w:proofErr w:type="spellStart"/>
-      <w:r>
-        <w:rPr>
-          <w:rFonts w:asciiTheme="minorHAnsi" w:hAnsiTheme="minorHAnsi" w:cstheme="minorHAnsi"/>
-          <w:bCs/>
-          <w:sz w:val="22"/>
-          <w:szCs w:val="22"/>
-        </w:rPr>
-        <w:t>Technische</w:t>
-      </w:r>
-      <w:proofErr w:type="spellEnd"/>
-      <w:r>
-        <w:rPr>
-          <w:rFonts w:asciiTheme="minorHAnsi" w:hAnsiTheme="minorHAnsi" w:cstheme="minorHAnsi"/>
-          <w:bCs/>
-          <w:sz w:val="22"/>
-          <w:szCs w:val="22"/>
-        </w:rPr>
-        <w:t xml:space="preserve"> Universität Wien</w:t>
-      </w:r>
-      <w:r>
-        <w:rPr>
-          <w:rFonts w:asciiTheme="minorHAnsi" w:hAnsiTheme="minorHAnsi" w:cstheme="minorHAnsi"/>
-          <w:bCs/>
-          <w:sz w:val="22"/>
-          <w:szCs w:val="22"/>
-        </w:rPr>
-        <w:t>, Vienna, Austria</w:t>
-      </w:r>
-    </w:p>
-    <w:p>
-      <w:pPr>
-        <w:pStyle w:val="Default"/>
-        <w:jc w:val="both"/>
-        <w:rPr>
-          <w:rFonts w:asciiTheme="minorHAnsi" w:hAnsiTheme="minorHAnsi" w:cstheme="minorHAnsi"/>
-          <w:sz w:val="22"/>
-          <w:szCs w:val="22"/>
-        </w:rPr>
-      </w:pPr>
-    </w:p>
-    <w:p>
-      <w:pPr>
-        <w:pStyle w:val="Default"/>
-        <w:jc w:val="both"/>
-        <w:rPr>
-          <w:rFonts w:asciiTheme="minorHAnsi" w:hAnsiTheme="minorHAnsi" w:cstheme="minorHAnsi"/>
-          <w:b/>
-          <w:bCs/>
-          <w:sz w:val="22"/>
-          <w:szCs w:val="22"/>
-        </w:rPr>
-      </w:pPr>
-    </w:p>
-    <w:p>
-      <w:pPr>
-        <w:pStyle w:val="Default"/>
-        <w:jc w:val="both"/>
-        <w:rPr>
-          <w:rFonts w:asciiTheme="minorHAnsi" w:hAnsiTheme="minorHAnsi" w:cstheme="minorHAnsi"/>
-          <w:b/>
-          <w:bCs/>
-          <w:sz w:val="22"/>
-          <w:szCs w:val="22"/>
-        </w:rPr>
-      </w:pPr>
-      <w:r>
-        <w:rPr>
-          <w:rFonts w:asciiTheme="minorHAnsi" w:hAnsiTheme="minorHAnsi" w:cstheme="minorHAnsi"/>
-          <w:b/>
-          <w:bCs/>
-          <w:sz w:val="22"/>
-          <w:szCs w:val="22"/>
         </w:rPr>
         <w:t xml:space="preserve">This Informed Consent Form has two parts: </w:t>
       </w:r>
     </w:p>
     <w:p>
       <w:pPr>
-        <w:pStyle w:val="Default"/>
-        <w:ind w:firstLine="720"/>
-        <w:jc w:val="both"/>
+        <w:pStyle w:val="BodyText"/>
+        <w:spacing w:after="0"/>
+        <w:ind w:left="284"/>
         <w:rPr>
-          <w:rFonts w:asciiTheme="minorHAnsi" w:hAnsiTheme="minorHAnsi" w:cstheme="minorHAnsi"/>
           <w:b/>
-          <w:bCs/>
-          <w:sz w:val="22"/>
-          <w:szCs w:val="22"/>
         </w:rPr>
       </w:pPr>
       <w:r>
         <w:rPr>
-          <w:rFonts w:asciiTheme="minorHAnsi" w:hAnsiTheme="minorHAnsi" w:cstheme="minorHAnsi"/>
-          <w:sz w:val="22"/>
-          <w:szCs w:val="22"/>
+          <w:b/>
         </w:rPr>
-        <w:t xml:space="preserve">• </w:t>
-      </w:r>
-      <w:r>
+        <w:t xml:space="preserve">• Information Sheet (to share information about the study with you) </w:t>
+      </w:r>
+    </w:p>
+    <w:p>
+      <w:pPr>
+        <w:pStyle w:val="BodyText"/>
+        <w:spacing w:after="0"/>
+        <w:ind w:left="284"/>
         <w:rPr>
-          <w:rFonts w:asciiTheme="minorHAnsi" w:hAnsiTheme="minorHAnsi" w:cstheme="minorHAnsi"/>
           <w:b/>
-          <w:bCs/>
-          <w:sz w:val="22"/>
-          <w:szCs w:val="22"/>
         </w:rPr>
-        <w:t xml:space="preserve">Information Sheet (to share information about the study with you) </w:t>
-      </w:r>
-    </w:p>
-    <w:p>
-      <w:pPr>
-        <w:pStyle w:val="Default"/>
-        <w:ind w:firstLine="720"/>
-        <w:jc w:val="both"/>
+      </w:pPr>
+      <w:r>
         <w:rPr>
-          <w:rFonts w:asciiTheme="minorHAnsi" w:hAnsiTheme="minorHAnsi" w:cstheme="minorHAnsi"/>
           <w:b/>
-          <w:bCs/>
-          <w:sz w:val="22"/>
-          <w:szCs w:val="22"/>
         </w:rPr>
-      </w:pPr>
-      <w:r>
+        <w:t xml:space="preserve">• Certificate of Consent (for signatures if you choose to participate) </w:t>
+      </w:r>
+    </w:p>
+    <w:p>
+      <w:pPr>
+        <w:pStyle w:val="BodyText"/>
         <w:rPr>
-          <w:rFonts w:asciiTheme="minorHAnsi" w:hAnsiTheme="minorHAnsi" w:cstheme="minorHAnsi"/>
-          <w:sz w:val="22"/>
-          <w:szCs w:val="22"/>
+          <w:b/>
         </w:rPr>
-        <w:t xml:space="preserve">• </w:t>
-      </w:r>
-      <w:r>
+      </w:pPr>
+    </w:p>
+    <w:p>
+      <w:pPr>
+        <w:pStyle w:val="BodyText"/>
         <w:rPr>
-          <w:rFonts w:asciiTheme="minorHAnsi" w:hAnsiTheme="minorHAnsi" w:cstheme="minorHAnsi"/>
           <w:b/>
-          <w:bCs/>
-          <w:sz w:val="22"/>
-          <w:szCs w:val="22"/>
         </w:rPr>
-        <w:t xml:space="preserve">Certificate of Consent (for signatures if you choose to participate) </w:t>
-      </w:r>
-    </w:p>
-    <w:p>
-      <w:pPr>
-        <w:pStyle w:val="Default"/>
-        <w:ind w:firstLine="720"/>
-        <w:jc w:val="both"/>
+      </w:pPr>
+      <w:r>
         <w:rPr>
-          <w:rFonts w:asciiTheme="minorHAnsi" w:hAnsiTheme="minorHAnsi" w:cstheme="minorHAnsi"/>
           <w:b/>
-          <w:bCs/>
-          <w:sz w:val="22"/>
-          <w:szCs w:val="22"/>
-        </w:rPr>
-      </w:pPr>
-    </w:p>
-    <w:p>
-      <w:pPr>
-        <w:pStyle w:val="Default"/>
-        <w:jc w:val="both"/>
-        <w:rPr>
-          <w:rFonts w:asciiTheme="minorHAnsi" w:hAnsiTheme="minorHAnsi" w:cstheme="minorHAnsi"/>
-          <w:b/>
-          <w:bCs/>
-          <w:sz w:val="22"/>
-          <w:szCs w:val="22"/>
-        </w:rPr>
-      </w:pPr>
-      <w:r>
-        <w:rPr>
-          <w:rFonts w:asciiTheme="minorHAnsi" w:hAnsiTheme="minorHAnsi" w:cstheme="minorHAnsi"/>
-          <w:b/>
-          <w:bCs/>
-          <w:sz w:val="22"/>
-          <w:szCs w:val="22"/>
         </w:rPr>
         <w:t xml:space="preserve">You will be given a copy of the full Informed Consent Form </w:t>
       </w:r>
     </w:p>
     <w:p>
       <w:pPr>
-        <w:pStyle w:val="Default"/>
-        <w:jc w:val="both"/>
-        <w:rPr>
-          <w:rFonts w:asciiTheme="minorHAnsi" w:hAnsiTheme="minorHAnsi" w:cstheme="minorHAnsi"/>
-          <w:b/>
-          <w:bCs/>
-          <w:sz w:val="26"/>
-          <w:szCs w:val="26"/>
-        </w:rPr>
-      </w:pPr>
-    </w:p>
-    <w:p>
-      <w:pPr>
-        <w:pStyle w:val="Default"/>
-        <w:jc w:val="both"/>
-        <w:rPr>
-          <w:rFonts w:asciiTheme="minorHAnsi" w:hAnsiTheme="minorHAnsi" w:cstheme="minorHAnsi"/>
-          <w:b/>
-          <w:bCs/>
-          <w:sz w:val="26"/>
-          <w:szCs w:val="26"/>
-        </w:rPr>
-      </w:pPr>
-    </w:p>
-    <w:p>
-      <w:pPr>
-        <w:pStyle w:val="Default"/>
-        <w:jc w:val="both"/>
-        <w:rPr>
-          <w:rFonts w:asciiTheme="minorHAnsi" w:hAnsiTheme="minorHAnsi" w:cstheme="minorHAnsi"/>
-          <w:b/>
-          <w:bCs/>
-          <w:sz w:val="26"/>
-          <w:szCs w:val="26"/>
-        </w:rPr>
-      </w:pPr>
-      <w:r>
-        <w:rPr>
-          <w:rFonts w:asciiTheme="minorHAnsi" w:hAnsiTheme="minorHAnsi" w:cstheme="minorHAnsi"/>
-          <w:b/>
-          <w:bCs/>
-          <w:sz w:val="26"/>
-          <w:szCs w:val="26"/>
-        </w:rPr>
+        <w:pStyle w:val="BodyText"/>
+      </w:pPr>
+    </w:p>
+    <w:p>
+      <w:pPr>
+        <w:pStyle w:val="BodyText"/>
+      </w:pPr>
+    </w:p>
+    <w:p>
+      <w:pPr>
+        <w:pStyle w:val="Heading1"/>
+      </w:pPr>
+      <w:r>
         <w:t xml:space="preserve">Part I: Information Sheet </w:t>
       </w:r>
     </w:p>
     <w:p>
       <w:pPr>
-        <w:jc w:val="both"/>
-        <w:rPr>
-          <w:rFonts w:asciiTheme="minorHAnsi" w:hAnsiTheme="minorHAnsi" w:cstheme="minorHAnsi"/>
-          <w:b/>
-          <w:bCs/>
-          <w:color w:val="000000"/>
-          <w:sz w:val="22"/>
-          <w:szCs w:val="22"/>
-        </w:rPr>
-      </w:pPr>
-    </w:p>
-    <w:p>
-      <w:pPr>
-        <w:jc w:val="both"/>
-        <w:rPr>
-          <w:rFonts w:asciiTheme="minorHAnsi" w:hAnsiTheme="minorHAnsi" w:cstheme="minorHAnsi"/>
-          <w:b/>
-          <w:bCs/>
-          <w:color w:val="000000"/>
-          <w:sz w:val="22"/>
-          <w:szCs w:val="22"/>
-        </w:rPr>
-      </w:pPr>
-    </w:p>
-    <w:p>
-      <w:pPr>
-        <w:spacing w:after="120"/>
-        <w:jc w:val="both"/>
-        <w:rPr>
-          <w:rFonts w:asciiTheme="minorHAnsi" w:hAnsiTheme="minorHAnsi" w:cstheme="minorHAnsi"/>
-          <w:b/>
-          <w:bCs/>
-          <w:color w:val="000000"/>
-          <w:sz w:val="22"/>
-        </w:rPr>
-      </w:pPr>
-      <w:r>
-        <w:rPr>
-          <w:rFonts w:asciiTheme="minorHAnsi" w:hAnsiTheme="minorHAnsi" w:cstheme="minorHAnsi"/>
-          <w:b/>
-          <w:bCs/>
-          <w:color w:val="000000"/>
-          <w:sz w:val="22"/>
-        </w:rPr>
-        <w:t xml:space="preserve">Introduction </w:t>
-      </w:r>
-    </w:p>
-    <w:p>
-      <w:pPr>
-        <w:pStyle w:val="CommentText"/>
-        <w:spacing w:after="120"/>
-        <w:jc w:val="both"/>
-        <w:rPr>
-          <w:rFonts w:asciiTheme="minorHAnsi" w:hAnsiTheme="minorHAnsi" w:cstheme="minorHAnsi"/>
-          <w:sz w:val="22"/>
-        </w:rPr>
-      </w:pPr>
-      <w:r>
-        <w:rPr>
-          <w:rFonts w:asciiTheme="minorHAnsi" w:hAnsiTheme="minorHAnsi" w:cstheme="minorHAnsi"/>
-          <w:sz w:val="22"/>
-        </w:rPr>
+        <w:pStyle w:val="Heading2"/>
+      </w:pPr>
+      <w:r>
+        <w:t>Int</w:t>
+      </w:r>
+      <w:r>
+        <w:t>roduction</w:t>
+      </w:r>
+      <w:r>
+        <w:t xml:space="preserve"> </w:t>
+      </w:r>
+    </w:p>
+    <w:p>
+      <w:pPr>
+        <w:pStyle w:val="BodyText"/>
+      </w:pPr>
+      <w:r>
         <w:t xml:space="preserve">This study aims to gather information about the legibility of maps on different devices. As a participant, you will be asked to look at various </w:t>
       </w:r>
       <w:r>
-        <w:rPr>
-          <w:rFonts w:asciiTheme="minorHAnsi" w:hAnsiTheme="minorHAnsi" w:cstheme="minorHAnsi"/>
-          <w:sz w:val="22"/>
-        </w:rPr>
         <w:t>map-related graphics</w:t>
       </w:r>
       <w:r>
-        <w:rPr>
-          <w:rFonts w:asciiTheme="minorHAnsi" w:hAnsiTheme="minorHAnsi" w:cstheme="minorHAnsi"/>
-          <w:sz w:val="22"/>
-        </w:rPr>
         <w:t xml:space="preserve"> on a range of </w:t>
       </w:r>
       <w:r>
-        <w:rPr>
-          <w:rFonts w:asciiTheme="minorHAnsi" w:hAnsiTheme="minorHAnsi" w:cstheme="minorHAnsi"/>
-          <w:sz w:val="22"/>
-        </w:rPr>
         <w:t xml:space="preserve">different </w:t>
       </w:r>
       <w:r>
-        <w:rPr>
-          <w:rFonts w:asciiTheme="minorHAnsi" w:hAnsiTheme="minorHAnsi" w:cstheme="minorHAnsi"/>
-          <w:sz w:val="22"/>
-        </w:rPr>
         <w:t xml:space="preserve">display devices, and </w:t>
       </w:r>
       <w:r>
-        <w:rPr>
-          <w:rFonts w:asciiTheme="minorHAnsi" w:hAnsiTheme="minorHAnsi" w:cstheme="minorHAnsi"/>
-          <w:sz w:val="22"/>
-        </w:rPr>
         <w:t>give feedback about the legibility of the presented graphics</w:t>
       </w:r>
       <w:r>
-        <w:rPr>
-          <w:rFonts w:asciiTheme="minorHAnsi" w:hAnsiTheme="minorHAnsi" w:cstheme="minorHAnsi"/>
-          <w:sz w:val="22"/>
-        </w:rPr>
-        <w:t xml:space="preserve">. The results of this experiment will hopefully </w:t>
-      </w:r>
-      <w:r>
-        <w:rPr>
-          <w:rFonts w:asciiTheme="minorHAnsi" w:hAnsiTheme="minorHAnsi" w:cstheme="minorHAnsi"/>
-          <w:sz w:val="22"/>
-        </w:rPr>
+        <w:t xml:space="preserve">. </w:t>
+      </w:r>
+      <w:r>
+        <w:t>We hope that t</w:t>
+      </w:r>
+      <w:r>
+        <w:t xml:space="preserve">he results of this experiment will </w:t>
+      </w:r>
+      <w:r>
         <w:t>help us to create better maps in the future.</w:t>
       </w:r>
     </w:p>
     <w:p>
       <w:pPr>
-        <w:spacing w:after="120"/>
-        <w:jc w:val="both"/>
-        <w:rPr>
-          <w:rFonts w:asciiTheme="minorHAnsi" w:hAnsiTheme="minorHAnsi" w:cstheme="minorHAnsi"/>
-          <w:b/>
-          <w:bCs/>
-          <w:color w:val="000000"/>
-          <w:sz w:val="22"/>
-        </w:rPr>
-      </w:pPr>
-    </w:p>
-    <w:p>
-      <w:pPr>
-        <w:spacing w:after="120"/>
-        <w:jc w:val="both"/>
-        <w:rPr>
-          <w:rFonts w:asciiTheme="minorHAnsi" w:hAnsiTheme="minorHAnsi" w:cstheme="minorHAnsi"/>
-          <w:b/>
-          <w:bCs/>
-          <w:color w:val="000000"/>
-          <w:sz w:val="22"/>
-        </w:rPr>
-      </w:pPr>
-      <w:r>
-        <w:rPr>
-          <w:rFonts w:asciiTheme="minorHAnsi" w:hAnsiTheme="minorHAnsi" w:cstheme="minorHAnsi"/>
-          <w:b/>
-          <w:bCs/>
-          <w:color w:val="000000"/>
-          <w:sz w:val="22"/>
-        </w:rPr>
-        <w:t xml:space="preserve">Voluntary Participation </w:t>
-      </w:r>
-    </w:p>
-    <w:p>
-      <w:pPr>
-        <w:pStyle w:val="CommentText"/>
-        <w:spacing w:after="120"/>
-        <w:jc w:val="both"/>
-        <w:rPr>
-          <w:rFonts w:asciiTheme="minorHAnsi" w:hAnsiTheme="minorHAnsi" w:cstheme="minorHAnsi"/>
-          <w:sz w:val="22"/>
-        </w:rPr>
-      </w:pPr>
-      <w:r>
-        <w:rPr>
-          <w:rFonts w:asciiTheme="minorHAnsi" w:hAnsiTheme="minorHAnsi" w:cstheme="minorHAnsi"/>
-          <w:sz w:val="22"/>
-        </w:rPr>
+        <w:pStyle w:val="Heading2"/>
+      </w:pPr>
+      <w:r>
+        <w:t>Voluntary</w:t>
+      </w:r>
+      <w:r>
+        <w:t xml:space="preserve"> Participation </w:t>
+      </w:r>
+    </w:p>
+    <w:p>
+      <w:pPr>
+        <w:pStyle w:val="BodyText"/>
+      </w:pPr>
+      <w:r>
         <w:t>Your participation in this research is entirely voluntary. It is your choice whether to participate or not. You may change your mind later and stop participating even if you agreed earlier</w:t>
       </w:r>
       <w:r>
-        <w:rPr>
-          <w:rFonts w:asciiTheme="minorHAnsi" w:hAnsiTheme="minorHAnsi" w:cstheme="minorHAnsi"/>
-          <w:sz w:val="22"/>
-        </w:rPr>
-        <w:t>, and you may stop and abort the experiment at any time without negative consequences</w:t>
-      </w:r>
-      <w:r>
-        <w:rPr>
-          <w:rFonts w:asciiTheme="minorHAnsi" w:hAnsiTheme="minorHAnsi" w:cstheme="minorHAnsi"/>
-          <w:sz w:val="22"/>
-        </w:rPr>
+        <w:t>, and you may stop and abort the experiment at any time without</w:t>
+      </w:r>
+      <w:r>
+        <w:t xml:space="preserve"> giving a reason and without</w:t>
+      </w:r>
+      <w:r>
+        <w:t xml:space="preserve"> negative consequences</w:t>
+      </w:r>
+      <w:r>
         <w:t>.</w:t>
       </w:r>
       <w:r>
-        <w:rPr>
-          <w:rFonts w:asciiTheme="minorHAnsi" w:hAnsiTheme="minorHAnsi" w:cstheme="minorHAnsi"/>
-          <w:sz w:val="22"/>
-        </w:rPr>
         <w:t xml:space="preserve"> The credits for the course </w:t>
       </w:r>
       <w:r>
-        <w:rPr>
-          <w:rFonts w:asciiTheme="minorHAnsi" w:hAnsiTheme="minorHAnsi" w:cstheme="minorHAnsi"/>
-          <w:sz w:val="22"/>
-        </w:rPr>
         <w:t xml:space="preserve">(if applicable) </w:t>
       </w:r>
       <w:r>
-        <w:rPr>
-          <w:rFonts w:asciiTheme="minorHAnsi" w:hAnsiTheme="minorHAnsi" w:cstheme="minorHAnsi"/>
-          <w:sz w:val="22"/>
-        </w:rPr>
-        <w:t xml:space="preserve">are given automatically upon registering for participation, and do </w:t>
-      </w:r>
-      <w:r>
-        <w:rPr>
-          <w:rFonts w:asciiTheme="minorHAnsi" w:hAnsiTheme="minorHAnsi" w:cstheme="minorHAnsi"/>
-          <w:sz w:val="22"/>
-        </w:rPr>
+        <w:t xml:space="preserve">are given automatically upon </w:t>
+      </w:r>
+      <w:r>
+        <w:t>showing up</w:t>
+      </w:r>
+      <w:r>
+        <w:t xml:space="preserve"> for participation, and do </w:t>
+      </w:r>
+      <w:r>
         <w:t xml:space="preserve">not require you to </w:t>
       </w:r>
       <w:r>
-        <w:rPr>
-          <w:rFonts w:asciiTheme="minorHAnsi" w:hAnsiTheme="minorHAnsi" w:cstheme="minorHAnsi"/>
-          <w:sz w:val="22"/>
-        </w:rPr>
         <w:t>complet</w:t>
       </w:r>
       <w:r>
-        <w:rPr>
-          <w:rFonts w:asciiTheme="minorHAnsi" w:hAnsiTheme="minorHAnsi" w:cstheme="minorHAnsi"/>
-          <w:sz w:val="22"/>
-        </w:rPr>
         <w:t>e</w:t>
       </w:r>
       <w:r>
-        <w:rPr>
-          <w:rFonts w:asciiTheme="minorHAnsi" w:hAnsiTheme="minorHAnsi" w:cstheme="minorHAnsi"/>
-          <w:sz w:val="22"/>
-        </w:rPr>
         <w:t xml:space="preserve"> the experiment. </w:t>
       </w:r>
     </w:p>
     <w:p>
       <w:pPr>
-        <w:pStyle w:val="CommentText"/>
-        <w:spacing w:after="120"/>
-        <w:jc w:val="both"/>
-        <w:rPr>
-          <w:rFonts w:asciiTheme="minorHAnsi" w:hAnsiTheme="minorHAnsi" w:cstheme="minorHAnsi"/>
-          <w:sz w:val="22"/>
-        </w:rPr>
-      </w:pPr>
-    </w:p>
-    <w:p>
-      <w:pPr>
-        <w:spacing w:after="120"/>
-        <w:jc w:val="both"/>
-        <w:rPr>
-          <w:rFonts w:asciiTheme="minorHAnsi" w:hAnsiTheme="minorHAnsi" w:cstheme="minorHAnsi"/>
-          <w:b/>
-          <w:bCs/>
-          <w:sz w:val="22"/>
-        </w:rPr>
-      </w:pPr>
-      <w:r>
-        <w:rPr>
-          <w:rFonts w:asciiTheme="minorHAnsi" w:hAnsiTheme="minorHAnsi" w:cstheme="minorHAnsi"/>
-          <w:b/>
-          <w:bCs/>
-          <w:sz w:val="22"/>
-        </w:rPr>
+        <w:pStyle w:val="Heading2"/>
+      </w:pPr>
+      <w:r>
         <w:t xml:space="preserve">Procedures </w:t>
       </w:r>
     </w:p>
     <w:p>
       <w:pPr>
-        <w:pStyle w:val="CommentText"/>
-        <w:spacing w:after="120"/>
-        <w:jc w:val="both"/>
-        <w:rPr>
-          <w:rFonts w:asciiTheme="minorHAnsi" w:hAnsiTheme="minorHAnsi" w:cstheme="minorHAnsi"/>
-          <w:sz w:val="22"/>
-        </w:rPr>
-      </w:pPr>
-      <w:r>
-        <w:rPr>
-          <w:rFonts w:asciiTheme="minorHAnsi" w:hAnsiTheme="minorHAnsi" w:cstheme="minorHAnsi"/>
-          <w:sz w:val="22"/>
-        </w:rPr>
+        <w:pStyle w:val="BodyText"/>
+      </w:pPr>
+      <w:r>
         <w:t xml:space="preserve">In the experiment, you will be asked to </w:t>
       </w:r>
       <w:r>
-        <w:rPr>
-          <w:rFonts w:asciiTheme="minorHAnsi" w:hAnsiTheme="minorHAnsi" w:cstheme="minorHAnsi"/>
-          <w:sz w:val="22"/>
-        </w:rPr>
         <w:t>look at map-related graphical depictions on different display devices</w:t>
       </w:r>
       <w:r>
-        <w:rPr>
-          <w:rFonts w:asciiTheme="minorHAnsi" w:hAnsiTheme="minorHAnsi" w:cstheme="minorHAnsi"/>
-          <w:sz w:val="22"/>
-        </w:rPr>
         <w:t xml:space="preserve">. </w:t>
       </w:r>
       <w:r>
-        <w:rPr>
-          <w:rFonts w:asciiTheme="minorHAnsi" w:hAnsiTheme="minorHAnsi" w:cstheme="minorHAnsi"/>
-          <w:sz w:val="22"/>
-        </w:rPr>
-        <w:t>For each graphics, you will be presented with a range of options, of which you should select the one option which is best resembling the shown graphics.</w:t>
-      </w:r>
-    </w:p>
-    <w:p>
-      <w:pPr>
-        <w:pStyle w:val="CommentText"/>
-        <w:spacing w:after="120"/>
-        <w:jc w:val="both"/>
-        <w:rPr>
-          <w:rFonts w:asciiTheme="minorHAnsi" w:hAnsiTheme="minorHAnsi" w:cstheme="minorHAnsi"/>
-          <w:sz w:val="22"/>
-        </w:rPr>
-      </w:pPr>
-      <w:r>
-        <w:rPr>
-          <w:rFonts w:asciiTheme="minorHAnsi" w:hAnsiTheme="minorHAnsi" w:cstheme="minorHAnsi"/>
-          <w:sz w:val="22"/>
-        </w:rPr>
+        <w:t xml:space="preserve">For each graphics, you will be presented with a range of options, of which you should select the one </w:t>
+      </w:r>
+      <w:r>
+        <w:t>option that</w:t>
+      </w:r>
+      <w:r>
+        <w:t xml:space="preserve"> </w:t>
+      </w:r>
+      <w:r>
+        <w:t>best resembles</w:t>
+      </w:r>
+      <w:r>
+        <w:t xml:space="preserve"> the shown graphics.</w:t>
+      </w:r>
+    </w:p>
+    <w:p>
+      <w:pPr>
+        <w:pStyle w:val="BodyText"/>
+      </w:pPr>
+      <w:r>
         <w:t>The graphics will get increasingly smaller or harder to read in each step. Even if you cannot clearly distinguish the presented graphics, we ask you to make your best guess on which of the options the graphics may represent. If you cannot recognize anything, you can simply choose one of the options randomly.</w:t>
       </w:r>
     </w:p>
     <w:p>
       <w:pPr>
-        <w:pStyle w:val="CommentText"/>
-        <w:spacing w:after="120"/>
-        <w:jc w:val="both"/>
-        <w:rPr>
-          <w:rFonts w:asciiTheme="minorHAnsi" w:hAnsiTheme="minorHAnsi" w:cstheme="minorHAnsi"/>
-          <w:sz w:val="22"/>
-        </w:rPr>
-      </w:pPr>
-    </w:p>
-    <w:p>
-      <w:pPr>
-        <w:pStyle w:val="CommentText"/>
-        <w:spacing w:after="120"/>
-        <w:jc w:val="both"/>
-        <w:rPr>
-          <w:rFonts w:asciiTheme="minorHAnsi" w:hAnsiTheme="minorHAnsi" w:cstheme="minorHAnsi"/>
-          <w:sz w:val="22"/>
-        </w:rPr>
-      </w:pPr>
-      <w:r>
-        <w:rPr>
-          <w:rFonts w:asciiTheme="minorHAnsi" w:hAnsiTheme="minorHAnsi" w:cstheme="minorHAnsi"/>
-          <w:sz w:val="22"/>
-        </w:rPr>
+        <w:pStyle w:val="BodyText"/>
+      </w:pPr>
+      <w:r>
         <w:lastRenderedPageBreak/>
         <w:t>We will record data on the presented graphics and your choices electronically. This data will not be connected to any information identifying you</w:t>
       </w:r>
       <w:r>
-        <w:rPr>
-          <w:rFonts w:asciiTheme="minorHAnsi" w:hAnsiTheme="minorHAnsi" w:cstheme="minorHAnsi"/>
-          <w:sz w:val="22"/>
-        </w:rPr>
         <w:t>. The data will be anonymous already when collected.</w:t>
       </w:r>
     </w:p>
     <w:p>
       <w:pPr>
-        <w:pStyle w:val="CommentText"/>
-        <w:spacing w:after="120"/>
-        <w:jc w:val="both"/>
-        <w:rPr>
-          <w:rFonts w:asciiTheme="minorHAnsi" w:hAnsiTheme="minorHAnsi" w:cstheme="minorHAnsi"/>
-          <w:sz w:val="22"/>
-        </w:rPr>
-      </w:pPr>
-      <w:r>
-        <w:rPr>
-          <w:rFonts w:asciiTheme="minorHAnsi" w:hAnsiTheme="minorHAnsi" w:cstheme="minorHAnsi"/>
-          <w:sz w:val="22"/>
-        </w:rPr>
+        <w:pStyle w:val="BodyText"/>
+      </w:pPr>
+      <w:r>
         <w:t>This experiment is not a test of your capabilities! There is no right or wrong way to do the experiment, we just ask you to respond as good as you can. Eventually, the graphics will be too difficult to recognize for any person, so not being able to recognize a presented graphics is not a failure, but a normal part of the experiment. Simply choose one of the options at random if you cannot recognize the graphics.</w:t>
       </w:r>
     </w:p>
     <w:p>
       <w:pPr>
-        <w:pStyle w:val="CommentText"/>
-        <w:spacing w:after="120"/>
-        <w:jc w:val="both"/>
-        <w:rPr>
-          <w:rFonts w:asciiTheme="minorHAnsi" w:hAnsiTheme="minorHAnsi" w:cstheme="minorHAnsi"/>
-          <w:sz w:val="22"/>
-        </w:rPr>
-      </w:pPr>
-      <w:r>
-        <w:rPr>
-          <w:rFonts w:asciiTheme="minorHAnsi" w:hAnsiTheme="minorHAnsi" w:cstheme="minorHAnsi"/>
-          <w:sz w:val="22"/>
-        </w:rPr>
+        <w:pStyle w:val="BodyText"/>
+      </w:pPr>
+      <w:r>
         <w:t>Before and after the experiment</w:t>
       </w:r>
       <w:r>
-        <w:rPr>
-          <w:rFonts w:asciiTheme="minorHAnsi" w:hAnsiTheme="minorHAnsi" w:cstheme="minorHAnsi"/>
-          <w:sz w:val="22"/>
-        </w:rPr>
         <w:t xml:space="preserve">, </w:t>
       </w:r>
       <w:r>
-        <w:rPr>
-          <w:rFonts w:asciiTheme="minorHAnsi" w:hAnsiTheme="minorHAnsi" w:cstheme="minorHAnsi"/>
-          <w:sz w:val="22"/>
-        </w:rPr>
         <w:t xml:space="preserve">we will ask you to fill out a </w:t>
       </w:r>
       <w:r>
-        <w:rPr>
-          <w:rFonts w:asciiTheme="minorHAnsi" w:hAnsiTheme="minorHAnsi" w:cstheme="minorHAnsi"/>
-          <w:sz w:val="22"/>
-        </w:rPr>
         <w:t xml:space="preserve">brief </w:t>
       </w:r>
       <w:r>
-        <w:rPr>
-          <w:rFonts w:asciiTheme="minorHAnsi" w:hAnsiTheme="minorHAnsi" w:cstheme="minorHAnsi"/>
-          <w:sz w:val="22"/>
-        </w:rPr>
         <w:t xml:space="preserve">questionnaire. </w:t>
       </w:r>
       <w:r>
-        <w:rPr>
-          <w:rFonts w:asciiTheme="minorHAnsi" w:hAnsiTheme="minorHAnsi" w:cstheme="minorHAnsi"/>
-          <w:sz w:val="22"/>
-        </w:rPr>
         <w:t>Your answers on this questionnaire will also be anonymous, and never connected to any information that may identify you.</w:t>
       </w:r>
       <w:r>
-        <w:rPr>
-          <w:rFonts w:asciiTheme="minorHAnsi" w:hAnsiTheme="minorHAnsi" w:cstheme="minorHAnsi"/>
-          <w:sz w:val="22"/>
-        </w:rPr>
         <w:t xml:space="preserve"> </w:t>
       </w:r>
     </w:p>
     <w:p>
       <w:pPr>
-        <w:pStyle w:val="Default"/>
-        <w:spacing w:after="120"/>
-        <w:jc w:val="both"/>
-        <w:rPr>
-          <w:rFonts w:asciiTheme="minorHAnsi" w:hAnsiTheme="minorHAnsi" w:cstheme="minorHAnsi"/>
-          <w:sz w:val="22"/>
-        </w:rPr>
-      </w:pPr>
-    </w:p>
-    <w:p>
-      <w:pPr>
-        <w:spacing w:after="120"/>
-        <w:jc w:val="both"/>
-        <w:rPr>
-          <w:rFonts w:asciiTheme="minorHAnsi" w:hAnsiTheme="minorHAnsi" w:cstheme="minorHAnsi"/>
-          <w:i/>
-          <w:iCs/>
-          <w:color w:val="FF0000"/>
-          <w:sz w:val="22"/>
-        </w:rPr>
-      </w:pPr>
-      <w:r>
-        <w:rPr>
-          <w:rFonts w:asciiTheme="minorHAnsi" w:hAnsiTheme="minorHAnsi" w:cstheme="minorHAnsi"/>
-          <w:b/>
-          <w:sz w:val="22"/>
-        </w:rPr>
+        <w:pStyle w:val="Heading2"/>
+      </w:pPr>
+      <w:r>
         <w:t>Duration</w:t>
       </w:r>
     </w:p>
     <w:p>
       <w:pPr>
-        <w:pStyle w:val="CommentText"/>
-        <w:spacing w:after="120"/>
-        <w:jc w:val="both"/>
-        <w:rPr>
-          <w:rFonts w:asciiTheme="minorHAnsi" w:hAnsiTheme="minorHAnsi" w:cstheme="minorHAnsi"/>
-          <w:sz w:val="22"/>
-        </w:rPr>
-      </w:pPr>
-      <w:r>
-        <w:rPr>
-          <w:rFonts w:asciiTheme="minorHAnsi" w:hAnsiTheme="minorHAnsi" w:cstheme="minorHAnsi"/>
-          <w:sz w:val="22"/>
-        </w:rPr>
+        <w:pStyle w:val="BodyText"/>
+      </w:pPr>
+      <w:r>
         <w:t>The introduction, including reading and signing this form will take about 5 minutes</w:t>
       </w:r>
       <w:r>
-        <w:rPr>
-          <w:rFonts w:asciiTheme="minorHAnsi" w:hAnsiTheme="minorHAnsi" w:cstheme="minorHAnsi"/>
-          <w:sz w:val="22"/>
-        </w:rPr>
         <w:t xml:space="preserve">. The </w:t>
       </w:r>
       <w:r>
-        <w:rPr>
-          <w:rFonts w:asciiTheme="minorHAnsi" w:hAnsiTheme="minorHAnsi" w:cstheme="minorHAnsi"/>
-          <w:sz w:val="22"/>
-        </w:rPr>
         <w:t xml:space="preserve">main </w:t>
       </w:r>
       <w:r>
-        <w:rPr>
-          <w:rFonts w:asciiTheme="minorHAnsi" w:hAnsiTheme="minorHAnsi" w:cstheme="minorHAnsi"/>
-          <w:sz w:val="22"/>
-        </w:rPr>
         <w:t xml:space="preserve">experiment </w:t>
       </w:r>
       <w:r>
-        <w:rPr>
-          <w:rFonts w:asciiTheme="minorHAnsi" w:hAnsiTheme="minorHAnsi" w:cstheme="minorHAnsi"/>
-          <w:sz w:val="22"/>
-        </w:rPr>
         <w:t>is expected to take about 30 minutes</w:t>
       </w:r>
       <w:r>
-        <w:rPr>
-          <w:rFonts w:asciiTheme="minorHAnsi" w:hAnsiTheme="minorHAnsi" w:cstheme="minorHAnsi"/>
-          <w:sz w:val="22"/>
-        </w:rPr>
         <w:t xml:space="preserve">. </w:t>
       </w:r>
       <w:r>
-        <w:rPr>
-          <w:rFonts w:asciiTheme="minorHAnsi" w:hAnsiTheme="minorHAnsi" w:cstheme="minorHAnsi"/>
-          <w:sz w:val="22"/>
-        </w:rPr>
         <w:t>Filling out the questionnaire after the experiment will take less than 5 minutes</w:t>
       </w:r>
       <w:r>
-        <w:rPr>
-          <w:rFonts w:asciiTheme="minorHAnsi" w:hAnsiTheme="minorHAnsi" w:cstheme="minorHAnsi"/>
-          <w:sz w:val="22"/>
-        </w:rPr>
         <w:t xml:space="preserve">. </w:t>
       </w:r>
       <w:r>
-        <w:rPr>
-          <w:rFonts w:asciiTheme="minorHAnsi" w:hAnsiTheme="minorHAnsi" w:cstheme="minorHAnsi"/>
-          <w:sz w:val="22"/>
-        </w:rPr>
         <w:t xml:space="preserve">In total, the experiment </w:t>
       </w:r>
       <w:r>
-        <w:rPr>
-          <w:rFonts w:asciiTheme="minorHAnsi" w:hAnsiTheme="minorHAnsi" w:cstheme="minorHAnsi"/>
-          <w:sz w:val="22"/>
-        </w:rPr>
         <w:t>should not take longer than 45 minutes</w:t>
       </w:r>
       <w:r>
-        <w:rPr>
-          <w:rFonts w:asciiTheme="minorHAnsi" w:hAnsiTheme="minorHAnsi" w:cstheme="minorHAnsi"/>
-          <w:sz w:val="22"/>
-        </w:rPr>
         <w:t>.</w:t>
       </w:r>
     </w:p>
     <w:p>
       <w:pPr>
-        <w:pStyle w:val="Default"/>
-        <w:spacing w:after="120"/>
-        <w:jc w:val="both"/>
-        <w:rPr>
-          <w:rFonts w:asciiTheme="minorHAnsi" w:hAnsiTheme="minorHAnsi" w:cstheme="minorHAnsi"/>
-          <w:sz w:val="22"/>
-        </w:rPr>
-      </w:pPr>
-    </w:p>
-    <w:p>
-      <w:pPr>
-        <w:spacing w:after="120"/>
-        <w:jc w:val="both"/>
-        <w:rPr>
-          <w:rFonts w:asciiTheme="minorHAnsi" w:hAnsiTheme="minorHAnsi" w:cstheme="minorHAnsi"/>
-          <w:b/>
-          <w:bCs/>
-          <w:sz w:val="22"/>
-        </w:rPr>
-      </w:pPr>
-      <w:r>
-        <w:rPr>
-          <w:rFonts w:asciiTheme="minorHAnsi" w:hAnsiTheme="minorHAnsi" w:cstheme="minorHAnsi"/>
-          <w:b/>
-          <w:bCs/>
-          <w:sz w:val="22"/>
-        </w:rPr>
+        <w:pStyle w:val="Heading2"/>
+      </w:pPr>
+      <w:r>
         <w:t xml:space="preserve">Risks </w:t>
       </w:r>
     </w:p>
     <w:p>
       <w:pPr>
-        <w:pStyle w:val="Default"/>
-        <w:spacing w:after="120"/>
-        <w:jc w:val="both"/>
-        <w:rPr>
-          <w:rFonts w:asciiTheme="minorHAnsi" w:hAnsiTheme="minorHAnsi" w:cstheme="minorHAnsi"/>
-          <w:sz w:val="22"/>
-        </w:rPr>
-      </w:pPr>
-      <w:r>
-        <w:rPr>
-          <w:rFonts w:asciiTheme="minorHAnsi" w:hAnsiTheme="minorHAnsi" w:cstheme="minorHAnsi"/>
-          <w:sz w:val="22"/>
-        </w:rPr>
-        <w:t xml:space="preserve">You will have no more than the normal risks of </w:t>
-      </w:r>
-      <w:r>
-        <w:rPr>
-          <w:rFonts w:asciiTheme="minorHAnsi" w:hAnsiTheme="minorHAnsi" w:cstheme="minorHAnsi"/>
-          <w:sz w:val="22"/>
-        </w:rPr>
+        <w:pStyle w:val="BodyText"/>
+      </w:pPr>
+      <w:r>
+        <w:t>To our best knowledge, y</w:t>
+      </w:r>
+      <w:r>
+        <w:t xml:space="preserve">ou will have no more than the normal risks of </w:t>
+      </w:r>
+      <w:r>
         <w:t>looking at your mobile phone in a concentrated manner for 45 minutes</w:t>
       </w:r>
       <w:r>
-        <w:rPr>
-          <w:rFonts w:asciiTheme="minorHAnsi" w:hAnsiTheme="minorHAnsi" w:cstheme="minorHAnsi"/>
-          <w:sz w:val="22"/>
-        </w:rPr>
         <w:t>.</w:t>
       </w:r>
-    </w:p>
-    <w:p>
-      <w:pPr>
-        <w:pStyle w:val="Default"/>
-        <w:spacing w:after="120"/>
-        <w:jc w:val="both"/>
-        <w:rPr>
-          <w:rFonts w:asciiTheme="minorHAnsi" w:hAnsiTheme="minorHAnsi" w:cstheme="minorHAnsi"/>
-          <w:sz w:val="22"/>
-        </w:rPr>
-      </w:pPr>
-      <w:r>
-        <w:rPr>
-          <w:rFonts w:asciiTheme="minorHAnsi" w:hAnsiTheme="minorHAnsi" w:cstheme="minorHAnsi"/>
-          <w:sz w:val="22"/>
-        </w:rPr>
-        <w:t>If you notice eye strain or severe fatigue during the experiment, please let us know and abort the experiment.</w:t>
-      </w:r>
-    </w:p>
-    <w:p>
-      <w:pPr>
-        <w:spacing w:after="120"/>
-        <w:jc w:val="both"/>
-        <w:rPr>
-          <w:rFonts w:asciiTheme="minorHAnsi" w:hAnsiTheme="minorHAnsi" w:cstheme="minorHAnsi"/>
-          <w:b/>
-          <w:bCs/>
-          <w:i/>
-          <w:iCs/>
-          <w:sz w:val="22"/>
-        </w:rPr>
-      </w:pPr>
-    </w:p>
-    <w:p>
-      <w:pPr>
-        <w:spacing w:after="120"/>
-        <w:jc w:val="both"/>
-        <w:rPr>
-          <w:rFonts w:asciiTheme="minorHAnsi" w:hAnsiTheme="minorHAnsi" w:cstheme="minorHAnsi"/>
-          <w:b/>
-          <w:bCs/>
-          <w:sz w:val="22"/>
-        </w:rPr>
-      </w:pPr>
-      <w:r>
-        <w:rPr>
-          <w:rFonts w:asciiTheme="minorHAnsi" w:hAnsiTheme="minorHAnsi" w:cstheme="minorHAnsi"/>
-          <w:b/>
-          <w:bCs/>
-          <w:sz w:val="22"/>
-        </w:rPr>
+      <w:r>
+        <w:t xml:space="preserve"> As a precaution, we nevertheless recommend that you do not take part in the experiment if you have ever suffered from epileptical seizures in the past or if you tend to get migraine or headache from prolonged looking at a screen. If you do not want to take part in the experiment for any reason, you can leave at any time without telling us </w:t>
+      </w:r>
+      <w:r>
+        <w:t>why</w:t>
+      </w:r>
+      <w:r>
+        <w:t>.</w:t>
+      </w:r>
+    </w:p>
+    <w:p>
+      <w:pPr>
+        <w:pStyle w:val="BodyText"/>
+      </w:pPr>
+      <w:r>
+        <w:t>If you notice eye strain</w:t>
+      </w:r>
+      <w:r>
+        <w:t>, headache</w:t>
+      </w:r>
+      <w:r>
+        <w:t xml:space="preserve"> or severe fatigue during the experiment, please abort the experiment.</w:t>
+      </w:r>
+    </w:p>
+    <w:p>
+      <w:pPr>
+        <w:pStyle w:val="Heading2"/>
+      </w:pPr>
+      <w:r>
         <w:t xml:space="preserve">Confidentiality </w:t>
       </w:r>
     </w:p>
     <w:p>
       <w:pPr>
-        <w:pStyle w:val="CommentText"/>
-        <w:spacing w:after="120"/>
-        <w:jc w:val="both"/>
-        <w:rPr>
-          <w:rFonts w:asciiTheme="minorHAnsi" w:hAnsiTheme="minorHAnsi" w:cstheme="minorHAnsi"/>
-          <w:sz w:val="22"/>
-        </w:rPr>
-      </w:pPr>
-      <w:r>
-        <w:rPr>
-          <w:rFonts w:asciiTheme="minorHAnsi" w:hAnsiTheme="minorHAnsi" w:cstheme="minorHAnsi"/>
-          <w:sz w:val="22"/>
-        </w:rPr>
-        <w:t>All the information you provide will be strictly confidential. All data will be anonymous. Any information about you will have a number on it instead of your name</w:t>
-      </w:r>
-      <w:r>
-        <w:rPr>
-          <w:rFonts w:asciiTheme="minorHAnsi" w:hAnsiTheme="minorHAnsi" w:cstheme="minorHAnsi"/>
-          <w:sz w:val="22"/>
-        </w:rPr>
+        <w:pStyle w:val="BodyText"/>
+      </w:pPr>
+      <w:r>
+        <w:t xml:space="preserve">All the information you provide will be strictly confidential. All data will be anonymous. Any information </w:t>
+      </w:r>
+      <w:r>
+        <w:t>collected during the experiment</w:t>
+      </w:r>
+      <w:r>
+        <w:t xml:space="preserve"> will have a number on it instead of your name</w:t>
+      </w:r>
+      <w:r>
         <w:t>, without any data that could be used to reveal your identity</w:t>
       </w:r>
       <w:r>
-        <w:rPr>
-          <w:rFonts w:asciiTheme="minorHAnsi" w:hAnsiTheme="minorHAnsi" w:cstheme="minorHAnsi"/>
-          <w:sz w:val="22"/>
-        </w:rPr>
         <w:t xml:space="preserve">. </w:t>
       </w:r>
       <w:r>
-        <w:rPr>
-          <w:rFonts w:asciiTheme="minorHAnsi" w:hAnsiTheme="minorHAnsi" w:cstheme="minorHAnsi"/>
-          <w:sz w:val="22"/>
-        </w:rPr>
         <w:t>Your data</w:t>
       </w:r>
       <w:r>
-        <w:rPr>
-          <w:rFonts w:asciiTheme="minorHAnsi" w:hAnsiTheme="minorHAnsi" w:cstheme="minorHAnsi"/>
-          <w:sz w:val="22"/>
-        </w:rPr>
         <w:t xml:space="preserve"> and questionnaire </w:t>
       </w:r>
       <w:r>
-        <w:rPr>
-          <w:rFonts w:asciiTheme="minorHAnsi" w:hAnsiTheme="minorHAnsi" w:cstheme="minorHAnsi"/>
-          <w:sz w:val="22"/>
-        </w:rPr>
         <w:t>will be available</w:t>
       </w:r>
       <w:r>
-        <w:rPr>
-          <w:rFonts w:asciiTheme="minorHAnsi" w:hAnsiTheme="minorHAnsi" w:cstheme="minorHAnsi"/>
-          <w:sz w:val="22"/>
-        </w:rPr>
         <w:t xml:space="preserve"> to you</w:t>
       </w:r>
       <w:r>
-        <w:rPr>
-          <w:rFonts w:asciiTheme="minorHAnsi" w:hAnsiTheme="minorHAnsi" w:cstheme="minorHAnsi"/>
-          <w:sz w:val="22"/>
-        </w:rPr>
-        <w:t xml:space="preserve"> if you request them. </w:t>
-      </w:r>
-    </w:p>
-    <w:p>
-      <w:pPr>
-        <w:spacing w:after="120"/>
-        <w:jc w:val="both"/>
-        <w:rPr>
-          <w:rFonts w:asciiTheme="minorHAnsi" w:hAnsiTheme="minorHAnsi" w:cstheme="minorHAnsi"/>
-          <w:i/>
-          <w:iCs/>
-          <w:color w:val="FF0000"/>
-          <w:sz w:val="22"/>
-        </w:rPr>
-      </w:pPr>
-    </w:p>
-    <w:p>
-      <w:pPr>
-        <w:spacing w:after="120"/>
-        <w:jc w:val="both"/>
-        <w:rPr>
-          <w:rFonts w:asciiTheme="minorHAnsi" w:hAnsiTheme="minorHAnsi" w:cstheme="minorHAnsi"/>
-          <w:b/>
-          <w:bCs/>
-          <w:sz w:val="22"/>
-        </w:rPr>
-      </w:pPr>
-      <w:r>
-        <w:rPr>
-          <w:rFonts w:asciiTheme="minorHAnsi" w:hAnsiTheme="minorHAnsi" w:cstheme="minorHAnsi"/>
-          <w:b/>
-          <w:bCs/>
-          <w:sz w:val="22"/>
-        </w:rPr>
+        <w:t xml:space="preserve"> immediately after the experiment,</w:t>
+      </w:r>
+      <w:r>
+        <w:t xml:space="preserve"> if you request them.</w:t>
+      </w:r>
+      <w:r>
+        <w:t xml:space="preserve"> At a later point, we will have no way of identifying the results data from your experiment, so we cannot provide the data to you.</w:t>
+      </w:r>
+      <w:r>
+        <w:t xml:space="preserve"> </w:t>
+      </w:r>
+    </w:p>
+    <w:p>
+      <w:pPr>
+        <w:pStyle w:val="Heading2"/>
+      </w:pPr>
+      <w:r>
         <w:t xml:space="preserve">Right to Refuse or Withdraw </w:t>
       </w:r>
     </w:p>
     <w:p>
       <w:pPr>
-        <w:pStyle w:val="CommentText"/>
-        <w:spacing w:after="120"/>
-        <w:jc w:val="both"/>
-        <w:rPr>
-          <w:rFonts w:asciiTheme="minorHAnsi" w:hAnsiTheme="minorHAnsi" w:cstheme="minorHAnsi"/>
-          <w:sz w:val="22"/>
-        </w:rPr>
-      </w:pPr>
-      <w:r>
-        <w:rPr>
-          <w:rFonts w:asciiTheme="minorHAnsi" w:hAnsiTheme="minorHAnsi" w:cstheme="minorHAnsi"/>
-          <w:sz w:val="22"/>
-        </w:rPr>
+        <w:pStyle w:val="BodyText"/>
+      </w:pPr>
+      <w:r>
         <w:t xml:space="preserve">You do not have to take part in this research if you do not wish to do so. You may stop participating in the experiment at any time that you wish without further questioning. </w:t>
       </w:r>
       <w:r>
-        <w:rPr>
-          <w:rFonts w:asciiTheme="minorHAnsi" w:hAnsiTheme="minorHAnsi" w:cstheme="minorHAnsi"/>
-          <w:sz w:val="22"/>
-        </w:rPr>
         <w:t>In that case, none of the data gathered during the experiment will be stored.</w:t>
       </w:r>
     </w:p>
     <w:p>
       <w:pPr>
-        <w:pStyle w:val="CommentText"/>
-        <w:spacing w:after="120"/>
-        <w:jc w:val="both"/>
-        <w:rPr>
-          <w:rFonts w:asciiTheme="minorHAnsi" w:hAnsiTheme="minorHAnsi" w:cstheme="minorHAnsi"/>
-          <w:sz w:val="22"/>
-        </w:rPr>
-      </w:pPr>
-      <w:r>
-        <w:rPr>
-          <w:rFonts w:asciiTheme="minorHAnsi" w:hAnsiTheme="minorHAnsi" w:cstheme="minorHAnsi"/>
-          <w:sz w:val="22"/>
-        </w:rPr>
-        <w:t xml:space="preserve"> </w:t>
-      </w:r>
-    </w:p>
-    <w:p>
-      <w:pPr>
-        <w:spacing w:after="120"/>
-        <w:jc w:val="both"/>
-        <w:rPr>
-          <w:rFonts w:asciiTheme="minorHAnsi" w:hAnsiTheme="minorHAnsi" w:cstheme="minorHAnsi"/>
-          <w:b/>
-          <w:bCs/>
-          <w:sz w:val="22"/>
-        </w:rPr>
-      </w:pPr>
-      <w:r>
-        <w:rPr>
-          <w:rFonts w:asciiTheme="minorHAnsi" w:hAnsiTheme="minorHAnsi" w:cstheme="minorHAnsi"/>
-          <w:b/>
-          <w:bCs/>
-          <w:sz w:val="22"/>
-        </w:rPr>
-        <w:t xml:space="preserve">Who to </w:t>
-      </w:r>
-      <w:proofErr w:type="gramStart"/>
-      <w:r>
-        <w:rPr>
-          <w:rFonts w:asciiTheme="minorHAnsi" w:hAnsiTheme="minorHAnsi" w:cstheme="minorHAnsi"/>
-          <w:b/>
-          <w:bCs/>
-          <w:sz w:val="22"/>
-        </w:rPr>
-        <w:t>Contact</w:t>
-      </w:r>
-      <w:proofErr w:type="gramEnd"/>
-    </w:p>
-    <w:p>
-      <w:pPr>
-        <w:pStyle w:val="CommentText"/>
-        <w:spacing w:after="120"/>
-        <w:jc w:val="both"/>
-        <w:rPr>
-          <w:rFonts w:asciiTheme="minorHAnsi" w:hAnsiTheme="minorHAnsi" w:cstheme="minorHAnsi"/>
-          <w:sz w:val="22"/>
-        </w:rPr>
-      </w:pPr>
-      <w:r>
-        <w:rPr>
-          <w:rFonts w:asciiTheme="minorHAnsi" w:hAnsiTheme="minorHAnsi" w:cstheme="minorHAnsi"/>
-          <w:sz w:val="22"/>
-        </w:rPr>
+        <w:pStyle w:val="Heading2"/>
+      </w:pPr>
+      <w:r>
+        <w:t>Who to Contact</w:t>
+      </w:r>
+    </w:p>
+    <w:p>
+      <w:pPr>
+        <w:pStyle w:val="BodyText"/>
+      </w:pPr>
+      <w:r>
         <w:t>If you have any questions about the experiment now, please ask the person attending the experiment.</w:t>
       </w:r>
     </w:p>
     <w:p>
       <w:pPr>
-        <w:pStyle w:val="CommentText"/>
-        <w:spacing w:after="120"/>
-        <w:jc w:val="both"/>
-        <w:rPr>
-          <w:rFonts w:asciiTheme="minorHAnsi" w:hAnsiTheme="minorHAnsi" w:cstheme="minorHAnsi"/>
-          <w:sz w:val="22"/>
-        </w:rPr>
-      </w:pPr>
-      <w:r>
-        <w:rPr>
-          <w:rFonts w:asciiTheme="minorHAnsi" w:hAnsiTheme="minorHAnsi" w:cstheme="minorHAnsi"/>
-          <w:sz w:val="22"/>
-        </w:rPr>
+        <w:pStyle w:val="BodyText"/>
+      </w:pPr>
+      <w:r>
         <w:t>If you have questions during the experiment, please use the provided phone to call the person attending the experiment.</w:t>
       </w:r>
     </w:p>
     <w:p>
       <w:pPr>
-        <w:pStyle w:val="CommentText"/>
-        <w:spacing w:after="120"/>
-        <w:jc w:val="both"/>
-        <w:rPr>
-          <w:rFonts w:asciiTheme="minorHAnsi" w:hAnsiTheme="minorHAnsi" w:cstheme="minorHAnsi"/>
-          <w:sz w:val="22"/>
-        </w:rPr>
-      </w:pPr>
-      <w:r>
-        <w:rPr>
-          <w:rFonts w:asciiTheme="minorHAnsi" w:hAnsiTheme="minorHAnsi" w:cstheme="minorHAnsi"/>
-          <w:sz w:val="22"/>
-        </w:rPr>
+        <w:pStyle w:val="BodyText"/>
+      </w:pPr>
+      <w:r>
         <w:t>If you have any questions</w:t>
       </w:r>
       <w:r>
-        <w:rPr>
-          <w:rFonts w:asciiTheme="minorHAnsi" w:hAnsiTheme="minorHAnsi" w:cstheme="minorHAnsi"/>
-          <w:sz w:val="22"/>
-        </w:rPr>
         <w:t xml:space="preserve"> after completing the experiment</w:t>
       </w:r>
       <w:r>
-        <w:rPr>
-          <w:rFonts w:asciiTheme="minorHAnsi" w:hAnsiTheme="minorHAnsi" w:cstheme="minorHAnsi"/>
-          <w:sz w:val="22"/>
-        </w:rPr>
         <w:t xml:space="preserve">, please contact </w:t>
       </w:r>
       <w:r>
-        <w:rPr>
-          <w:rFonts w:asciiTheme="minorHAnsi" w:hAnsiTheme="minorHAnsi" w:cstheme="minorHAnsi"/>
-          <w:sz w:val="22"/>
-        </w:rPr>
         <w:t xml:space="preserve">the principal investigator </w:t>
       </w:r>
       <w:r>
-        <w:rPr>
-          <w:rFonts w:asciiTheme="minorHAnsi" w:hAnsiTheme="minorHAnsi" w:cstheme="minorHAnsi"/>
-          <w:sz w:val="22"/>
-        </w:rPr>
         <w:t>Florian Ledermann</w:t>
       </w:r>
       <w:r>
-        <w:rPr>
-          <w:rFonts w:asciiTheme="minorHAnsi" w:hAnsiTheme="minorHAnsi" w:cstheme="minorHAnsi"/>
-          <w:sz w:val="22"/>
-        </w:rPr>
         <w:t xml:space="preserve"> (</w:t>
       </w:r>
       <w:r>
-        <w:rPr>
-          <w:rFonts w:asciiTheme="minorHAnsi" w:hAnsiTheme="minorHAnsi" w:cstheme="minorHAnsi"/>
-          <w:sz w:val="22"/>
-        </w:rPr>
         <w:t>florian.ledermann</w:t>
       </w:r>
       <w:r>
-        <w:rPr>
-          <w:rFonts w:asciiTheme="minorHAnsi" w:hAnsiTheme="minorHAnsi" w:cstheme="minorHAnsi"/>
-          <w:sz w:val="22"/>
-        </w:rPr>
         <w:t>@tuwien.ac.at).</w:t>
       </w:r>
     </w:p>
     <w:p>
       <w:pPr>
-        <w:widowControl/>
-        <w:autoSpaceDE/>
-        <w:autoSpaceDN/>
-        <w:adjustRightInd/>
-        <w:rPr>
-          <w:rFonts w:asciiTheme="minorHAnsi" w:hAnsiTheme="minorHAnsi" w:cstheme="minorHAnsi"/>
-          <w:b/>
-          <w:bCs/>
-          <w:sz w:val="26"/>
-          <w:szCs w:val="26"/>
-        </w:rPr>
-      </w:pPr>
-    </w:p>
-    <w:p>
-      <w:pPr>
-        <w:widowControl/>
-        <w:autoSpaceDE/>
-        <w:autoSpaceDN/>
-        <w:adjustRightInd/>
-        <w:rPr>
-          <w:rFonts w:asciiTheme="minorHAnsi" w:hAnsiTheme="minorHAnsi" w:cstheme="minorHAnsi"/>
-          <w:b/>
-          <w:bCs/>
-          <w:sz w:val="26"/>
-          <w:szCs w:val="26"/>
-        </w:rPr>
-      </w:pPr>
-      <w:r>
-        <w:rPr>
-          <w:rFonts w:asciiTheme="minorHAnsi" w:hAnsiTheme="minorHAnsi" w:cstheme="minorHAnsi"/>
-          <w:b/>
-          <w:bCs/>
-          <w:sz w:val="26"/>
-          <w:szCs w:val="26"/>
-        </w:rPr>
+        <w:pStyle w:val="Heading1"/>
+      </w:pPr>
+      <w:r>
         <w:br w:type="page"/>
       </w:r>
-    </w:p>
-    <w:p>
-      <w:pPr>
-        <w:pStyle w:val="Title"/>
-        <w:jc w:val="both"/>
-        <w:rPr>
-          <w:rFonts w:asciiTheme="minorHAnsi" w:hAnsiTheme="minorHAnsi" w:cstheme="minorHAnsi"/>
-          <w:b/>
-          <w:bCs/>
-          <w:sz w:val="26"/>
-          <w:szCs w:val="26"/>
-        </w:rPr>
-      </w:pPr>
-      <w:r>
-        <w:rPr>
-          <w:rFonts w:asciiTheme="minorHAnsi" w:hAnsiTheme="minorHAnsi" w:cstheme="minorHAnsi"/>
-          <w:b/>
-          <w:bCs/>
-          <w:sz w:val="26"/>
-          <w:szCs w:val="26"/>
-        </w:rPr>
+      <w:r>
         <w:lastRenderedPageBreak/>
         <w:t xml:space="preserve">Part II: Certificate of Consent </w:t>
       </w:r>
     </w:p>
     <w:p>
       <w:pPr>
-        <w:pStyle w:val="Default"/>
+        <w:pStyle w:val="BodyText"/>
+      </w:pPr>
+    </w:p>
+    <w:p>
+      <w:pPr>
+        <w:pStyle w:val="BodyText"/>
+      </w:pPr>
+    </w:p>
+    <w:p>
+      <w:pPr>
+        <w:pStyle w:val="Heading2"/>
+      </w:pPr>
+      <w:r>
+        <w:t>Statement by the participant</w:t>
+      </w:r>
+    </w:p>
+    <w:p>
+      <w:pPr>
+        <w:pStyle w:val="BodyText"/>
+      </w:pPr>
+      <w:r>
+        <w:t xml:space="preserve">I have been invited to participate in </w:t>
+      </w:r>
+      <w:r>
+        <w:t>this study</w:t>
+      </w:r>
+      <w:r>
+        <w:t xml:space="preserve"> about </w:t>
+      </w:r>
+      <w:r>
+        <w:t>map symbols on digital displays</w:t>
+      </w:r>
+      <w:r>
+        <w:t xml:space="preserve">. </w:t>
+      </w:r>
+      <w:r>
+        <w:t>I have read the forego</w:t>
+      </w:r>
+      <w:r>
+        <w:t>ing information</w:t>
+      </w:r>
+      <w:r>
+        <w:t xml:space="preserve"> (“Part 1: Information Sheet”)</w:t>
+      </w:r>
+      <w:r>
+        <w:t>. I have had the opportunity to ask questions about it and any questions I have asked have been answered to my satisfaction. I consent voluntarily to</w:t>
+      </w:r>
+      <w:r>
+        <w:t xml:space="preserve"> be a participant in this study.</w:t>
+      </w:r>
+      <w:r>
         <w:rPr>
-          <w:rFonts w:asciiTheme="minorHAnsi" w:hAnsiTheme="minorHAnsi" w:cstheme="minorHAnsi"/>
-        </w:rPr>
-      </w:pPr>
-    </w:p>
-    <w:p>
-      <w:pPr>
-        <w:pStyle w:val="Title"/>
-        <w:jc w:val="both"/>
-        <w:rPr>
-          <w:rFonts w:asciiTheme="minorHAnsi" w:hAnsiTheme="minorHAnsi" w:cstheme="minorHAnsi"/>
-          <w:b/>
-          <w:bCs/>
-          <w:sz w:val="22"/>
-          <w:szCs w:val="22"/>
-        </w:rPr>
-      </w:pPr>
-    </w:p>
-    <w:p>
-      <w:pPr>
-        <w:pStyle w:val="Default"/>
-        <w:jc w:val="both"/>
-        <w:rPr>
-          <w:rFonts w:asciiTheme="minorHAnsi" w:hAnsiTheme="minorHAnsi" w:cstheme="minorHAnsi"/>
-          <w:b/>
-          <w:bCs/>
-          <w:sz w:val="22"/>
-        </w:rPr>
-      </w:pPr>
-      <w:r>
-        <w:rPr>
-          <w:rFonts w:asciiTheme="minorHAnsi" w:hAnsiTheme="minorHAnsi" w:cstheme="minorHAnsi"/>
-          <w:b/>
-          <w:bCs/>
-          <w:sz w:val="22"/>
-        </w:rPr>
-        <w:t>Statement by the participant</w:t>
-      </w:r>
-    </w:p>
-    <w:p>
-      <w:pPr>
-        <w:pStyle w:val="Default"/>
-        <w:jc w:val="both"/>
-        <w:rPr>
-          <w:rFonts w:asciiTheme="minorHAnsi" w:hAnsiTheme="minorHAnsi" w:cstheme="minorHAnsi"/>
-          <w:b/>
-          <w:bCs/>
-          <w:sz w:val="20"/>
-          <w:szCs w:val="22"/>
-        </w:rPr>
-      </w:pPr>
-    </w:p>
-    <w:p>
-      <w:pPr>
-        <w:pStyle w:val="CommentText"/>
-        <w:jc w:val="both"/>
-        <w:rPr>
-          <w:rFonts w:asciiTheme="minorHAnsi" w:hAnsiTheme="minorHAnsi" w:cstheme="minorHAnsi"/>
-          <w:sz w:val="22"/>
-        </w:rPr>
-      </w:pPr>
-      <w:r>
-        <w:rPr>
-          <w:rFonts w:asciiTheme="minorHAnsi" w:hAnsiTheme="minorHAnsi" w:cstheme="minorHAnsi"/>
-          <w:sz w:val="22"/>
-        </w:rPr>
-        <w:t xml:space="preserve">I have been invited to participate in </w:t>
-      </w:r>
-      <w:r>
-        <w:rPr>
-          <w:rFonts w:asciiTheme="minorHAnsi" w:hAnsiTheme="minorHAnsi" w:cstheme="minorHAnsi"/>
-          <w:sz w:val="22"/>
-        </w:rPr>
-        <w:t>this study</w:t>
-      </w:r>
-      <w:r>
-        <w:rPr>
-          <w:rFonts w:asciiTheme="minorHAnsi" w:hAnsiTheme="minorHAnsi" w:cstheme="minorHAnsi"/>
-          <w:sz w:val="22"/>
-        </w:rPr>
-        <w:t xml:space="preserve"> about </w:t>
-      </w:r>
-      <w:r>
-        <w:rPr>
-          <w:rFonts w:asciiTheme="minorHAnsi" w:hAnsiTheme="minorHAnsi" w:cstheme="minorHAnsi"/>
-          <w:sz w:val="22"/>
-        </w:rPr>
-        <w:t>map symbols on digital displays</w:t>
-      </w:r>
-      <w:r>
-        <w:rPr>
-          <w:rFonts w:asciiTheme="minorHAnsi" w:hAnsiTheme="minorHAnsi" w:cstheme="minorHAnsi"/>
-          <w:sz w:val="22"/>
-        </w:rPr>
-        <w:t xml:space="preserve">. </w:t>
-      </w:r>
-      <w:r>
-        <w:rPr>
-          <w:rFonts w:asciiTheme="minorHAnsi" w:hAnsiTheme="minorHAnsi" w:cstheme="minorHAnsi"/>
-          <w:sz w:val="22"/>
-        </w:rPr>
-        <w:t>I have read the forego</w:t>
-      </w:r>
-      <w:r>
-        <w:rPr>
-          <w:rFonts w:asciiTheme="minorHAnsi" w:hAnsiTheme="minorHAnsi" w:cstheme="minorHAnsi"/>
-          <w:sz w:val="22"/>
-        </w:rPr>
-        <w:t>ing information</w:t>
-      </w:r>
-      <w:r>
-        <w:rPr>
-          <w:rFonts w:asciiTheme="minorHAnsi" w:hAnsiTheme="minorHAnsi" w:cstheme="minorHAnsi"/>
-          <w:sz w:val="22"/>
-        </w:rPr>
-        <w:t xml:space="preserve"> (“Part 1: Information Sheet”)</w:t>
-      </w:r>
-      <w:r>
-        <w:rPr>
-          <w:rFonts w:asciiTheme="minorHAnsi" w:hAnsiTheme="minorHAnsi" w:cstheme="minorHAnsi"/>
-          <w:sz w:val="22"/>
-        </w:rPr>
-        <w:t>. I have had the opportunity to ask questions about it and any questions I have been asked have been answered to my satisfaction. I consent voluntarily to</w:t>
-      </w:r>
-      <w:r>
-        <w:rPr>
-          <w:rFonts w:asciiTheme="minorHAnsi" w:hAnsiTheme="minorHAnsi" w:cstheme="minorHAnsi"/>
-          <w:sz w:val="22"/>
-        </w:rPr>
-        <w:t xml:space="preserve"> be a participant in this study.</w:t>
-      </w:r>
-      <w:r>
-        <w:rPr>
-          <w:rFonts w:asciiTheme="minorHAnsi" w:hAnsiTheme="minorHAnsi" w:cstheme="minorHAnsi"/>
           <w:bCs/>
           <w:sz w:val="20"/>
           <w:szCs w:val="22"/>
@@ -1554,7 +670,6 @@
       </w:r>
       <w:r>
         <w:rPr>
-          <w:rFonts w:asciiTheme="minorHAnsi" w:hAnsiTheme="minorHAnsi" w:cstheme="minorHAnsi"/>
           <w:bCs/>
           <w:sz w:val="20"/>
           <w:szCs w:val="22"/>
@@ -1564,540 +679,167 @@
     </w:p>
     <w:p>
       <w:pPr>
-        <w:spacing w:line="480" w:lineRule="auto"/>
-        <w:jc w:val="both"/>
+        <w:pStyle w:val="BodyText"/>
+      </w:pPr>
+    </w:p>
+    <w:p>
+      <w:pPr>
+        <w:pStyle w:val="BodyText"/>
+      </w:pPr>
+    </w:p>
+    <w:p>
+      <w:pPr>
+        <w:pStyle w:val="BodyText"/>
+      </w:pPr>
+    </w:p>
+    <w:p>
+      <w:pPr>
+        <w:pStyle w:val="BodyText"/>
+      </w:pPr>
+    </w:p>
+    <w:p>
+      <w:pPr>
+        <w:pStyle w:val="SignatureLine"/>
+      </w:pPr>
+      <w:r>
+        <w:t>Signature of Participant ___________________</w:t>
+      </w:r>
+      <w:r>
+        <w:t>___________</w:t>
+      </w:r>
+      <w:r>
+        <w:t xml:space="preserve">              Date </w:t>
+      </w:r>
+      <w:r>
+        <w:t>_________________________</w:t>
+      </w:r>
+    </w:p>
+    <w:p>
+      <w:pPr>
+        <w:pStyle w:val="BodyText"/>
+      </w:pPr>
+    </w:p>
+    <w:p>
+      <w:pPr>
+        <w:pStyle w:val="BodyText"/>
+      </w:pPr>
+    </w:p>
+    <w:p>
+      <w:pPr>
+        <w:pStyle w:val="BodyText"/>
+      </w:pPr>
+    </w:p>
+    <w:p>
+      <w:pPr>
+        <w:pStyle w:val="BodyText"/>
+      </w:pPr>
+    </w:p>
+    <w:p>
+      <w:pPr>
+        <w:pStyle w:val="BodyText"/>
+      </w:pPr>
+    </w:p>
+    <w:p>
+      <w:pPr>
+        <w:pStyle w:val="Heading2"/>
+      </w:pPr>
+      <w:r>
+        <w:t>Statement by the researcher</w:t>
+      </w:r>
+    </w:p>
+    <w:p>
+      <w:pPr>
+        <w:pStyle w:val="BodyText"/>
         <w:rPr>
-          <w:rFonts w:asciiTheme="minorHAnsi" w:hAnsiTheme="minorHAnsi" w:cstheme="minorHAnsi"/>
-          <w:b/>
-          <w:bCs/>
           <w:sz w:val="20"/>
           <w:szCs w:val="22"/>
         </w:rPr>
       </w:pPr>
-    </w:p>
-    <w:p>
-      <w:pPr>
-        <w:pStyle w:val="Default"/>
-        <w:rPr>
-          <w:rFonts w:asciiTheme="minorHAnsi" w:hAnsiTheme="minorHAnsi" w:cstheme="minorHAnsi"/>
-        </w:rPr>
-      </w:pPr>
-    </w:p>
-    <w:p>
-      <w:pPr>
-        <w:pStyle w:val="Default"/>
-        <w:rPr>
-          <w:rFonts w:asciiTheme="minorHAnsi" w:hAnsiTheme="minorHAnsi" w:cstheme="minorHAnsi"/>
-        </w:rPr>
-      </w:pPr>
-    </w:p>
-    <w:p>
-      <w:pPr>
-        <w:pStyle w:val="Default"/>
-        <w:rPr>
-          <w:rFonts w:asciiTheme="minorHAnsi" w:hAnsiTheme="minorHAnsi" w:cstheme="minorHAnsi"/>
-        </w:rPr>
-      </w:pPr>
-    </w:p>
-    <w:p>
-      <w:pPr>
-        <w:spacing w:line="480" w:lineRule="auto"/>
-        <w:jc w:val="both"/>
-        <w:rPr>
-          <w:rFonts w:asciiTheme="minorHAnsi" w:hAnsiTheme="minorHAnsi" w:cstheme="minorHAnsi"/>
-          <w:bCs/>
-          <w:sz w:val="20"/>
-          <w:szCs w:val="22"/>
-        </w:rPr>
-      </w:pPr>
-      <w:r>
-        <w:rPr>
-          <w:rFonts w:asciiTheme="minorHAnsi" w:hAnsiTheme="minorHAnsi" w:cstheme="minorHAnsi"/>
-          <w:b/>
-          <w:bCs/>
-          <w:sz w:val="20"/>
-          <w:szCs w:val="22"/>
-        </w:rPr>
-        <w:t>Signature of Participant ___________________</w:t>
-      </w:r>
-      <w:r>
-        <w:rPr>
-          <w:rFonts w:asciiTheme="minorHAnsi" w:hAnsiTheme="minorHAnsi" w:cstheme="minorHAnsi"/>
-          <w:b/>
-          <w:bCs/>
-          <w:sz w:val="20"/>
-          <w:szCs w:val="22"/>
-        </w:rPr>
-        <w:t>___________</w:t>
-      </w:r>
-      <w:r>
-        <w:rPr>
-          <w:rFonts w:asciiTheme="minorHAnsi" w:hAnsiTheme="minorHAnsi" w:cstheme="minorHAnsi"/>
-          <w:b/>
-          <w:bCs/>
-          <w:sz w:val="20"/>
-          <w:szCs w:val="22"/>
-        </w:rPr>
-        <w:t xml:space="preserve">              Date</w:t>
-      </w:r>
-      <w:r>
-        <w:rPr>
-          <w:rFonts w:asciiTheme="minorHAnsi" w:hAnsiTheme="minorHAnsi" w:cstheme="minorHAnsi"/>
-          <w:bCs/>
-          <w:sz w:val="20"/>
-          <w:szCs w:val="22"/>
-        </w:rPr>
-        <w:t xml:space="preserve"> _________________________</w:t>
-      </w:r>
-    </w:p>
-    <w:p>
-      <w:pPr>
-        <w:jc w:val="both"/>
-        <w:rPr>
-          <w:rFonts w:asciiTheme="minorHAnsi" w:hAnsiTheme="minorHAnsi" w:cstheme="minorHAnsi"/>
-          <w:b/>
-          <w:bCs/>
-          <w:sz w:val="22"/>
-        </w:rPr>
-      </w:pPr>
-      <w:r>
-        <w:rPr>
-          <w:rFonts w:asciiTheme="minorHAnsi" w:hAnsiTheme="minorHAnsi" w:cstheme="minorHAnsi"/>
-          <w:b/>
-          <w:bCs/>
-          <w:sz w:val="20"/>
-          <w:szCs w:val="22"/>
-        </w:rPr>
+      <w:r>
+        <w:t xml:space="preserve">I confirm that the participant was given an opportunity to ask questions about the study, and all the questions asked by the participant have been answered correctly and to the best of my ability. I confirm that the </w:t>
+      </w:r>
+      <w:r>
+        <w:t xml:space="preserve">participant </w:t>
+      </w:r>
+      <w:r>
+        <w:t>has not been coerced into giving consent, and the consent has bee</w:t>
+      </w:r>
+      <w:r>
+        <w:t>n given freely and voluntarily.</w:t>
+      </w:r>
+      <w:bookmarkStart w:id="0" w:name="_GoBack"/>
+      <w:bookmarkEnd w:id="0"/>
+    </w:p>
+    <w:p>
+      <w:pPr>
+        <w:pStyle w:val="BodyText"/>
+      </w:pPr>
+      <w:r>
+        <w:t xml:space="preserve">A copy of this </w:t>
+      </w:r>
+      <w:r>
+        <w:t>Informed Consent Form</w:t>
+      </w:r>
+      <w:r>
+        <w:t xml:space="preserve"> has been provided to the participant.</w:t>
+      </w:r>
+      <w:r>
         <w:tab/>
       </w:r>
       <w:r>
-        <w:rPr>
-          <w:rFonts w:asciiTheme="minorHAnsi" w:hAnsiTheme="minorHAnsi" w:cstheme="minorHAnsi"/>
-          <w:b/>
-          <w:bCs/>
-          <w:sz w:val="20"/>
-          <w:szCs w:val="22"/>
-        </w:rPr>
         <w:tab/>
       </w:r>
       <w:r>
-        <w:rPr>
-          <w:rFonts w:asciiTheme="minorHAnsi" w:hAnsiTheme="minorHAnsi" w:cstheme="minorHAnsi"/>
-          <w:b/>
-          <w:bCs/>
-          <w:sz w:val="20"/>
-          <w:szCs w:val="22"/>
-        </w:rPr>
         <w:tab/>
       </w:r>
       <w:r>
-        <w:rPr>
-          <w:rFonts w:asciiTheme="minorHAnsi" w:hAnsiTheme="minorHAnsi" w:cstheme="minorHAnsi"/>
-          <w:b/>
-          <w:bCs/>
-          <w:sz w:val="20"/>
-          <w:szCs w:val="22"/>
-        </w:rPr>
         <w:tab/>
       </w:r>
-      <w:r>
-        <w:rPr>
-          <w:rFonts w:asciiTheme="minorHAnsi" w:hAnsiTheme="minorHAnsi" w:cstheme="minorHAnsi"/>
-          <w:b/>
-          <w:bCs/>
-          <w:sz w:val="20"/>
-          <w:szCs w:val="22"/>
-        </w:rPr>
-        <w:tab/>
-      </w:r>
-      <w:r>
-        <w:rPr>
-          <w:rFonts w:asciiTheme="minorHAnsi" w:hAnsiTheme="minorHAnsi" w:cstheme="minorHAnsi"/>
-          <w:b/>
-          <w:bCs/>
-          <w:sz w:val="20"/>
-          <w:szCs w:val="22"/>
-        </w:rPr>
-        <w:tab/>
-      </w:r>
-      <w:r>
-        <w:rPr>
-          <w:rFonts w:asciiTheme="minorHAnsi" w:hAnsiTheme="minorHAnsi" w:cstheme="minorHAnsi"/>
-          <w:b/>
-          <w:bCs/>
-          <w:sz w:val="20"/>
-          <w:szCs w:val="22"/>
-        </w:rPr>
-        <w:tab/>
-      </w:r>
-      <w:r>
-        <w:rPr>
-          <w:rFonts w:asciiTheme="minorHAnsi" w:hAnsiTheme="minorHAnsi" w:cstheme="minorHAnsi"/>
-          <w:b/>
-          <w:bCs/>
-          <w:sz w:val="20"/>
-          <w:szCs w:val="22"/>
-        </w:rPr>
-        <w:tab/>
-      </w:r>
-      <w:r>
-        <w:rPr>
-          <w:rFonts w:asciiTheme="minorHAnsi" w:hAnsiTheme="minorHAnsi" w:cstheme="minorHAnsi"/>
-          <w:b/>
-          <w:bCs/>
-          <w:sz w:val="20"/>
-          <w:szCs w:val="22"/>
-        </w:rPr>
-        <w:t xml:space="preserve">             </w:t>
-      </w:r>
-    </w:p>
-    <w:p>
-      <w:pPr>
-        <w:pStyle w:val="Default"/>
-        <w:rPr>
-          <w:rFonts w:asciiTheme="minorHAnsi" w:hAnsiTheme="minorHAnsi" w:cstheme="minorHAnsi"/>
-        </w:rPr>
-      </w:pPr>
-    </w:p>
-    <w:p>
-      <w:pPr>
-        <w:pStyle w:val="Default"/>
-        <w:rPr>
-          <w:rFonts w:asciiTheme="minorHAnsi" w:hAnsiTheme="minorHAnsi" w:cstheme="minorHAnsi"/>
-        </w:rPr>
-      </w:pPr>
-    </w:p>
-    <w:p>
-      <w:pPr>
-        <w:pStyle w:val="Default"/>
-        <w:rPr>
-          <w:rFonts w:asciiTheme="minorHAnsi" w:hAnsiTheme="minorHAnsi" w:cstheme="minorHAnsi"/>
-        </w:rPr>
-      </w:pPr>
-    </w:p>
-    <w:p>
-      <w:pPr>
-        <w:pStyle w:val="Default"/>
-        <w:rPr>
-          <w:rFonts w:asciiTheme="minorHAnsi" w:hAnsiTheme="minorHAnsi" w:cstheme="minorHAnsi"/>
-        </w:rPr>
-      </w:pPr>
-    </w:p>
-    <w:p>
-      <w:pPr>
-        <w:jc w:val="both"/>
-        <w:rPr>
-          <w:rFonts w:asciiTheme="minorHAnsi" w:hAnsiTheme="minorHAnsi" w:cstheme="minorHAnsi"/>
-          <w:b/>
-          <w:bCs/>
-          <w:sz w:val="22"/>
-        </w:rPr>
-      </w:pPr>
-    </w:p>
-    <w:p>
-      <w:pPr>
-        <w:jc w:val="both"/>
-        <w:rPr>
-          <w:rFonts w:asciiTheme="minorHAnsi" w:hAnsiTheme="minorHAnsi" w:cstheme="minorHAnsi"/>
-          <w:bCs/>
-          <w:sz w:val="20"/>
-          <w:szCs w:val="22"/>
-        </w:rPr>
-      </w:pPr>
-      <w:r>
-        <w:rPr>
-          <w:rFonts w:asciiTheme="minorHAnsi" w:hAnsiTheme="minorHAnsi" w:cstheme="minorHAnsi"/>
-          <w:b/>
-          <w:bCs/>
-          <w:sz w:val="22"/>
-        </w:rPr>
-        <w:t>Statement by the researcher</w:t>
-      </w:r>
-    </w:p>
-    <w:p>
-      <w:pPr>
-        <w:pStyle w:val="Default"/>
-        <w:jc w:val="both"/>
-        <w:rPr>
-          <w:rFonts w:asciiTheme="minorHAnsi" w:hAnsiTheme="minorHAnsi" w:cstheme="minorHAnsi"/>
-          <w:b/>
-          <w:bCs/>
-          <w:sz w:val="20"/>
-          <w:szCs w:val="22"/>
-        </w:rPr>
-      </w:pPr>
-    </w:p>
-    <w:p>
-      <w:pPr>
-        <w:pStyle w:val="CommentText"/>
-        <w:jc w:val="both"/>
-        <w:rPr>
-          <w:rFonts w:asciiTheme="minorHAnsi" w:hAnsiTheme="minorHAnsi" w:cstheme="minorHAnsi"/>
-          <w:sz w:val="22"/>
-        </w:rPr>
-      </w:pPr>
-      <w:r>
-        <w:rPr>
-          <w:rFonts w:asciiTheme="minorHAnsi" w:hAnsiTheme="minorHAnsi" w:cstheme="minorHAnsi"/>
-          <w:sz w:val="22"/>
-        </w:rPr>
-        <w:t xml:space="preserve">I confirm that the participant was given an opportunity to ask questions about the study, and all the questions asked by the participant have been answered correctly and to the best of my ability. I confirm that the individual has not been coerced into giving consent, and the consent has been given freely and voluntarily. </w:t>
-      </w:r>
-    </w:p>
-    <w:p>
-      <w:pPr>
-        <w:pStyle w:val="CommentText"/>
-        <w:jc w:val="both"/>
-        <w:rPr>
-          <w:rFonts w:asciiTheme="minorHAnsi" w:hAnsiTheme="minorHAnsi" w:cstheme="minorHAnsi"/>
-          <w:sz w:val="22"/>
-        </w:rPr>
-      </w:pPr>
-      <w:r>
-        <w:rPr>
-          <w:rFonts w:asciiTheme="minorHAnsi" w:hAnsiTheme="minorHAnsi" w:cstheme="minorHAnsi"/>
-          <w:sz w:val="22"/>
-        </w:rPr>
-        <w:t>A copy of this ICF has been provided to the participant.</w:t>
-      </w:r>
-      <w:r>
-        <w:rPr>
-          <w:rFonts w:asciiTheme="minorHAnsi" w:hAnsiTheme="minorHAnsi" w:cstheme="minorHAnsi"/>
-          <w:bCs/>
-          <w:sz w:val="20"/>
-          <w:szCs w:val="22"/>
-        </w:rPr>
-        <w:tab/>
-      </w:r>
-      <w:r>
-        <w:rPr>
-          <w:rFonts w:asciiTheme="minorHAnsi" w:hAnsiTheme="minorHAnsi" w:cstheme="minorHAnsi"/>
-          <w:bCs/>
-          <w:sz w:val="20"/>
-          <w:szCs w:val="22"/>
-        </w:rPr>
-        <w:tab/>
-      </w:r>
-      <w:r>
-        <w:rPr>
-          <w:rFonts w:asciiTheme="minorHAnsi" w:hAnsiTheme="minorHAnsi" w:cstheme="minorHAnsi"/>
-          <w:bCs/>
-          <w:sz w:val="20"/>
-          <w:szCs w:val="22"/>
-        </w:rPr>
-        <w:tab/>
-      </w:r>
-      <w:r>
-        <w:rPr>
-          <w:rFonts w:asciiTheme="minorHAnsi" w:hAnsiTheme="minorHAnsi" w:cstheme="minorHAnsi"/>
-          <w:bCs/>
-          <w:sz w:val="20"/>
-          <w:szCs w:val="22"/>
-        </w:rPr>
-        <w:tab/>
-      </w:r>
-    </w:p>
-    <w:p>
-      <w:pPr>
-        <w:spacing w:line="480" w:lineRule="auto"/>
-        <w:rPr>
-          <w:rFonts w:asciiTheme="minorHAnsi" w:hAnsiTheme="minorHAnsi" w:cstheme="minorHAnsi"/>
-          <w:b/>
-          <w:bCs/>
-          <w:sz w:val="20"/>
-          <w:szCs w:val="22"/>
-        </w:rPr>
-      </w:pPr>
-    </w:p>
-    <w:p>
-      <w:pPr>
-        <w:pStyle w:val="Default"/>
-        <w:rPr>
-          <w:rFonts w:asciiTheme="minorHAnsi" w:hAnsiTheme="minorHAnsi" w:cstheme="minorHAnsi"/>
-        </w:rPr>
-      </w:pPr>
-    </w:p>
-    <w:p>
-      <w:pPr>
-        <w:pStyle w:val="Default"/>
-        <w:rPr>
-          <w:rFonts w:asciiTheme="minorHAnsi" w:hAnsiTheme="minorHAnsi" w:cstheme="minorHAnsi"/>
-        </w:rPr>
-      </w:pPr>
-    </w:p>
-    <w:p>
-      <w:pPr>
-        <w:pStyle w:val="Default"/>
-        <w:rPr>
-          <w:rFonts w:asciiTheme="minorHAnsi" w:hAnsiTheme="minorHAnsi" w:cstheme="minorHAnsi"/>
-        </w:rPr>
-      </w:pPr>
-    </w:p>
-    <w:p>
-      <w:pPr>
-        <w:spacing w:line="480" w:lineRule="auto"/>
-        <w:jc w:val="both"/>
-        <w:rPr>
-          <w:rFonts w:asciiTheme="minorHAnsi" w:hAnsiTheme="minorHAnsi" w:cstheme="minorHAnsi"/>
-          <w:b/>
-          <w:bCs/>
-          <w:sz w:val="20"/>
-          <w:szCs w:val="22"/>
-        </w:rPr>
-      </w:pPr>
-      <w:r>
-        <w:rPr>
-          <w:rFonts w:asciiTheme="minorHAnsi" w:hAnsiTheme="minorHAnsi" w:cstheme="minorHAnsi"/>
-          <w:b/>
-          <w:bCs/>
-          <w:sz w:val="20"/>
-          <w:szCs w:val="22"/>
-        </w:rPr>
+    </w:p>
+    <w:p>
+      <w:pPr>
+        <w:pStyle w:val="BodyText"/>
+      </w:pPr>
+    </w:p>
+    <w:p>
+      <w:pPr>
+        <w:pStyle w:val="BodyText"/>
+      </w:pPr>
+    </w:p>
+    <w:p>
+      <w:pPr>
+        <w:pStyle w:val="BodyText"/>
+      </w:pPr>
+    </w:p>
+    <w:p>
+      <w:pPr>
+        <w:pStyle w:val="BodyText"/>
+      </w:pPr>
+    </w:p>
+    <w:p>
+      <w:pPr>
+        <w:pStyle w:val="SignatureLine"/>
+      </w:pPr>
+      <w:r>
         <w:t xml:space="preserve">Signature </w:t>
       </w:r>
       <w:r>
-        <w:rPr>
-          <w:rFonts w:asciiTheme="minorHAnsi" w:hAnsiTheme="minorHAnsi" w:cstheme="minorHAnsi"/>
-          <w:b/>
-          <w:bCs/>
-          <w:sz w:val="20"/>
-          <w:szCs w:val="22"/>
-        </w:rPr>
         <w:t>of Res</w:t>
       </w:r>
       <w:r>
-        <w:rPr>
-          <w:rFonts w:asciiTheme="minorHAnsi" w:hAnsiTheme="minorHAnsi" w:cstheme="minorHAnsi"/>
-          <w:b/>
-          <w:bCs/>
-          <w:sz w:val="20"/>
-          <w:szCs w:val="22"/>
-        </w:rPr>
         <w:t xml:space="preserve">earcher </w:t>
       </w:r>
       <w:r>
-        <w:rPr>
-          <w:rFonts w:asciiTheme="minorHAnsi" w:hAnsiTheme="minorHAnsi" w:cstheme="minorHAnsi"/>
-          <w:b/>
-          <w:bCs/>
-          <w:sz w:val="20"/>
-          <w:szCs w:val="22"/>
-        </w:rPr>
         <w:t xml:space="preserve">______________________________              </w:t>
       </w:r>
       <w:r>
-        <w:rPr>
-          <w:rFonts w:asciiTheme="minorHAnsi" w:hAnsiTheme="minorHAnsi" w:cstheme="minorHAnsi"/>
-          <w:b/>
-          <w:bCs/>
-          <w:sz w:val="20"/>
-          <w:szCs w:val="22"/>
-        </w:rPr>
         <w:t xml:space="preserve">Date ________________________ </w:t>
       </w:r>
       <w:r>
-        <w:rPr>
-          <w:rFonts w:asciiTheme="minorHAnsi" w:hAnsiTheme="minorHAnsi" w:cstheme="minorHAnsi"/>
-          <w:b/>
-          <w:bCs/>
-          <w:sz w:val="20"/>
-          <w:szCs w:val="22"/>
-        </w:rPr>
-        <w:tab/>
-      </w:r>
-      <w:r>
-        <w:rPr>
-          <w:rFonts w:asciiTheme="minorHAnsi" w:hAnsiTheme="minorHAnsi" w:cstheme="minorHAnsi"/>
-          <w:b/>
-          <w:bCs/>
-          <w:sz w:val="20"/>
-          <w:szCs w:val="22"/>
-        </w:rPr>
-        <w:tab/>
-      </w:r>
-      <w:r>
-        <w:rPr>
-          <w:rFonts w:asciiTheme="minorHAnsi" w:hAnsiTheme="minorHAnsi" w:cstheme="minorHAnsi"/>
-          <w:b/>
-          <w:bCs/>
-          <w:sz w:val="20"/>
-          <w:szCs w:val="22"/>
-        </w:rPr>
-        <w:tab/>
-      </w:r>
-      <w:r>
-        <w:rPr>
-          <w:rFonts w:asciiTheme="minorHAnsi" w:hAnsiTheme="minorHAnsi" w:cstheme="minorHAnsi"/>
-          <w:b/>
-          <w:bCs/>
-          <w:sz w:val="20"/>
-          <w:szCs w:val="22"/>
-        </w:rPr>
-        <w:tab/>
-      </w:r>
-      <w:r>
-        <w:rPr>
-          <w:rFonts w:asciiTheme="minorHAnsi" w:hAnsiTheme="minorHAnsi" w:cstheme="minorHAnsi"/>
-          <w:b/>
-          <w:bCs/>
-          <w:sz w:val="20"/>
-          <w:szCs w:val="22"/>
-        </w:rPr>
-        <w:tab/>
-      </w:r>
-      <w:r>
-        <w:rPr>
-          <w:rFonts w:asciiTheme="minorHAnsi" w:hAnsiTheme="minorHAnsi" w:cstheme="minorHAnsi"/>
-          <w:b/>
-          <w:bCs/>
-          <w:sz w:val="20"/>
-          <w:szCs w:val="22"/>
-        </w:rPr>
-        <w:tab/>
-      </w:r>
-      <w:r>
-        <w:rPr>
-          <w:rFonts w:asciiTheme="minorHAnsi" w:hAnsiTheme="minorHAnsi" w:cstheme="minorHAnsi"/>
-          <w:b/>
-          <w:bCs/>
-          <w:sz w:val="20"/>
-          <w:szCs w:val="22"/>
-        </w:rPr>
-        <w:tab/>
-      </w:r>
-      <w:r>
-        <w:rPr>
-          <w:rFonts w:asciiTheme="minorHAnsi" w:hAnsiTheme="minorHAnsi" w:cstheme="minorHAnsi"/>
-          <w:b/>
-          <w:bCs/>
-          <w:sz w:val="20"/>
-          <w:szCs w:val="22"/>
-        </w:rPr>
-        <w:tab/>
-      </w:r>
-      <w:r>
-        <w:rPr>
-          <w:rFonts w:asciiTheme="minorHAnsi" w:hAnsiTheme="minorHAnsi" w:cstheme="minorHAnsi"/>
-          <w:b/>
-          <w:bCs/>
-          <w:sz w:val="20"/>
-          <w:szCs w:val="22"/>
-        </w:rPr>
-        <w:tab/>
         <w:t xml:space="preserve"> </w:t>
       </w:r>
-      <w:r>
-        <w:rPr>
-          <w:rFonts w:asciiTheme="minorHAnsi" w:hAnsiTheme="minorHAnsi" w:cstheme="minorHAnsi"/>
-          <w:b/>
-          <w:bCs/>
-          <w:sz w:val="20"/>
-          <w:szCs w:val="22"/>
-        </w:rPr>
-        <w:t xml:space="preserve">    </w:t>
-      </w:r>
-      <w:bookmarkStart w:id="0" w:name="Referenzzeile"/>
-      <w:bookmarkEnd w:id="0"/>
+      <w:bookmarkStart w:id="1" w:name="Referenzzeile"/>
+      <w:bookmarkEnd w:id="1"/>
     </w:p>
     <w:sectPr>
       <w:headerReference w:type="default" r:id="rId7"/>
@@ -2116,7 +858,7 @@
 </file>
 
 <file path=word/endnotes.xml><?xml version="1.0" encoding="utf-8"?>
-<w:endnotes xmlns:wpc="http://schemas.microsoft.com/office/word/2010/wordprocessingCanvas" xmlns:cx="http://schemas.microsoft.com/office/drawing/2014/chartex" xmlns:cx1="http://schemas.microsoft.com/office/drawing/2015/9/8/chartex" xmlns:cx2="http://schemas.microsoft.com/office/drawing/2015/10/21/chartex" xmlns:cx3="http://schemas.microsoft.com/office/drawing/2016/5/9/chartex" xmlns:cx4="http://schemas.microsoft.com/office/drawing/2016/5/10/chartex" xmlns:cx5="http://schemas.microsoft.com/office/drawing/2016/5/11/chartex" xmlns:cx6="http://schemas.microsoft.com/office/drawing/2016/5/12/chartex" xmlns:cx7="http://schemas.microsoft.com/office/drawing/2016/5/13/chartex" xmlns:cx8="http://schemas.microsoft.com/office/drawing/2016/5/14/chartex" xmlns:mc="http://schemas.openxmlformats.org/markup-compatibility/2006" xmlns:aink="http://schemas.microsoft.com/office/drawing/2016/ink" xmlns:am3d="http://schemas.microsoft.com/office/drawing/2017/model3d" xmlns:o="urn:schemas-microsoft-com:office:office" xmlns:r="http://schemas.openxmlformats.org/officeDocument/2006/relationships" xmlns:m="http://schemas.openxmlformats.org/officeDocument/2006/math" xmlns:v="urn:schemas-microsoft-com:vml" xmlns:wp14="http://schemas.microsoft.com/office/word/2010/wordprocessingDrawing" xmlns:wp="http://schemas.openxmlformats.org/drawingml/2006/wordprocessingDrawing" xmlns:w10="urn:schemas-microsoft-com:office:word" xmlns:w="http://schemas.openxmlformats.org/wordprocessingml/2006/main" xmlns:w14="http://schemas.microsoft.com/office/word/2010/wordml" xmlns:w15="http://schemas.microsoft.com/office/word/2012/wordml" xmlns:w16cex="http://schemas.microsoft.com/office/word/2018/wordml/cex" xmlns:w16cid="http://schemas.microsoft.com/office/word/2016/wordml/cid" xmlns:w16="http://schemas.microsoft.com/office/word/2018/wordml" xmlns:w16sdtdh="http://schemas.microsoft.com/office/word/2020/wordml/sdtdatahash" xmlns:w16se="http://schemas.microsoft.com/office/word/2015/wordml/symex" xmlns:wpg="http://schemas.microsoft.com/office/word/2010/wordprocessingGroup" xmlns:wpi="http://schemas.microsoft.com/office/word/2010/wordprocessingInk" xmlns:wne="http://schemas.microsoft.com/office/word/2006/wordml" xmlns:wps="http://schemas.microsoft.com/office/word/2010/wordprocessingShape" mc:Ignorable="w14 w15 w16se w16cid w16 w16cex w16sdtdh wp14">
+<w:endnotes xmlns:wpc="http://schemas.microsoft.com/office/word/2010/wordprocessingCanvas" xmlns:cx="http://schemas.microsoft.com/office/drawing/2014/chartex" xmlns:cx1="http://schemas.microsoft.com/office/drawing/2015/9/8/chartex" xmlns:mc="http://schemas.openxmlformats.org/markup-compatibility/2006" xmlns:o="urn:schemas-microsoft-com:office:office" xmlns:r="http://schemas.openxmlformats.org/officeDocument/2006/relationships" xmlns:m="http://schemas.openxmlformats.org/officeDocument/2006/math" xmlns:v="urn:schemas-microsoft-com:vml" xmlns:wp14="http://schemas.microsoft.com/office/word/2010/wordprocessingDrawing" xmlns:wp="http://schemas.openxmlformats.org/drawingml/2006/wordprocessingDrawing" xmlns:w10="urn:schemas-microsoft-com:office:word" xmlns:w="http://schemas.openxmlformats.org/wordprocessingml/2006/main" xmlns:w14="http://schemas.microsoft.com/office/word/2010/wordml" xmlns:w15="http://schemas.microsoft.com/office/word/2012/wordml" xmlns:w16se="http://schemas.microsoft.com/office/word/2015/wordml/symex" xmlns:wpg="http://schemas.microsoft.com/office/word/2010/wordprocessingGroup" xmlns:wpi="http://schemas.microsoft.com/office/word/2010/wordprocessingInk" xmlns:wne="http://schemas.microsoft.com/office/word/2006/wordml" xmlns:wps="http://schemas.microsoft.com/office/word/2010/wordprocessingShape" mc:Ignorable="w14 w15 w16se wp14">
   <w:endnote w:type="separator" w:id="-1">
     <w:p>
       <w:r>
@@ -2135,7 +877,7 @@
 </file>
 
 <file path=word/footer1.xml><?xml version="1.0" encoding="utf-8"?>
-<w:ftr xmlns:wpc="http://schemas.microsoft.com/office/word/2010/wordprocessingCanvas" xmlns:cx="http://schemas.microsoft.com/office/drawing/2014/chartex" xmlns:cx1="http://schemas.microsoft.com/office/drawing/2015/9/8/chartex" xmlns:cx2="http://schemas.microsoft.com/office/drawing/2015/10/21/chartex" xmlns:cx3="http://schemas.microsoft.com/office/drawing/2016/5/9/chartex" xmlns:cx4="http://schemas.microsoft.com/office/drawing/2016/5/10/chartex" xmlns:cx5="http://schemas.microsoft.com/office/drawing/2016/5/11/chartex" xmlns:cx6="http://schemas.microsoft.com/office/drawing/2016/5/12/chartex" xmlns:cx7="http://schemas.microsoft.com/office/drawing/2016/5/13/chartex" xmlns:cx8="http://schemas.microsoft.com/office/drawing/2016/5/14/chartex" xmlns:mc="http://schemas.openxmlformats.org/markup-compatibility/2006" xmlns:aink="http://schemas.microsoft.com/office/drawing/2016/ink" xmlns:am3d="http://schemas.microsoft.com/office/drawing/2017/model3d" xmlns:o="urn:schemas-microsoft-com:office:office" xmlns:r="http://schemas.openxmlformats.org/officeDocument/2006/relationships" xmlns:m="http://schemas.openxmlformats.org/officeDocument/2006/math" xmlns:v="urn:schemas-microsoft-com:vml" xmlns:wp14="http://schemas.microsoft.com/office/word/2010/wordprocessingDrawing" xmlns:wp="http://schemas.openxmlformats.org/drawingml/2006/wordprocessingDrawing" xmlns:w10="urn:schemas-microsoft-com:office:word" xmlns:w="http://schemas.openxmlformats.org/wordprocessingml/2006/main" xmlns:w14="http://schemas.microsoft.com/office/word/2010/wordml" xmlns:w15="http://schemas.microsoft.com/office/word/2012/wordml" xmlns:w16cex="http://schemas.microsoft.com/office/word/2018/wordml/cex" xmlns:w16cid="http://schemas.microsoft.com/office/word/2016/wordml/cid" xmlns:w16="http://schemas.microsoft.com/office/word/2018/wordml" xmlns:w16sdtdh="http://schemas.microsoft.com/office/word/2020/wordml/sdtdatahash" xmlns:w16se="http://schemas.microsoft.com/office/word/2015/wordml/symex" xmlns:wpg="http://schemas.microsoft.com/office/word/2010/wordprocessingGroup" xmlns:wpi="http://schemas.microsoft.com/office/word/2010/wordprocessingInk" xmlns:wne="http://schemas.microsoft.com/office/word/2006/wordml" xmlns:wps="http://schemas.microsoft.com/office/word/2010/wordprocessingShape" mc:Ignorable="w14 w15 w16se w16cid w16 w16cex w16sdtdh wp14">
+<w:ftr xmlns:wpc="http://schemas.microsoft.com/office/word/2010/wordprocessingCanvas" xmlns:cx="http://schemas.microsoft.com/office/drawing/2014/chartex" xmlns:cx1="http://schemas.microsoft.com/office/drawing/2015/9/8/chartex" xmlns:mc="http://schemas.openxmlformats.org/markup-compatibility/2006" xmlns:o="urn:schemas-microsoft-com:office:office" xmlns:r="http://schemas.openxmlformats.org/officeDocument/2006/relationships" xmlns:m="http://schemas.openxmlformats.org/officeDocument/2006/math" xmlns:v="urn:schemas-microsoft-com:vml" xmlns:wp14="http://schemas.microsoft.com/office/word/2010/wordprocessingDrawing" xmlns:wp="http://schemas.openxmlformats.org/drawingml/2006/wordprocessingDrawing" xmlns:w10="urn:schemas-microsoft-com:office:word" xmlns:w="http://schemas.openxmlformats.org/wordprocessingml/2006/main" xmlns:w14="http://schemas.microsoft.com/office/word/2010/wordml" xmlns:w15="http://schemas.microsoft.com/office/word/2012/wordml" xmlns:w16se="http://schemas.microsoft.com/office/word/2015/wordml/symex" xmlns:wpg="http://schemas.microsoft.com/office/word/2010/wordprocessingGroup" xmlns:wpi="http://schemas.microsoft.com/office/word/2010/wordprocessingInk" xmlns:wne="http://schemas.microsoft.com/office/word/2006/wordml" xmlns:wps="http://schemas.microsoft.com/office/word/2010/wordprocessingShape" mc:Ignorable="w14 w15 w16se wp14">
   <w:p>
     <w:pPr>
       <w:pStyle w:val="Footer"/>
@@ -2191,7 +933,7 @@
         <w:noProof/>
         <w:sz w:val="14"/>
       </w:rPr>
-      <w:t>2</w:t>
+      <w:t>3</w:t>
     </w:r>
     <w:r>
       <w:rPr>
@@ -2205,49 +947,18 @@
         <w:rFonts w:ascii="TU Text Light" w:hAnsi="TU Text Light"/>
         <w:sz w:val="14"/>
       </w:rPr>
-      <w:t xml:space="preserve"> </w:t>
-    </w:r>
-    <w:proofErr w:type="spellStart"/>
-    <w:r>
-      <w:rPr>
-        <w:rFonts w:ascii="TU Text Light" w:hAnsi="TU Text Light"/>
-        <w:sz w:val="14"/>
-      </w:rPr>
-      <w:t>of</w:t>
-    </w:r>
-    <w:proofErr w:type="spellEnd"/>
-    <w:r>
-      <w:rPr>
-        <w:rFonts w:ascii="TU Text Light" w:hAnsi="TU Text Light"/>
-        <w:sz w:val="14"/>
-      </w:rPr>
-      <w:t xml:space="preserve"> </w:t>
-    </w:r>
-    <w:r>
-      <w:fldChar w:fldCharType="begin"/>
-    </w:r>
-    <w:r>
-      <w:instrText xml:space="preserve"> NUMPAGES \* MERGEFORMAT </w:instrText>
-    </w:r>
-    <w:r>
-      <w:fldChar w:fldCharType="separate"/>
-    </w:r>
-    <w:r>
-      <w:rPr>
-        <w:rFonts w:ascii="TU Text Light" w:hAnsi="TU Text Light"/>
-        <w:noProof/>
-        <w:sz w:val="14"/>
-      </w:rPr>
-      <w:t>2</w:t>
-    </w:r>
-    <w:r>
-      <w:rPr>
-        <w:rFonts w:ascii="TU Text Light" w:hAnsi="TU Text Light"/>
-        <w:noProof/>
-        <w:sz w:val="14"/>
-      </w:rPr>
-      <w:fldChar w:fldCharType="end"/>
-    </w:r>
+      <w:t xml:space="preserve"> of </w:t>
+    </w:r>
+    <w:fldSimple w:instr=" NUMPAGES \* MERGEFORMAT ">
+      <w:r>
+        <w:rPr>
+          <w:rFonts w:ascii="TU Text Light" w:hAnsi="TU Text Light"/>
+          <w:noProof/>
+          <w:sz w:val="14"/>
+        </w:rPr>
+        <w:t>3</w:t>
+      </w:r>
+    </w:fldSimple>
     <w:r>
       <w:rPr>
         <w:rFonts w:ascii="TU Text Light" w:hAnsi="TU Text Light"/>
@@ -2267,7 +978,7 @@
 </file>
 
 <file path=word/footer2.xml><?xml version="1.0" encoding="utf-8"?>
-<w:ftr xmlns:wpc="http://schemas.microsoft.com/office/word/2010/wordprocessingCanvas" xmlns:cx="http://schemas.microsoft.com/office/drawing/2014/chartex" xmlns:cx1="http://schemas.microsoft.com/office/drawing/2015/9/8/chartex" xmlns:cx2="http://schemas.microsoft.com/office/drawing/2015/10/21/chartex" xmlns:cx3="http://schemas.microsoft.com/office/drawing/2016/5/9/chartex" xmlns:cx4="http://schemas.microsoft.com/office/drawing/2016/5/10/chartex" xmlns:cx5="http://schemas.microsoft.com/office/drawing/2016/5/11/chartex" xmlns:cx6="http://schemas.microsoft.com/office/drawing/2016/5/12/chartex" xmlns:cx7="http://schemas.microsoft.com/office/drawing/2016/5/13/chartex" xmlns:cx8="http://schemas.microsoft.com/office/drawing/2016/5/14/chartex" xmlns:mc="http://schemas.openxmlformats.org/markup-compatibility/2006" xmlns:aink="http://schemas.microsoft.com/office/drawing/2016/ink" xmlns:am3d="http://schemas.microsoft.com/office/drawing/2017/model3d" xmlns:o="urn:schemas-microsoft-com:office:office" xmlns:r="http://schemas.openxmlformats.org/officeDocument/2006/relationships" xmlns:m="http://schemas.openxmlformats.org/officeDocument/2006/math" xmlns:v="urn:schemas-microsoft-com:vml" xmlns:wp14="http://schemas.microsoft.com/office/word/2010/wordprocessingDrawing" xmlns:wp="http://schemas.openxmlformats.org/drawingml/2006/wordprocessingDrawing" xmlns:w10="urn:schemas-microsoft-com:office:word" xmlns:w="http://schemas.openxmlformats.org/wordprocessingml/2006/main" xmlns:w14="http://schemas.microsoft.com/office/word/2010/wordml" xmlns:w15="http://schemas.microsoft.com/office/word/2012/wordml" xmlns:w16cex="http://schemas.microsoft.com/office/word/2018/wordml/cex" xmlns:w16cid="http://schemas.microsoft.com/office/word/2016/wordml/cid" xmlns:w16="http://schemas.microsoft.com/office/word/2018/wordml" xmlns:w16sdtdh="http://schemas.microsoft.com/office/word/2020/wordml/sdtdatahash" xmlns:w16se="http://schemas.microsoft.com/office/word/2015/wordml/symex" xmlns:wpg="http://schemas.microsoft.com/office/word/2010/wordprocessingGroup" xmlns:wpi="http://schemas.microsoft.com/office/word/2010/wordprocessingInk" xmlns:wne="http://schemas.microsoft.com/office/word/2006/wordml" xmlns:wps="http://schemas.microsoft.com/office/word/2010/wordprocessingShape" mc:Ignorable="w14 w15 w16se w16cid w16 w16cex w16sdtdh wp14">
+<w:ftr xmlns:wpc="http://schemas.microsoft.com/office/word/2010/wordprocessingCanvas" xmlns:cx="http://schemas.microsoft.com/office/drawing/2014/chartex" xmlns:cx1="http://schemas.microsoft.com/office/drawing/2015/9/8/chartex" xmlns:mc="http://schemas.openxmlformats.org/markup-compatibility/2006" xmlns:o="urn:schemas-microsoft-com:office:office" xmlns:r="http://schemas.openxmlformats.org/officeDocument/2006/relationships" xmlns:m="http://schemas.openxmlformats.org/officeDocument/2006/math" xmlns:v="urn:schemas-microsoft-com:vml" xmlns:wp14="http://schemas.microsoft.com/office/word/2010/wordprocessingDrawing" xmlns:wp="http://schemas.openxmlformats.org/drawingml/2006/wordprocessingDrawing" xmlns:w10="urn:schemas-microsoft-com:office:word" xmlns:w="http://schemas.openxmlformats.org/wordprocessingml/2006/main" xmlns:w14="http://schemas.microsoft.com/office/word/2010/wordml" xmlns:w15="http://schemas.microsoft.com/office/word/2012/wordml" xmlns:w16se="http://schemas.microsoft.com/office/word/2015/wordml/symex" xmlns:wpg="http://schemas.microsoft.com/office/word/2010/wordprocessingGroup" xmlns:wpi="http://schemas.microsoft.com/office/word/2010/wordprocessingInk" xmlns:wne="http://schemas.microsoft.com/office/word/2006/wordml" xmlns:wps="http://schemas.microsoft.com/office/word/2010/wordprocessingShape" mc:Ignorable="w14 w15 w16se wp14">
   <w:p>
     <w:pPr>
       <w:pStyle w:val="Footer"/>
@@ -2384,7 +1095,7 @@
         <w:sz w:val="14"/>
         <w:lang w:val="en-GB"/>
       </w:rPr>
-      <w:t>2</w:t>
+      <w:t>3</w:t>
     </w:r>
     <w:r>
       <w:rPr>
@@ -2424,7 +1135,7 @@
 </file>
 
 <file path=word/footnotes.xml><?xml version="1.0" encoding="utf-8"?>
-<w:footnotes xmlns:wpc="http://schemas.microsoft.com/office/word/2010/wordprocessingCanvas" xmlns:cx="http://schemas.microsoft.com/office/drawing/2014/chartex" xmlns:cx1="http://schemas.microsoft.com/office/drawing/2015/9/8/chartex" xmlns:cx2="http://schemas.microsoft.com/office/drawing/2015/10/21/chartex" xmlns:cx3="http://schemas.microsoft.com/office/drawing/2016/5/9/chartex" xmlns:cx4="http://schemas.microsoft.com/office/drawing/2016/5/10/chartex" xmlns:cx5="http://schemas.microsoft.com/office/drawing/2016/5/11/chartex" xmlns:cx6="http://schemas.microsoft.com/office/drawing/2016/5/12/chartex" xmlns:cx7="http://schemas.microsoft.com/office/drawing/2016/5/13/chartex" xmlns:cx8="http://schemas.microsoft.com/office/drawing/2016/5/14/chartex" xmlns:mc="http://schemas.openxmlformats.org/markup-compatibility/2006" xmlns:aink="http://schemas.microsoft.com/office/drawing/2016/ink" xmlns:am3d="http://schemas.microsoft.com/office/drawing/2017/model3d" xmlns:o="urn:schemas-microsoft-com:office:office" xmlns:r="http://schemas.openxmlformats.org/officeDocument/2006/relationships" xmlns:m="http://schemas.openxmlformats.org/officeDocument/2006/math" xmlns:v="urn:schemas-microsoft-com:vml" xmlns:wp14="http://schemas.microsoft.com/office/word/2010/wordprocessingDrawing" xmlns:wp="http://schemas.openxmlformats.org/drawingml/2006/wordprocessingDrawing" xmlns:w10="urn:schemas-microsoft-com:office:word" xmlns:w="http://schemas.openxmlformats.org/wordprocessingml/2006/main" xmlns:w14="http://schemas.microsoft.com/office/word/2010/wordml" xmlns:w15="http://schemas.microsoft.com/office/word/2012/wordml" xmlns:w16cex="http://schemas.microsoft.com/office/word/2018/wordml/cex" xmlns:w16cid="http://schemas.microsoft.com/office/word/2016/wordml/cid" xmlns:w16="http://schemas.microsoft.com/office/word/2018/wordml" xmlns:w16sdtdh="http://schemas.microsoft.com/office/word/2020/wordml/sdtdatahash" xmlns:w16se="http://schemas.microsoft.com/office/word/2015/wordml/symex" xmlns:wpg="http://schemas.microsoft.com/office/word/2010/wordprocessingGroup" xmlns:wpi="http://schemas.microsoft.com/office/word/2010/wordprocessingInk" xmlns:wne="http://schemas.microsoft.com/office/word/2006/wordml" xmlns:wps="http://schemas.microsoft.com/office/word/2010/wordprocessingShape" mc:Ignorable="w14 w15 w16se w16cid w16 w16cex w16sdtdh wp14">
+<w:footnotes xmlns:wpc="http://schemas.microsoft.com/office/word/2010/wordprocessingCanvas" xmlns:cx="http://schemas.microsoft.com/office/drawing/2014/chartex" xmlns:cx1="http://schemas.microsoft.com/office/drawing/2015/9/8/chartex" xmlns:mc="http://schemas.openxmlformats.org/markup-compatibility/2006" xmlns:o="urn:schemas-microsoft-com:office:office" xmlns:r="http://schemas.openxmlformats.org/officeDocument/2006/relationships" xmlns:m="http://schemas.openxmlformats.org/officeDocument/2006/math" xmlns:v="urn:schemas-microsoft-com:vml" xmlns:wp14="http://schemas.microsoft.com/office/word/2010/wordprocessingDrawing" xmlns:wp="http://schemas.openxmlformats.org/drawingml/2006/wordprocessingDrawing" xmlns:w10="urn:schemas-microsoft-com:office:word" xmlns:w="http://schemas.openxmlformats.org/wordprocessingml/2006/main" xmlns:w14="http://schemas.microsoft.com/office/word/2010/wordml" xmlns:w15="http://schemas.microsoft.com/office/word/2012/wordml" xmlns:w16se="http://schemas.microsoft.com/office/word/2015/wordml/symex" xmlns:wpg="http://schemas.microsoft.com/office/word/2010/wordprocessingGroup" xmlns:wpi="http://schemas.microsoft.com/office/word/2010/wordprocessingInk" xmlns:wne="http://schemas.microsoft.com/office/word/2006/wordml" xmlns:wps="http://schemas.microsoft.com/office/word/2010/wordprocessingShape" mc:Ignorable="w14 w15 w16se wp14">
   <w:footnote w:type="separator" w:id="-1">
     <w:p>
       <w:r>
@@ -2443,7 +1154,7 @@
 </file>
 
 <file path=word/header1.xml><?xml version="1.0" encoding="utf-8"?>
-<w:hdr xmlns:wpc="http://schemas.microsoft.com/office/word/2010/wordprocessingCanvas" xmlns:cx="http://schemas.microsoft.com/office/drawing/2014/chartex" xmlns:cx1="http://schemas.microsoft.com/office/drawing/2015/9/8/chartex" xmlns:cx2="http://schemas.microsoft.com/office/drawing/2015/10/21/chartex" xmlns:cx3="http://schemas.microsoft.com/office/drawing/2016/5/9/chartex" xmlns:cx4="http://schemas.microsoft.com/office/drawing/2016/5/10/chartex" xmlns:cx5="http://schemas.microsoft.com/office/drawing/2016/5/11/chartex" xmlns:cx6="http://schemas.microsoft.com/office/drawing/2016/5/12/chartex" xmlns:cx7="http://schemas.microsoft.com/office/drawing/2016/5/13/chartex" xmlns:cx8="http://schemas.microsoft.com/office/drawing/2016/5/14/chartex" xmlns:mc="http://schemas.openxmlformats.org/markup-compatibility/2006" xmlns:aink="http://schemas.microsoft.com/office/drawing/2016/ink" xmlns:am3d="http://schemas.microsoft.com/office/drawing/2017/model3d" xmlns:o="urn:schemas-microsoft-com:office:office" xmlns:r="http://schemas.openxmlformats.org/officeDocument/2006/relationships" xmlns:m="http://schemas.openxmlformats.org/officeDocument/2006/math" xmlns:v="urn:schemas-microsoft-com:vml" xmlns:wp14="http://schemas.microsoft.com/office/word/2010/wordprocessingDrawing" xmlns:wp="http://schemas.openxmlformats.org/drawingml/2006/wordprocessingDrawing" xmlns:w10="urn:schemas-microsoft-com:office:word" xmlns:w="http://schemas.openxmlformats.org/wordprocessingml/2006/main" xmlns:w14="http://schemas.microsoft.com/office/word/2010/wordml" xmlns:w15="http://schemas.microsoft.com/office/word/2012/wordml" xmlns:w16cex="http://schemas.microsoft.com/office/word/2018/wordml/cex" xmlns:w16cid="http://schemas.microsoft.com/office/word/2016/wordml/cid" xmlns:w16="http://schemas.microsoft.com/office/word/2018/wordml" xmlns:w16sdtdh="http://schemas.microsoft.com/office/word/2020/wordml/sdtdatahash" xmlns:w16se="http://schemas.microsoft.com/office/word/2015/wordml/symex" xmlns:wpg="http://schemas.microsoft.com/office/word/2010/wordprocessingGroup" xmlns:wpi="http://schemas.microsoft.com/office/word/2010/wordprocessingInk" xmlns:wne="http://schemas.microsoft.com/office/word/2006/wordml" xmlns:wps="http://schemas.microsoft.com/office/word/2010/wordprocessingShape" mc:Ignorable="w14 w15 w16se w16cid w16 w16cex w16sdtdh wp14">
+<w:hdr xmlns:wpc="http://schemas.microsoft.com/office/word/2010/wordprocessingCanvas" xmlns:cx="http://schemas.microsoft.com/office/drawing/2014/chartex" xmlns:cx1="http://schemas.microsoft.com/office/drawing/2015/9/8/chartex" xmlns:mc="http://schemas.openxmlformats.org/markup-compatibility/2006" xmlns:o="urn:schemas-microsoft-com:office:office" xmlns:r="http://schemas.openxmlformats.org/officeDocument/2006/relationships" xmlns:m="http://schemas.openxmlformats.org/officeDocument/2006/math" xmlns:v="urn:schemas-microsoft-com:vml" xmlns:wp14="http://schemas.microsoft.com/office/word/2010/wordprocessingDrawing" xmlns:wp="http://schemas.openxmlformats.org/drawingml/2006/wordprocessingDrawing" xmlns:w10="urn:schemas-microsoft-com:office:word" xmlns:w="http://schemas.openxmlformats.org/wordprocessingml/2006/main" xmlns:w14="http://schemas.microsoft.com/office/word/2010/wordml" xmlns:w15="http://schemas.microsoft.com/office/word/2012/wordml" xmlns:w16se="http://schemas.microsoft.com/office/word/2015/wordml/symex" xmlns:wpg="http://schemas.microsoft.com/office/word/2010/wordprocessingGroup" xmlns:wpi="http://schemas.microsoft.com/office/word/2010/wordprocessingInk" xmlns:wne="http://schemas.microsoft.com/office/word/2006/wordml" xmlns:wps="http://schemas.microsoft.com/office/word/2010/wordprocessingShape" mc:Ignorable="w14 w15 w16se wp14">
   <w:p>
     <w:pPr>
       <w:pStyle w:val="Header"/>
@@ -2465,7 +1176,7 @@
         <w:noProof/>
         <w:sz w:val="14"/>
         <w:szCs w:val="14"/>
-        <w:lang w:eastAsia="zh-CN"/>
+        <w:lang w:val="en-US" w:eastAsia="en-US"/>
       </w:rPr>
       <w:drawing>
         <wp:anchor distT="0" distB="0" distL="114300" distR="114300" simplePos="0" relativeHeight="251658240" behindDoc="0" locked="0" layoutInCell="1" allowOverlap="1" wp14:anchorId="0F66A6E9" wp14:editId="701DEEAA">
@@ -2615,7 +1326,7 @@
 </file>
 
 <file path=word/header2.xml><?xml version="1.0" encoding="utf-8"?>
-<w:hdr xmlns:wpc="http://schemas.microsoft.com/office/word/2010/wordprocessingCanvas" xmlns:cx="http://schemas.microsoft.com/office/drawing/2014/chartex" xmlns:cx1="http://schemas.microsoft.com/office/drawing/2015/9/8/chartex" xmlns:cx2="http://schemas.microsoft.com/office/drawing/2015/10/21/chartex" xmlns:cx3="http://schemas.microsoft.com/office/drawing/2016/5/9/chartex" xmlns:cx4="http://schemas.microsoft.com/office/drawing/2016/5/10/chartex" xmlns:cx5="http://schemas.microsoft.com/office/drawing/2016/5/11/chartex" xmlns:cx6="http://schemas.microsoft.com/office/drawing/2016/5/12/chartex" xmlns:cx7="http://schemas.microsoft.com/office/drawing/2016/5/13/chartex" xmlns:cx8="http://schemas.microsoft.com/office/drawing/2016/5/14/chartex" xmlns:mc="http://schemas.openxmlformats.org/markup-compatibility/2006" xmlns:aink="http://schemas.microsoft.com/office/drawing/2016/ink" xmlns:am3d="http://schemas.microsoft.com/office/drawing/2017/model3d" xmlns:o="urn:schemas-microsoft-com:office:office" xmlns:r="http://schemas.openxmlformats.org/officeDocument/2006/relationships" xmlns:m="http://schemas.openxmlformats.org/officeDocument/2006/math" xmlns:v="urn:schemas-microsoft-com:vml" xmlns:wp14="http://schemas.microsoft.com/office/word/2010/wordprocessingDrawing" xmlns:wp="http://schemas.openxmlformats.org/drawingml/2006/wordprocessingDrawing" xmlns:w10="urn:schemas-microsoft-com:office:word" xmlns:w="http://schemas.openxmlformats.org/wordprocessingml/2006/main" xmlns:w14="http://schemas.microsoft.com/office/word/2010/wordml" xmlns:w15="http://schemas.microsoft.com/office/word/2012/wordml" xmlns:w16cex="http://schemas.microsoft.com/office/word/2018/wordml/cex" xmlns:w16cid="http://schemas.microsoft.com/office/word/2016/wordml/cid" xmlns:w16="http://schemas.microsoft.com/office/word/2018/wordml" xmlns:w16sdtdh="http://schemas.microsoft.com/office/word/2020/wordml/sdtdatahash" xmlns:w16se="http://schemas.microsoft.com/office/word/2015/wordml/symex" xmlns:wpg="http://schemas.microsoft.com/office/word/2010/wordprocessingGroup" xmlns:wpi="http://schemas.microsoft.com/office/word/2010/wordprocessingInk" xmlns:wne="http://schemas.microsoft.com/office/word/2006/wordml" xmlns:wps="http://schemas.microsoft.com/office/word/2010/wordprocessingShape" mc:Ignorable="w14 w15 w16se w16cid w16 w16cex w16sdtdh wp14">
+<w:hdr xmlns:wpc="http://schemas.microsoft.com/office/word/2010/wordprocessingCanvas" xmlns:cx="http://schemas.microsoft.com/office/drawing/2014/chartex" xmlns:cx1="http://schemas.microsoft.com/office/drawing/2015/9/8/chartex" xmlns:mc="http://schemas.openxmlformats.org/markup-compatibility/2006" xmlns:o="urn:schemas-microsoft-com:office:office" xmlns:r="http://schemas.openxmlformats.org/officeDocument/2006/relationships" xmlns:m="http://schemas.openxmlformats.org/officeDocument/2006/math" xmlns:v="urn:schemas-microsoft-com:vml" xmlns:wp14="http://schemas.microsoft.com/office/word/2010/wordprocessingDrawing" xmlns:wp="http://schemas.openxmlformats.org/drawingml/2006/wordprocessingDrawing" xmlns:w10="urn:schemas-microsoft-com:office:word" xmlns:w="http://schemas.openxmlformats.org/wordprocessingml/2006/main" xmlns:w14="http://schemas.microsoft.com/office/word/2010/wordml" xmlns:w15="http://schemas.microsoft.com/office/word/2012/wordml" xmlns:w16se="http://schemas.microsoft.com/office/word/2015/wordml/symex" xmlns:wpg="http://schemas.microsoft.com/office/word/2010/wordprocessingGroup" xmlns:wpi="http://schemas.microsoft.com/office/word/2010/wordprocessingInk" xmlns:wne="http://schemas.microsoft.com/office/word/2006/wordml" xmlns:wps="http://schemas.microsoft.com/office/word/2010/wordprocessingShape" mc:Ignorable="w14 w15 w16se wp14">
   <w:p>
     <w:pPr>
       <w:pStyle w:val="Header"/>
@@ -2627,7 +1338,7 @@
     <w:r>
       <w:rPr>
         <w:noProof/>
-        <w:lang w:eastAsia="zh-CN"/>
+        <w:lang w:val="en-US" w:eastAsia="en-US"/>
       </w:rPr>
       <w:drawing>
         <wp:inline distT="0" distB="0" distL="0" distR="0" wp14:anchorId="4759EE89" wp14:editId="6020E47F">
@@ -2680,7 +1391,7 @@
         <w:rFonts w:ascii="TU Text Light" w:hAnsi="TU Text Light"/>
         <w:noProof/>
         <w:sz w:val="20"/>
-        <w:lang w:eastAsia="zh-CN"/>
+        <w:lang w:val="en-US" w:eastAsia="en-US"/>
       </w:rPr>
       <mc:AlternateContent>
         <mc:Choice Requires="wps">
@@ -3015,7 +1726,7 @@
         </mc:Choice>
         <mc:Fallback>
           <w:pict>
-            <v:shapetype id="_x0000_t202" coordsize="21600,21600" o:spt="202" path="m,l,21600r21600,l21600,xe">
+            <v:shapetype w14:anchorId="68EAB719" id="_x0000_t202" coordsize="21600,21600" o:spt="202" path="m,l,21600r21600,l21600,xe">
               <v:stroke joinstyle="miter"/>
               <v:path gradientshapeok="t" o:connecttype="rect"/>
             </v:shapetype>
@@ -3108,18 +1819,8 @@
                         <w:sz w:val="18"/>
                         <w:lang w:val="en-GB"/>
                       </w:rPr>
-                      <w:t xml:space="preserve">Geodesy and </w:t>
+                      <w:t>Geodesy and Geoinformation</w:t>
                     </w:r>
-                    <w:proofErr w:type="spellStart"/>
-                    <w:r>
-                      <w:rPr>
-                        <w:rFonts w:ascii="TU Headline Bold" w:hAnsi="TU Headline Bold"/>
-                        <w:sz w:val="18"/>
-                        <w:lang w:val="en-GB"/>
-                      </w:rPr>
-                      <w:t>Geoinformation</w:t>
-                    </w:r>
-                    <w:proofErr w:type="spellEnd"/>
                   </w:p>
                   <w:p>
                     <w:pPr>
@@ -3300,7 +2001,7 @@
         <w:rFonts w:ascii="TU Text Light" w:hAnsi="TU Text Light"/>
         <w:noProof/>
         <w:sz w:val="20"/>
-        <w:lang w:eastAsia="zh-CN"/>
+        <w:lang w:val="en-US" w:eastAsia="en-US"/>
       </w:rPr>
       <mc:AlternateContent>
         <mc:Choice Requires="wps">
@@ -3386,7 +2087,7 @@
         </mc:Choice>
         <mc:Fallback>
           <w:pict>
-            <v:shape id="Lochmarke" o:spid="_x0000_s1027" type="#_x0000_t202" style="position:absolute;margin-left:11pt;margin-top:421pt;width:7.1pt;height:2.85pt;z-index:251657216;visibility:visible;mso-wrap-style:square;mso-width-percent:0;mso-height-percent:0;mso-wrap-distance-left:9pt;mso-wrap-distance-top:0;mso-wrap-distance-right:9pt;mso-wrap-distance-bottom:0;mso-position-horizontal:absolute;mso-position-horizontal-relative:page;mso-position-vertical:absolute;mso-position-vertical-relative:page;mso-width-percent:0;mso-height-percent:0;mso-width-relative:page;mso-height-relative:page;v-text-anchor:top" o:gfxdata="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" filled="f" stroked="f" strokeweight=".25pt">
+            <v:shape w14:anchorId="1C1D3486" id="Lochmarke" o:spid="_x0000_s1027" type="#_x0000_t202" style="position:absolute;margin-left:11pt;margin-top:421pt;width:7.1pt;height:2.85pt;z-index:251657216;visibility:visible;mso-wrap-style:square;mso-width-percent:0;mso-height-percent:0;mso-wrap-distance-left:9pt;mso-wrap-distance-top:0;mso-wrap-distance-right:9pt;mso-wrap-distance-bottom:0;mso-position-horizontal:absolute;mso-position-horizontal-relative:page;mso-position-vertical:absolute;mso-position-vertical-relative:page;mso-width-percent:0;mso-height-percent:0;mso-width-relative:page;mso-height-relative:page;v-text-anchor:top" o:gfxdata="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" filled="f" stroked="f" strokeweight=".25pt">
               <v:textbox inset="0,0,0,0">
                 <w:txbxContent>
                   <w:p>
@@ -3409,7 +2110,7 @@
         <w:rFonts w:ascii="TU Text Light" w:hAnsi="TU Text Light"/>
         <w:noProof/>
         <w:sz w:val="20"/>
-        <w:lang w:eastAsia="zh-CN"/>
+        <w:lang w:val="en-US" w:eastAsia="en-US"/>
       </w:rPr>
       <mc:AlternateContent>
         <mc:Choice Requires="wps">
@@ -3495,7 +2196,7 @@
         </mc:Choice>
         <mc:Fallback>
           <w:pict>
-            <v:shape id="Falzmarke" o:spid="_x0000_s1028" type="#_x0000_t202" style="position:absolute;margin-left:11pt;margin-top:280.65pt;width:7.1pt;height:2.85pt;z-index:251656192;visibility:visible;mso-wrap-style:square;mso-width-percent:0;mso-height-percent:0;mso-wrap-distance-left:9pt;mso-wrap-distance-top:0;mso-wrap-distance-right:9pt;mso-wrap-distance-bottom:0;mso-position-horizontal:absolute;mso-position-horizontal-relative:page;mso-position-vertical:absolute;mso-position-vertical-relative:page;mso-width-percent:0;mso-height-percent:0;mso-width-relative:page;mso-height-relative:page;v-text-anchor:top" o:gfxdata="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" filled="f" stroked="f" strokeweight=".25pt">
+            <v:shape w14:anchorId="46D71456" id="Falzmarke" o:spid="_x0000_s1028" type="#_x0000_t202" style="position:absolute;margin-left:11pt;margin-top:280.65pt;width:7.1pt;height:2.85pt;z-index:251656192;visibility:visible;mso-wrap-style:square;mso-width-percent:0;mso-height-percent:0;mso-wrap-distance-left:9pt;mso-wrap-distance-top:0;mso-wrap-distance-right:9pt;mso-wrap-distance-bottom:0;mso-position-horizontal:absolute;mso-position-horizontal-relative:page;mso-position-vertical:absolute;mso-position-vertical-relative:page;mso-width-percent:0;mso-height-percent:0;mso-width-relative:page;mso-height-relative:page;v-text-anchor:top" o:gfxdata="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" filled="f" stroked="f" strokeweight=".25pt">
               <v:textbox inset="0,0,0,0">
                 <w:txbxContent>
                   <w:p>
@@ -3527,7 +2228,7 @@
 </file>
 
 <file path=word/styles.xml><?xml version="1.0" encoding="utf-8"?>
-<w:styles xmlns:mc="http://schemas.openxmlformats.org/markup-compatibility/2006" xmlns:r="http://schemas.openxmlformats.org/officeDocument/2006/relationships" xmlns:w="http://schemas.openxmlformats.org/wordprocessingml/2006/main" xmlns:w14="http://schemas.microsoft.com/office/word/2010/wordml" xmlns:w15="http://schemas.microsoft.com/office/word/2012/wordml" xmlns:w16cex="http://schemas.microsoft.com/office/word/2018/wordml/cex" xmlns:w16cid="http://schemas.microsoft.com/office/word/2016/wordml/cid" xmlns:w16="http://schemas.microsoft.com/office/word/2018/wordml" xmlns:w16sdtdh="http://schemas.microsoft.com/office/word/2020/wordml/sdtdatahash" xmlns:w16se="http://schemas.microsoft.com/office/word/2015/wordml/symex" mc:Ignorable="w14 w15 w16se w16cid w16 w16cex w16sdtdh">
+<w:styles xmlns:mc="http://schemas.openxmlformats.org/markup-compatibility/2006" xmlns:r="http://schemas.openxmlformats.org/officeDocument/2006/relationships" xmlns:w="http://schemas.openxmlformats.org/wordprocessingml/2006/main" xmlns:w14="http://schemas.microsoft.com/office/word/2010/wordml" xmlns:w15="http://schemas.microsoft.com/office/word/2012/wordml" xmlns:w16se="http://schemas.microsoft.com/office/word/2015/wordml/symex" mc:Ignorable="w14 w15 w16se">
   <w:docDefaults>
     <w:rPrDefault>
       <w:rPr>
@@ -3537,10 +2238,10 @@
     </w:rPrDefault>
     <w:pPrDefault/>
   </w:docDefaults>
-  <w:latentStyles w:defLockedState="0" w:defUIPriority="99" w:defSemiHidden="0" w:defUnhideWhenUsed="0" w:defQFormat="0" w:count="376">
+  <w:latentStyles w:defLockedState="0" w:defUIPriority="99" w:defSemiHidden="0" w:defUnhideWhenUsed="0" w:defQFormat="0" w:count="371">
     <w:lsdException w:name="Normal" w:uiPriority="0" w:qFormat="1"/>
     <w:lsdException w:name="heading 1" w:uiPriority="9" w:qFormat="1"/>
-    <w:lsdException w:name="heading 2" w:semiHidden="1" w:uiPriority="9" w:unhideWhenUsed="1" w:qFormat="1"/>
+    <w:lsdException w:name="heading 2" w:uiPriority="9" w:qFormat="1"/>
     <w:lsdException w:name="heading 3" w:semiHidden="1" w:uiPriority="9" w:unhideWhenUsed="1" w:qFormat="1"/>
     <w:lsdException w:name="heading 4" w:semiHidden="1" w:uiPriority="9" w:unhideWhenUsed="1" w:qFormat="1"/>
     <w:lsdException w:name="heading 5" w:semiHidden="1" w:uiPriority="9" w:unhideWhenUsed="1" w:qFormat="1"/>
@@ -3909,17 +2610,12 @@
     <w:lsdException w:name="List Table 5 Dark Accent 6" w:uiPriority="50"/>
     <w:lsdException w:name="List Table 6 Colorful Accent 6" w:uiPriority="51"/>
     <w:lsdException w:name="List Table 7 Colorful Accent 6" w:uiPriority="52"/>
-    <w:lsdException w:name="Mention" w:semiHidden="1" w:unhideWhenUsed="1"/>
-    <w:lsdException w:name="Smart Hyperlink" w:semiHidden="1" w:unhideWhenUsed="1"/>
-    <w:lsdException w:name="Hashtag" w:semiHidden="1" w:unhideWhenUsed="1"/>
-    <w:lsdException w:name="Unresolved Mention" w:semiHidden="1" w:unhideWhenUsed="1"/>
-    <w:lsdException w:name="Smart Link" w:semiHidden="1" w:unhideWhenUsed="1"/>
   </w:latentStyles>
   <w:style w:type="paragraph" w:default="1" w:styleId="Normal">
     <w:name w:val="Normal"/>
     <w:next w:val="Default"/>
     <w:qFormat/>
-    <w:rsid w:val="008A432F"/>
+    <w:rsid w:val="006E5A5B"/>
     <w:pPr>
       <w:widowControl w:val="0"/>
       <w:autoSpaceDE w:val="0"/>
@@ -3931,6 +2627,47 @@
       <w:sz w:val="24"/>
       <w:szCs w:val="24"/>
       <w:lang w:val="en-US" w:eastAsia="zh-CN"/>
+    </w:rPr>
+  </w:style>
+  <w:style w:type="paragraph" w:styleId="Heading1">
+    <w:name w:val="heading 1"/>
+    <w:basedOn w:val="Default"/>
+    <w:next w:val="Normal"/>
+    <w:link w:val="Heading1Char"/>
+    <w:uiPriority w:val="9"/>
+    <w:qFormat/>
+    <w:rsid w:val="00932A6D"/>
+    <w:pPr>
+      <w:jc w:val="both"/>
+      <w:outlineLvl w:val="0"/>
+    </w:pPr>
+    <w:rPr>
+      <w:rFonts w:asciiTheme="minorHAnsi" w:hAnsiTheme="minorHAnsi" w:cstheme="minorHAnsi"/>
+      <w:b/>
+      <w:bCs/>
+      <w:sz w:val="26"/>
+      <w:szCs w:val="26"/>
+    </w:rPr>
+  </w:style>
+  <w:style w:type="paragraph" w:styleId="Heading2">
+    <w:name w:val="heading 2"/>
+    <w:basedOn w:val="Normal"/>
+    <w:next w:val="Normal"/>
+    <w:link w:val="Heading2Char"/>
+    <w:uiPriority w:val="9"/>
+    <w:qFormat/>
+    <w:rsid w:val="006E5A5B"/>
+    <w:pPr>
+      <w:spacing w:before="360" w:after="120"/>
+      <w:jc w:val="both"/>
+      <w:outlineLvl w:val="1"/>
+    </w:pPr>
+    <w:rPr>
+      <w:rFonts w:asciiTheme="minorHAnsi" w:hAnsiTheme="minorHAnsi" w:cstheme="minorHAnsi"/>
+      <w:b/>
+      <w:bCs/>
+      <w:color w:val="000000"/>
+      <w:sz w:val="22"/>
     </w:rPr>
   </w:style>
   <w:style w:type="character" w:default="1" w:styleId="DefaultParagraphFont">
@@ -4033,21 +2770,16 @@
   </w:style>
   <w:style w:type="paragraph" w:styleId="BodyText">
     <w:name w:val="Body Text"/>
-    <w:basedOn w:val="Normal"/>
-    <w:rsid w:val="00A1029E"/>
+    <w:basedOn w:val="CommentText"/>
+    <w:rsid w:val="00C62B35"/>
     <w:pPr>
       <w:widowControl/>
-      <w:autoSpaceDE/>
-      <w:autoSpaceDN/>
-      <w:adjustRightInd/>
-      <w:spacing w:line="260" w:lineRule="exact"/>
+      <w:spacing w:after="120"/>
+      <w:jc w:val="both"/>
     </w:pPr>
     <w:rPr>
-      <w:rFonts w:ascii="TUSerif" w:eastAsia="Times New Roman" w:hAnsi="TUSerif"/>
-      <w:noProof/>
-      <w:sz w:val="20"/>
-      <w:szCs w:val="22"/>
-      <w:lang w:val="de-AT" w:eastAsia="de-AT"/>
+      <w:rFonts w:asciiTheme="minorHAnsi" w:hAnsiTheme="minorHAnsi" w:cstheme="minorHAnsi"/>
+      <w:sz w:val="22"/>
     </w:rPr>
   </w:style>
   <w:style w:type="paragraph" w:styleId="BalloonText">
@@ -4111,10 +2843,21 @@
       <w:lang w:val="en-US" w:eastAsia="zh-CN"/>
     </w:rPr>
   </w:style>
-  <w:style w:type="character" w:customStyle="1" w:styleId="apple-converted-space">
-    <w:name w:val="apple-converted-space"/>
-    <w:basedOn w:val="DefaultParagraphFont"/>
-    <w:rsid w:val="008A432F"/>
+  <w:style w:type="paragraph" w:customStyle="1" w:styleId="SignatureLine">
+    <w:name w:val="Signature Line"/>
+    <w:basedOn w:val="Normal"/>
+    <w:rsid w:val="00754147"/>
+    <w:pPr>
+      <w:spacing w:line="480" w:lineRule="auto"/>
+      <w:jc w:val="both"/>
+    </w:pPr>
+    <w:rPr>
+      <w:rFonts w:asciiTheme="minorHAnsi" w:eastAsia="Times New Roman" w:hAnsiTheme="minorHAnsi"/>
+      <w:b/>
+      <w:bCs/>
+      <w:sz w:val="20"/>
+      <w:szCs w:val="20"/>
+    </w:rPr>
   </w:style>
   <w:style w:type="paragraph" w:styleId="Title">
     <w:name w:val="Title"/>
@@ -4210,6 +2953,38 @@
       <w:sz w:val="20"/>
       <w:szCs w:val="20"/>
       <w:lang w:eastAsia="en-US"/>
+    </w:rPr>
+  </w:style>
+  <w:style w:type="character" w:customStyle="1" w:styleId="Heading2Char">
+    <w:name w:val="Heading 2 Char"/>
+    <w:basedOn w:val="DefaultParagraphFont"/>
+    <w:link w:val="Heading2"/>
+    <w:uiPriority w:val="9"/>
+    <w:rsid w:val="006E5A5B"/>
+    <w:rPr>
+      <w:rFonts w:asciiTheme="minorHAnsi" w:hAnsiTheme="minorHAnsi" w:cstheme="minorHAnsi"/>
+      <w:b/>
+      <w:bCs/>
+      <w:color w:val="000000"/>
+      <w:sz w:val="22"/>
+      <w:szCs w:val="24"/>
+      <w:lang w:val="en-US" w:eastAsia="zh-CN"/>
+    </w:rPr>
+  </w:style>
+  <w:style w:type="character" w:customStyle="1" w:styleId="Heading1Char">
+    <w:name w:val="Heading 1 Char"/>
+    <w:basedOn w:val="DefaultParagraphFont"/>
+    <w:link w:val="Heading1"/>
+    <w:uiPriority w:val="9"/>
+    <w:rsid w:val="00932A6D"/>
+    <w:rPr>
+      <w:rFonts w:asciiTheme="minorHAnsi" w:hAnsiTheme="minorHAnsi" w:cstheme="minorHAnsi"/>
+      <w:b/>
+      <w:bCs/>
+      <w:color w:val="000000"/>
+      <w:sz w:val="26"/>
+      <w:szCs w:val="26"/>
+      <w:lang w:val="en-US" w:eastAsia="zh-CN"/>
     </w:rPr>
   </w:style>
 </w:styles>
@@ -4503,7 +3278,7 @@
 </file>
 
 <file path=customXml/itemProps1.xml><?xml version="1.0" encoding="utf-8"?>
-<ds:datastoreItem xmlns:ds="http://schemas.openxmlformats.org/officeDocument/2006/customXml" ds:itemID="{A1147B7D-CCC3-4363-8CA4-B7A6A7556473}">
+<ds:datastoreItem xmlns:ds="http://schemas.openxmlformats.org/officeDocument/2006/customXml" ds:itemID="{EE1D821F-D7C0-46AE-AC95-9D38FB99BD1A}">
   <ds:schemaRefs>
     <ds:schemaRef ds:uri="http://schemas.openxmlformats.org/officeDocument/2006/bibliography"/>
   </ds:schemaRefs>

</xml_diff>